<commit_message>
something was added. E9
</commit_message>
<xml_diff>
--- a/09.docx
+++ b/09.docx
@@ -600,6 +600,13 @@
     </w:p>
     <w:sdt>
       <w:sdtPr>
+        <w:rPr>
+          <w:rFonts w:asciiTheme="minorHAnsi" w:eastAsiaTheme="minorHAnsi" w:hAnsiTheme="minorHAnsi" w:cstheme="minorBidi"/>
+          <w:color w:val="auto"/>
+          <w:sz w:val="22"/>
+          <w:szCs w:val="22"/>
+          <w:lang w:eastAsia="en-US"/>
+        </w:rPr>
         <w:id w:val="-318729209"/>
         <w:docPartObj>
           <w:docPartGallery w:val="Table of Contents"/>
@@ -608,13 +615,8 @@
       </w:sdtPr>
       <w:sdtEndPr>
         <w:rPr>
-          <w:rFonts w:asciiTheme="minorHAnsi" w:eastAsiaTheme="minorHAnsi" w:hAnsiTheme="minorHAnsi" w:cstheme="minorBidi"/>
           <w:b/>
           <w:bCs/>
-          <w:color w:val="auto"/>
-          <w:sz w:val="22"/>
-          <w:szCs w:val="22"/>
-          <w:lang w:eastAsia="en-US"/>
         </w:rPr>
       </w:sdtEndPr>
       <w:sdtContent>
@@ -1709,7 +1711,6 @@
             <w:rPr>
               <w:rFonts w:ascii="Cambria Math" w:hAnsi="Cambria Math"/>
             </w:rPr>
-            <w:lastRenderedPageBreak/>
             <m:t>if [ 10 -eq 8 ]; then echo ok ; fi</m:t>
           </m:r>
         </m:oMath>
@@ -1787,13 +1788,7 @@
             <w:rPr>
               <w:rFonts w:ascii="Cambria Math" w:hAnsi="Cambria Math"/>
             </w:rPr>
-            <m:t xml:space="preserve"> , E</m:t>
-          </m:r>
-          <m:r>
-            <w:rPr>
-              <w:rFonts w:ascii="Cambria Math" w:hAnsi="Cambria Math"/>
-            </w:rPr>
-            <m:t>)</m:t>
+            <m:t xml:space="preserve"> , E)</m:t>
           </m:r>
         </m:oMath>
       </m:oMathPara>
@@ -1813,13 +1808,7 @@
             <w:rPr>
               <w:rFonts w:ascii="Cambria Math" w:hAnsi="Cambria Math"/>
             </w:rPr>
-            <m:t>Z =</m:t>
-          </m:r>
-          <m:r>
-            <w:rPr>
-              <w:rFonts w:ascii="Cambria Math" w:hAnsi="Cambria Math"/>
-            </w:rPr>
-            <m:t xml:space="preserve">{ </m:t>
+            <m:t xml:space="preserve">Z ={ </m:t>
           </m:r>
           <m:sSub>
             <m:sSubPr>
@@ -2105,13 +2094,7 @@
           <w:rPr>
             <w:rFonts w:ascii="Cambria Math" w:hAnsi="Cambria Math"/>
           </w:rPr>
-          <m:t>;  ' [ ' ;' 10 ' ;'-</m:t>
-        </m:r>
-        <m:r>
-          <w:rPr>
-            <w:rFonts w:ascii="Cambria Math" w:hAnsi="Cambria Math"/>
-          </w:rPr>
-          <m:t>e</m:t>
+          <m:t>;  ' [ ' ;' 10 ' ;'-e</m:t>
         </m:r>
         <m:sSup>
           <m:sSupPr>
@@ -2143,151 +2126,7 @@
           <w:rPr>
             <w:rFonts w:ascii="Cambria Math" w:hAnsi="Cambria Math"/>
           </w:rPr>
-          <m:t xml:space="preserve">;' </m:t>
-        </m:r>
-        <m:r>
-          <w:rPr>
-            <w:rFonts w:ascii="Cambria Math" w:hAnsi="Cambria Math"/>
-          </w:rPr>
-          <m:t>8</m:t>
-        </m:r>
-        <m:r>
-          <w:rPr>
-            <w:rFonts w:ascii="Cambria Math" w:hAnsi="Cambria Math"/>
-          </w:rPr>
-          <m:t xml:space="preserve"> ' ; ' </m:t>
-        </m:r>
-        <m:r>
-          <w:rPr>
-            <w:rFonts w:ascii="Cambria Math" w:hAnsi="Cambria Math"/>
-          </w:rPr>
-          <m:t>]</m:t>
-        </m:r>
-        <m:r>
-          <w:rPr>
-            <w:rFonts w:ascii="Cambria Math" w:hAnsi="Cambria Math"/>
-          </w:rPr>
-          <m:t xml:space="preserve"> '  ; '</m:t>
-        </m:r>
-        <m:r>
-          <w:rPr>
-            <w:rFonts w:ascii="Cambria Math" w:hAnsi="Cambria Math"/>
-          </w:rPr>
-          <m:t>;</m:t>
-        </m:r>
-        <m:r>
-          <w:rPr>
-            <w:rFonts w:ascii="Cambria Math" w:hAnsi="Cambria Math"/>
-          </w:rPr>
-          <m:t>'</m:t>
-        </m:r>
-        <m:r>
-          <w:rPr>
-            <w:rFonts w:ascii="Cambria Math" w:hAnsi="Cambria Math"/>
-          </w:rPr>
-          <m:t xml:space="preserve"> </m:t>
-        </m:r>
-        <m:r>
-          <w:rPr>
-            <w:rFonts w:ascii="Cambria Math" w:hAnsi="Cambria Math"/>
-          </w:rPr>
-          <m:t>; '</m:t>
-        </m:r>
-        <m:r>
-          <w:rPr>
-            <w:rFonts w:ascii="Cambria Math" w:hAnsi="Cambria Math"/>
-          </w:rPr>
-          <m:t>then</m:t>
-        </m:r>
-        <m:r>
-          <w:rPr>
-            <w:rFonts w:ascii="Cambria Math" w:hAnsi="Cambria Math"/>
-          </w:rPr>
-          <m:t>'</m:t>
-        </m:r>
-        <m:r>
-          <w:rPr>
-            <w:rFonts w:ascii="Cambria Math" w:hAnsi="Cambria Math"/>
-          </w:rPr>
-          <m:t xml:space="preserve"> </m:t>
-        </m:r>
-        <m:r>
-          <w:rPr>
-            <w:rFonts w:ascii="Cambria Math" w:hAnsi="Cambria Math"/>
-          </w:rPr>
-          <m:t>;'</m:t>
-        </m:r>
-        <m:r>
-          <w:rPr>
-            <w:rFonts w:ascii="Cambria Math" w:hAnsi="Cambria Math"/>
-          </w:rPr>
-          <m:t>echo</m:t>
-        </m:r>
-        <m:r>
-          <w:rPr>
-            <w:rFonts w:ascii="Cambria Math" w:hAnsi="Cambria Math"/>
-          </w:rPr>
-          <m:t>' ;</m:t>
-        </m:r>
-        <m:r>
-          <w:rPr>
-            <w:rFonts w:ascii="Cambria Math" w:hAnsi="Cambria Math"/>
-          </w:rPr>
-          <m:t xml:space="preserve"> </m:t>
-        </m:r>
-        <m:r>
-          <w:rPr>
-            <w:rFonts w:ascii="Cambria Math" w:hAnsi="Cambria Math"/>
-          </w:rPr>
-          <m:t xml:space="preserve"> ' </m:t>
-        </m:r>
-        <m:r>
-          <w:rPr>
-            <w:rFonts w:ascii="Cambria Math" w:hAnsi="Cambria Math"/>
-          </w:rPr>
-          <m:t xml:space="preserve">ok </m:t>
-        </m:r>
-        <m:r>
-          <w:rPr>
-            <w:rFonts w:ascii="Cambria Math" w:hAnsi="Cambria Math"/>
-          </w:rPr>
-          <m:t xml:space="preserve">' ; ' </m:t>
-        </m:r>
-        <m:r>
-          <w:rPr>
-            <w:rFonts w:ascii="Cambria Math" w:hAnsi="Cambria Math"/>
-          </w:rPr>
-          <m:t>;</m:t>
-        </m:r>
-        <m:r>
-          <w:rPr>
-            <w:rFonts w:ascii="Cambria Math" w:hAnsi="Cambria Math"/>
-          </w:rPr>
-          <m:t xml:space="preserve"> '</m:t>
-        </m:r>
-        <m:r>
-          <w:rPr>
-            <w:rFonts w:ascii="Cambria Math" w:hAnsi="Cambria Math"/>
-          </w:rPr>
-          <m:t xml:space="preserve"> </m:t>
-        </m:r>
-        <m:r>
-          <w:rPr>
-            <w:rFonts w:ascii="Cambria Math" w:hAnsi="Cambria Math"/>
-          </w:rPr>
-          <m:t xml:space="preserve">; ' </m:t>
-        </m:r>
-        <m:r>
-          <w:rPr>
-            <w:rFonts w:ascii="Cambria Math" w:hAnsi="Cambria Math"/>
-          </w:rPr>
-          <m:t>fi</m:t>
-        </m:r>
-        <m:r>
-          <w:rPr>
-            <w:rFonts w:ascii="Cambria Math" w:hAnsi="Cambria Math"/>
-          </w:rPr>
-          <m:t xml:space="preserve"> ' }</m:t>
+          <m:t>;' 8 ' ; ' ] '  ; ';' ; 'then' ;'echo' ;  ' ok ' ; ' ; ' ; ' fi ' }</m:t>
         </m:r>
       </m:oMath>
       <w:r>
@@ -2300,13 +2139,7 @@
           <w:rPr>
             <w:rFonts w:ascii="Cambria Math" w:hAnsi="Cambria Math"/>
           </w:rPr>
-          <m:t xml:space="preserve">Γ </m:t>
-        </m:r>
-        <m:r>
-          <w:rPr>
-            <w:rFonts w:ascii="Cambria Math" w:hAnsi="Cambria Math"/>
-          </w:rPr>
-          <m:t>=</m:t>
+          <m:t>Γ =</m:t>
         </m:r>
         <m:r>
           <w:rPr>
@@ -2322,101 +2155,13 @@
             <w:rFonts w:ascii="Cambria Math" w:hAnsi="Cambria Math" w:cs="Segoe UI"/>
             <w:color w:val="374151"/>
           </w:rPr>
-          <m:t>{ 'if', '[', '10', '-eq', '8', ']', ';', 'then', 'echo', 'ok', 'fi', '□', 'J', 'U', 'N', 'I', 'O', 'R'</m:t>
-        </m:r>
-        <m:r>
-          <m:rPr>
-            <m:sty m:val="p"/>
-          </m:rPr>
-          <w:rPr>
-            <w:rFonts w:ascii="Cambria Math" w:hAnsi="Cambria Math" w:cs="Segoe UI"/>
-            <w:color w:val="374151"/>
-          </w:rPr>
-          <m:t>,'Ö',</m:t>
+          <m:t>{ 'if', '[', '10', '-eq', '8', ']', ';', 'then', 'echo', 'ok', 'fi', '□', 'J', 'U', 'N', 'I', 'O', 'R','Ö',</m:t>
         </m:r>
         <m:r>
           <w:rPr>
             <w:rFonts w:ascii="Cambria Math" w:hAnsi="Cambria Math"/>
           </w:rPr>
-          <m:t xml:space="preserve"> </m:t>
-        </m:r>
-        <m:r>
-          <w:rPr>
-            <w:rFonts w:ascii="Cambria Math" w:hAnsi="Cambria Math"/>
-          </w:rPr>
-          <m:t>'</m:t>
-        </m:r>
-        <m:r>
-          <w:rPr>
-            <w:rFonts w:ascii="Cambria Math" w:hAnsi="Cambria Math"/>
-          </w:rPr>
-          <m:t>%</m:t>
-        </m:r>
-        <m:r>
-          <w:rPr>
-            <w:rFonts w:ascii="Cambria Math" w:hAnsi="Cambria Math"/>
-          </w:rPr>
-          <m:t>','</m:t>
-        </m:r>
-        <m:r>
-          <w:rPr>
-            <w:rFonts w:ascii="Cambria Math" w:hAnsi="Cambria Math"/>
-          </w:rPr>
-          <m:t>$</m:t>
-        </m:r>
-        <m:r>
-          <w:rPr>
-            <w:rFonts w:ascii="Cambria Math" w:hAnsi="Cambria Math"/>
-          </w:rPr>
-          <m:t>','</m:t>
-        </m:r>
-        <m:r>
-          <w:rPr>
-            <w:rFonts w:ascii="Cambria Math" w:hAnsi="Cambria Math"/>
-          </w:rPr>
-          <m:t>&amp;</m:t>
-        </m:r>
-        <m:r>
-          <w:rPr>
-            <w:rFonts w:ascii="Cambria Math" w:hAnsi="Cambria Math"/>
-          </w:rPr>
-          <m:t>','</m:t>
-        </m:r>
-        <m:r>
-          <w:rPr>
-            <w:rFonts w:ascii="Cambria Math" w:hAnsi="Cambria Math"/>
-          </w:rPr>
-          <m:t>ß</m:t>
-        </m:r>
-        <m:r>
-          <w:rPr>
-            <w:rFonts w:ascii="Cambria Math" w:hAnsi="Cambria Math"/>
-          </w:rPr>
-          <m:t>'</m:t>
-        </m:r>
-        <m:r>
-          <w:rPr>
-            <w:rFonts w:ascii="Cambria Math" w:hAnsi="Cambria Math"/>
-          </w:rPr>
-          <m:t xml:space="preserve"> </m:t>
-        </m:r>
-        <m:r>
-          <w:rPr>
-            <w:rFonts w:ascii="Cambria Math" w:hAnsi="Cambria Math"/>
-          </w:rPr>
-          <m:t>,'</m:t>
-        </m:r>
-        <m:r>
-          <w:rPr>
-            <w:rFonts w:ascii="Cambria Math" w:hAnsi="Cambria Math"/>
-          </w:rPr>
-          <m:t>Ä</m:t>
-        </m:r>
-        <m:r>
-          <w:rPr>
-            <w:rFonts w:ascii="Cambria Math" w:hAnsi="Cambria Math"/>
-          </w:rPr>
-          <m:t>'</m:t>
+          <m:t xml:space="preserve"> '%','$','&amp;','ß' ,'Ä'</m:t>
         </m:r>
         <m:r>
           <m:rPr>
@@ -2457,13 +2202,7 @@
             <w:rPr>
               <w:rFonts w:ascii="Cambria Math" w:hAnsi="Cambria Math"/>
             </w:rPr>
-            <m:t>E</m:t>
-          </m:r>
-          <m:r>
-            <w:rPr>
-              <w:rFonts w:ascii="Cambria Math" w:hAnsi="Cambria Math"/>
-            </w:rPr>
-            <m:t xml:space="preserve">={ </m:t>
+            <m:t xml:space="preserve">E={ </m:t>
           </m:r>
           <m:sSub>
             <m:sSubPr>
@@ -2495,13 +2234,7 @@
             <w:rPr>
               <w:rFonts w:ascii="Cambria Math" w:hAnsi="Cambria Math"/>
             </w:rPr>
-            <m:t xml:space="preserve"> </m:t>
-          </m:r>
-          <m:r>
-            <w:rPr>
-              <w:rFonts w:ascii="Cambria Math" w:hAnsi="Cambria Math"/>
-            </w:rPr>
-            <m:t>}</m:t>
+            <m:t xml:space="preserve"> }</m:t>
           </m:r>
         </m:oMath>
       </m:oMathPara>
@@ -2516,637 +2249,7 @@
         <w:rPr>
           <w:rFonts w:ascii="Cambria Math" w:hAnsi="Cambria Math"/>
         </w:rPr>
-        <w:t xml:space="preserve">Das Konzept für die Zustandsüberführungsfunktion δ, beinhaltet spezifische Zustände </w:t>
-      </w:r>
-      <w:proofErr w:type="spellStart"/>
-      <w:r>
-        <w:rPr>
-          <w:rFonts w:ascii="Cambria Math" w:hAnsi="Cambria Math"/>
-        </w:rPr>
-        <w:t>für</w:t>
-      </w:r>
-      <w:proofErr w:type="spellEnd"/>
-      <w:r>
-        <w:rPr>
-          <w:rFonts w:ascii="Cambria Math" w:hAnsi="Cambria Math"/>
-        </w:rPr>
-        <w:t xml:space="preserve"> </w:t>
-      </w:r>
-      <w:proofErr w:type="spellStart"/>
-      <w:r>
-        <w:rPr>
-          <w:rFonts w:ascii="Cambria Math" w:hAnsi="Cambria Math"/>
-        </w:rPr>
-        <w:t>jede</w:t>
-      </w:r>
-      <w:proofErr w:type="spellEnd"/>
-      <w:r>
-        <w:rPr>
-          <w:rFonts w:ascii="Cambria Math" w:hAnsi="Cambria Math"/>
-        </w:rPr>
-        <w:t xml:space="preserve"> Phase der </w:t>
-      </w:r>
-      <w:proofErr w:type="spellStart"/>
-      <w:r>
-        <w:rPr>
-          <w:rFonts w:ascii="Cambria Math" w:hAnsi="Cambria Math"/>
-        </w:rPr>
-        <w:t>Wortanalyse</w:t>
-      </w:r>
-      <w:proofErr w:type="spellEnd"/>
-      <w:r>
-        <w:rPr>
-          <w:rFonts w:ascii="Cambria Math" w:hAnsi="Cambria Math"/>
-        </w:rPr>
-        <w:t xml:space="preserve">, </w:t>
-      </w:r>
-      <w:proofErr w:type="spellStart"/>
-      <w:r>
-        <w:rPr>
-          <w:rFonts w:ascii="Cambria Math" w:hAnsi="Cambria Math"/>
-        </w:rPr>
-        <w:t>beginnend</w:t>
-      </w:r>
-      <w:proofErr w:type="spellEnd"/>
-      <w:r>
-        <w:rPr>
-          <w:rFonts w:ascii="Cambria Math" w:hAnsi="Cambria Math"/>
-        </w:rPr>
-        <w:t xml:space="preserve"> mit </w:t>
-      </w:r>
-      <w:proofErr w:type="spellStart"/>
-      <w:r>
-        <w:rPr>
-          <w:rFonts w:ascii="Cambria Math" w:hAnsi="Cambria Math"/>
-        </w:rPr>
-        <w:t>dem</w:t>
-      </w:r>
-      <w:proofErr w:type="spellEnd"/>
-      <w:r>
-        <w:rPr>
-          <w:rFonts w:ascii="Cambria Math" w:hAnsi="Cambria Math"/>
-        </w:rPr>
-        <w:t xml:space="preserve"> </w:t>
-      </w:r>
-      <w:proofErr w:type="spellStart"/>
-      <w:r>
-        <w:rPr>
-          <w:rFonts w:ascii="Cambria Math" w:hAnsi="Cambria Math"/>
-        </w:rPr>
-        <w:t>Startzustand</w:t>
-      </w:r>
-      <w:proofErr w:type="spellEnd"/>
-      <w:r>
-        <w:rPr>
-          <w:rFonts w:ascii="Cambria Math" w:hAnsi="Cambria Math"/>
-        </w:rPr>
-        <w:t xml:space="preserve">, der </w:t>
-      </w:r>
-      <w:proofErr w:type="spellStart"/>
-      <w:r>
-        <w:rPr>
-          <w:rFonts w:ascii="Cambria Math" w:hAnsi="Cambria Math"/>
-        </w:rPr>
-        <w:t>das</w:t>
-      </w:r>
-      <w:proofErr w:type="spellEnd"/>
-      <w:r>
-        <w:rPr>
-          <w:rFonts w:ascii="Cambria Math" w:hAnsi="Cambria Math"/>
-        </w:rPr>
-        <w:t xml:space="preserve"> </w:t>
-      </w:r>
-      <w:proofErr w:type="spellStart"/>
-      <w:r>
-        <w:rPr>
-          <w:rFonts w:ascii="Cambria Math" w:hAnsi="Cambria Math"/>
-        </w:rPr>
-        <w:t>Lesen</w:t>
-      </w:r>
-      <w:proofErr w:type="spellEnd"/>
-      <w:r>
-        <w:rPr>
-          <w:rFonts w:ascii="Cambria Math" w:hAnsi="Cambria Math"/>
-        </w:rPr>
-        <w:t xml:space="preserve"> des </w:t>
-      </w:r>
-      <w:proofErr w:type="spellStart"/>
-      <w:r>
-        <w:rPr>
-          <w:rFonts w:ascii="Cambria Math" w:hAnsi="Cambria Math"/>
-        </w:rPr>
-        <w:t>Wortes</w:t>
-      </w:r>
-      <w:proofErr w:type="spellEnd"/>
-      <w:r>
-        <w:rPr>
-          <w:rFonts w:ascii="Cambria Math" w:hAnsi="Cambria Math"/>
-        </w:rPr>
-        <w:t xml:space="preserve"> </w:t>
-      </w:r>
-      <w:proofErr w:type="spellStart"/>
-      <w:r>
-        <w:rPr>
-          <w:rFonts w:ascii="Cambria Math" w:hAnsi="Cambria Math"/>
-        </w:rPr>
-        <w:t>initiiert</w:t>
-      </w:r>
-      <w:proofErr w:type="spellEnd"/>
-      <w:r>
-        <w:rPr>
-          <w:rFonts w:ascii="Cambria Math" w:hAnsi="Cambria Math"/>
-        </w:rPr>
-        <w:t xml:space="preserve">. </w:t>
-      </w:r>
-      <w:proofErr w:type="spellStart"/>
-      <w:r>
-        <w:rPr>
-          <w:rFonts w:ascii="Cambria Math" w:hAnsi="Cambria Math"/>
-        </w:rPr>
-        <w:t>Jeder</w:t>
-      </w:r>
-      <w:proofErr w:type="spellEnd"/>
-      <w:r>
-        <w:rPr>
-          <w:rFonts w:ascii="Cambria Math" w:hAnsi="Cambria Math"/>
-        </w:rPr>
-        <w:t xml:space="preserve"> </w:t>
-      </w:r>
-      <w:proofErr w:type="spellStart"/>
-      <w:r>
-        <w:rPr>
-          <w:rFonts w:ascii="Cambria Math" w:hAnsi="Cambria Math"/>
-        </w:rPr>
-        <w:t>Zustand</w:t>
-      </w:r>
-      <w:proofErr w:type="spellEnd"/>
-      <w:r>
-        <w:rPr>
-          <w:rFonts w:ascii="Cambria Math" w:hAnsi="Cambria Math"/>
-        </w:rPr>
-        <w:t xml:space="preserve"> </w:t>
-      </w:r>
-      <w:proofErr w:type="spellStart"/>
-      <w:r>
-        <w:rPr>
-          <w:rFonts w:ascii="Cambria Math" w:hAnsi="Cambria Math"/>
-        </w:rPr>
-        <w:t>ist</w:t>
-      </w:r>
-      <w:proofErr w:type="spellEnd"/>
-      <w:r>
-        <w:rPr>
-          <w:rFonts w:ascii="Cambria Math" w:hAnsi="Cambria Math"/>
-        </w:rPr>
-        <w:t xml:space="preserve"> </w:t>
-      </w:r>
-      <w:proofErr w:type="spellStart"/>
-      <w:r>
-        <w:rPr>
-          <w:rFonts w:ascii="Cambria Math" w:hAnsi="Cambria Math"/>
-        </w:rPr>
-        <w:t>zuständig</w:t>
-      </w:r>
-      <w:proofErr w:type="spellEnd"/>
-      <w:r>
-        <w:rPr>
-          <w:rFonts w:ascii="Cambria Math" w:hAnsi="Cambria Math"/>
-        </w:rPr>
-        <w:t xml:space="preserve"> </w:t>
-      </w:r>
-      <w:proofErr w:type="spellStart"/>
-      <w:r>
-        <w:rPr>
-          <w:rFonts w:ascii="Cambria Math" w:hAnsi="Cambria Math"/>
-        </w:rPr>
-        <w:t>für</w:t>
-      </w:r>
-      <w:proofErr w:type="spellEnd"/>
-      <w:r>
-        <w:rPr>
-          <w:rFonts w:ascii="Cambria Math" w:hAnsi="Cambria Math"/>
-        </w:rPr>
-        <w:t xml:space="preserve"> die </w:t>
-      </w:r>
-      <w:proofErr w:type="spellStart"/>
-      <w:r>
-        <w:rPr>
-          <w:rFonts w:ascii="Cambria Math" w:hAnsi="Cambria Math"/>
-        </w:rPr>
-        <w:t>Überprüfung</w:t>
-      </w:r>
-      <w:proofErr w:type="spellEnd"/>
-      <w:r>
-        <w:rPr>
-          <w:rFonts w:ascii="Cambria Math" w:hAnsi="Cambria Math"/>
-        </w:rPr>
-        <w:t xml:space="preserve"> </w:t>
-      </w:r>
-      <w:proofErr w:type="spellStart"/>
-      <w:r>
-        <w:rPr>
-          <w:rFonts w:ascii="Cambria Math" w:hAnsi="Cambria Math"/>
-        </w:rPr>
-        <w:t>bestimmter</w:t>
-      </w:r>
-      <w:proofErr w:type="spellEnd"/>
-      <w:r>
-        <w:rPr>
-          <w:rFonts w:ascii="Cambria Math" w:hAnsi="Cambria Math"/>
-        </w:rPr>
-        <w:t xml:space="preserve"> </w:t>
-      </w:r>
-      <w:proofErr w:type="spellStart"/>
-      <w:r>
-        <w:rPr>
-          <w:rFonts w:ascii="Cambria Math" w:hAnsi="Cambria Math"/>
-        </w:rPr>
-        <w:t>Wortteile</w:t>
-      </w:r>
-      <w:proofErr w:type="spellEnd"/>
-      <w:r>
-        <w:rPr>
-          <w:rFonts w:ascii="Cambria Math" w:hAnsi="Cambria Math"/>
-        </w:rPr>
-        <w:t xml:space="preserve"> </w:t>
-      </w:r>
-      <w:proofErr w:type="spellStart"/>
-      <w:r>
-        <w:rPr>
-          <w:rFonts w:ascii="Cambria Math" w:hAnsi="Cambria Math"/>
-        </w:rPr>
-        <w:t>und</w:t>
-      </w:r>
-      <w:proofErr w:type="spellEnd"/>
-      <w:r>
-        <w:rPr>
-          <w:rFonts w:ascii="Cambria Math" w:hAnsi="Cambria Math"/>
-        </w:rPr>
-        <w:t xml:space="preserve"> </w:t>
-      </w:r>
-      <w:proofErr w:type="spellStart"/>
-      <w:r>
-        <w:rPr>
-          <w:rFonts w:ascii="Cambria Math" w:hAnsi="Cambria Math"/>
-        </w:rPr>
-        <w:t>Strukturen</w:t>
-      </w:r>
-      <w:proofErr w:type="spellEnd"/>
-      <w:r>
-        <w:rPr>
-          <w:rFonts w:ascii="Cambria Math" w:hAnsi="Cambria Math"/>
-        </w:rPr>
-        <w:t xml:space="preserve">. Die </w:t>
-      </w:r>
-      <w:proofErr w:type="spellStart"/>
-      <w:r>
-        <w:rPr>
-          <w:rFonts w:ascii="Cambria Math" w:hAnsi="Cambria Math"/>
-        </w:rPr>
-        <w:t>Maschine</w:t>
-      </w:r>
-      <w:proofErr w:type="spellEnd"/>
-      <w:r>
-        <w:rPr>
-          <w:rFonts w:ascii="Cambria Math" w:hAnsi="Cambria Math"/>
-        </w:rPr>
-        <w:t xml:space="preserve"> </w:t>
-      </w:r>
-      <w:proofErr w:type="spellStart"/>
-      <w:r>
-        <w:rPr>
-          <w:rFonts w:ascii="Cambria Math" w:hAnsi="Cambria Math"/>
-        </w:rPr>
-        <w:t>wechselt</w:t>
-      </w:r>
-      <w:proofErr w:type="spellEnd"/>
-      <w:r>
-        <w:rPr>
-          <w:rFonts w:ascii="Cambria Math" w:hAnsi="Cambria Math"/>
-        </w:rPr>
-        <w:t xml:space="preserve"> </w:t>
-      </w:r>
-      <w:proofErr w:type="spellStart"/>
-      <w:r>
-        <w:rPr>
-          <w:rFonts w:ascii="Cambria Math" w:hAnsi="Cambria Math"/>
-        </w:rPr>
-        <w:t>Zustände</w:t>
-      </w:r>
-      <w:proofErr w:type="spellEnd"/>
-      <w:r>
-        <w:rPr>
-          <w:rFonts w:ascii="Cambria Math" w:hAnsi="Cambria Math"/>
-        </w:rPr>
-        <w:t xml:space="preserve"> </w:t>
-      </w:r>
-      <w:proofErr w:type="spellStart"/>
-      <w:r>
-        <w:rPr>
-          <w:rFonts w:ascii="Cambria Math" w:hAnsi="Cambria Math"/>
-        </w:rPr>
-        <w:t>basierend</w:t>
-      </w:r>
-      <w:proofErr w:type="spellEnd"/>
-      <w:r>
-        <w:rPr>
-          <w:rFonts w:ascii="Cambria Math" w:hAnsi="Cambria Math"/>
-        </w:rPr>
-        <w:t xml:space="preserve"> </w:t>
-      </w:r>
-      <w:proofErr w:type="spellStart"/>
-      <w:r>
-        <w:rPr>
-          <w:rFonts w:ascii="Cambria Math" w:hAnsi="Cambria Math"/>
-        </w:rPr>
-        <w:t>auf</w:t>
-      </w:r>
-      <w:proofErr w:type="spellEnd"/>
-      <w:r>
-        <w:rPr>
-          <w:rFonts w:ascii="Cambria Math" w:hAnsi="Cambria Math"/>
-        </w:rPr>
-        <w:t xml:space="preserve"> der </w:t>
-      </w:r>
-      <w:proofErr w:type="spellStart"/>
-      <w:r>
-        <w:rPr>
-          <w:rFonts w:ascii="Cambria Math" w:hAnsi="Cambria Math"/>
-        </w:rPr>
-        <w:t>erfolgreichen</w:t>
-      </w:r>
-      <w:proofErr w:type="spellEnd"/>
-      <w:r>
-        <w:rPr>
-          <w:rFonts w:ascii="Cambria Math" w:hAnsi="Cambria Math"/>
-        </w:rPr>
-        <w:t xml:space="preserve"> </w:t>
-      </w:r>
-      <w:proofErr w:type="spellStart"/>
-      <w:r>
-        <w:rPr>
-          <w:rFonts w:ascii="Cambria Math" w:hAnsi="Cambria Math"/>
-        </w:rPr>
-        <w:t>Erkennung</w:t>
-      </w:r>
-      <w:proofErr w:type="spellEnd"/>
-      <w:r>
-        <w:rPr>
-          <w:rFonts w:ascii="Cambria Math" w:hAnsi="Cambria Math"/>
-        </w:rPr>
-        <w:t xml:space="preserve"> </w:t>
-      </w:r>
-      <w:proofErr w:type="spellStart"/>
-      <w:r>
-        <w:rPr>
-          <w:rFonts w:ascii="Cambria Math" w:hAnsi="Cambria Math"/>
-        </w:rPr>
-        <w:t>dieser</w:t>
-      </w:r>
-      <w:proofErr w:type="spellEnd"/>
-      <w:r>
-        <w:rPr>
-          <w:rFonts w:ascii="Cambria Math" w:hAnsi="Cambria Math"/>
-        </w:rPr>
-        <w:t xml:space="preserve"> </w:t>
-      </w:r>
-      <w:proofErr w:type="spellStart"/>
-      <w:r>
-        <w:rPr>
-          <w:rFonts w:ascii="Cambria Math" w:hAnsi="Cambria Math"/>
-        </w:rPr>
-        <w:t>Teile</w:t>
-      </w:r>
-      <w:proofErr w:type="spellEnd"/>
-      <w:r>
-        <w:rPr>
-          <w:rFonts w:ascii="Cambria Math" w:hAnsi="Cambria Math"/>
-        </w:rPr>
-        <w:t xml:space="preserve"> </w:t>
-      </w:r>
-      <w:proofErr w:type="spellStart"/>
-      <w:r>
-        <w:rPr>
-          <w:rFonts w:ascii="Cambria Math" w:hAnsi="Cambria Math"/>
-        </w:rPr>
-        <w:t>und</w:t>
-      </w:r>
-      <w:proofErr w:type="spellEnd"/>
-      <w:r>
-        <w:rPr>
-          <w:rFonts w:ascii="Cambria Math" w:hAnsi="Cambria Math"/>
-        </w:rPr>
-        <w:t xml:space="preserve"> </w:t>
-      </w:r>
-      <w:proofErr w:type="spellStart"/>
-      <w:r>
-        <w:rPr>
-          <w:rFonts w:ascii="Cambria Math" w:hAnsi="Cambria Math"/>
-        </w:rPr>
-        <w:t>führt</w:t>
-      </w:r>
-      <w:proofErr w:type="spellEnd"/>
-      <w:r>
-        <w:rPr>
-          <w:rFonts w:ascii="Cambria Math" w:hAnsi="Cambria Math"/>
-        </w:rPr>
-        <w:t xml:space="preserve"> </w:t>
-      </w:r>
-      <w:proofErr w:type="spellStart"/>
-      <w:r>
-        <w:rPr>
-          <w:rFonts w:ascii="Cambria Math" w:hAnsi="Cambria Math"/>
-        </w:rPr>
-        <w:t>entsprechende</w:t>
-      </w:r>
-      <w:proofErr w:type="spellEnd"/>
-      <w:r>
-        <w:rPr>
-          <w:rFonts w:ascii="Cambria Math" w:hAnsi="Cambria Math"/>
-        </w:rPr>
-        <w:t xml:space="preserve"> </w:t>
-      </w:r>
-      <w:proofErr w:type="spellStart"/>
-      <w:r>
-        <w:rPr>
-          <w:rFonts w:ascii="Cambria Math" w:hAnsi="Cambria Math"/>
-        </w:rPr>
-        <w:t>Aktionen</w:t>
-      </w:r>
-      <w:proofErr w:type="spellEnd"/>
-      <w:r>
-        <w:rPr>
-          <w:rFonts w:ascii="Cambria Math" w:hAnsi="Cambria Math"/>
-        </w:rPr>
-        <w:t xml:space="preserve"> </w:t>
-      </w:r>
-      <w:proofErr w:type="spellStart"/>
-      <w:r>
-        <w:rPr>
-          <w:rFonts w:ascii="Cambria Math" w:hAnsi="Cambria Math"/>
-        </w:rPr>
-        <w:t>aus</w:t>
-      </w:r>
-      <w:proofErr w:type="spellEnd"/>
-      <w:r>
-        <w:rPr>
-          <w:rFonts w:ascii="Cambria Math" w:hAnsi="Cambria Math"/>
-        </w:rPr>
-        <w:t xml:space="preserve">, </w:t>
-      </w:r>
-      <w:proofErr w:type="spellStart"/>
-      <w:r>
-        <w:rPr>
-          <w:rFonts w:ascii="Cambria Math" w:hAnsi="Cambria Math"/>
-        </w:rPr>
-        <w:t>wie</w:t>
-      </w:r>
-      <w:proofErr w:type="spellEnd"/>
-      <w:r>
-        <w:rPr>
-          <w:rFonts w:ascii="Cambria Math" w:hAnsi="Cambria Math"/>
-        </w:rPr>
-        <w:t xml:space="preserve"> </w:t>
-      </w:r>
-      <w:proofErr w:type="spellStart"/>
-      <w:r>
-        <w:rPr>
-          <w:rFonts w:ascii="Cambria Math" w:hAnsi="Cambria Math"/>
-        </w:rPr>
-        <w:t>das</w:t>
-      </w:r>
-      <w:proofErr w:type="spellEnd"/>
-      <w:r>
-        <w:rPr>
-          <w:rFonts w:ascii="Cambria Math" w:hAnsi="Cambria Math"/>
-        </w:rPr>
-        <w:t xml:space="preserve"> </w:t>
-      </w:r>
-      <w:proofErr w:type="spellStart"/>
-      <w:r>
-        <w:rPr>
-          <w:rFonts w:ascii="Cambria Math" w:hAnsi="Cambria Math"/>
-        </w:rPr>
-        <w:t>Schreiben</w:t>
-      </w:r>
-      <w:proofErr w:type="spellEnd"/>
-      <w:r>
-        <w:rPr>
-          <w:rFonts w:ascii="Cambria Math" w:hAnsi="Cambria Math"/>
-        </w:rPr>
-        <w:t xml:space="preserve"> von </w:t>
-      </w:r>
-      <w:proofErr w:type="spellStart"/>
-      <w:r>
-        <w:rPr>
-          <w:rFonts w:ascii="Cambria Math" w:hAnsi="Cambria Math"/>
-        </w:rPr>
-        <w:t>Markierungen</w:t>
-      </w:r>
-      <w:proofErr w:type="spellEnd"/>
-      <w:r>
-        <w:rPr>
-          <w:rFonts w:ascii="Cambria Math" w:hAnsi="Cambria Math"/>
-        </w:rPr>
-        <w:t xml:space="preserve"> </w:t>
-      </w:r>
-      <w:proofErr w:type="spellStart"/>
-      <w:r>
-        <w:rPr>
-          <w:rFonts w:ascii="Cambria Math" w:hAnsi="Cambria Math"/>
-        </w:rPr>
-        <w:t>oder</w:t>
-      </w:r>
-      <w:proofErr w:type="spellEnd"/>
-      <w:r>
-        <w:rPr>
-          <w:rFonts w:ascii="Cambria Math" w:hAnsi="Cambria Math"/>
-        </w:rPr>
-        <w:t xml:space="preserve"> die </w:t>
-      </w:r>
-      <w:proofErr w:type="spellStart"/>
-      <w:r>
-        <w:rPr>
-          <w:rFonts w:ascii="Cambria Math" w:hAnsi="Cambria Math"/>
-        </w:rPr>
-        <w:t>Bewegung</w:t>
-      </w:r>
-      <w:proofErr w:type="spellEnd"/>
-      <w:r>
-        <w:rPr>
-          <w:rFonts w:ascii="Cambria Math" w:hAnsi="Cambria Math"/>
-        </w:rPr>
-        <w:t xml:space="preserve"> des </w:t>
-      </w:r>
-      <w:proofErr w:type="spellStart"/>
-      <w:r>
-        <w:rPr>
-          <w:rFonts w:ascii="Cambria Math" w:hAnsi="Cambria Math"/>
-        </w:rPr>
-        <w:t>Lese</w:t>
-      </w:r>
-      <w:proofErr w:type="spellEnd"/>
-      <w:r>
-        <w:rPr>
-          <w:rFonts w:ascii="Cambria Math" w:hAnsi="Cambria Math"/>
-        </w:rPr>
-        <w:t>-/</w:t>
-      </w:r>
-      <w:proofErr w:type="spellStart"/>
-      <w:r>
-        <w:rPr>
-          <w:rFonts w:ascii="Cambria Math" w:hAnsi="Cambria Math"/>
-        </w:rPr>
-        <w:t>Schreibkopfes</w:t>
-      </w:r>
-      <w:proofErr w:type="spellEnd"/>
-      <w:r>
-        <w:rPr>
-          <w:rFonts w:ascii="Cambria Math" w:hAnsi="Cambria Math"/>
-        </w:rPr>
-        <w:t xml:space="preserve">. Bei </w:t>
-      </w:r>
-      <w:proofErr w:type="spellStart"/>
-      <w:r>
-        <w:rPr>
-          <w:rFonts w:ascii="Cambria Math" w:hAnsi="Cambria Math"/>
-        </w:rPr>
-        <w:t>Erfüllung</w:t>
-      </w:r>
-      <w:proofErr w:type="spellEnd"/>
-      <w:r>
-        <w:rPr>
-          <w:rFonts w:ascii="Cambria Math" w:hAnsi="Cambria Math"/>
-        </w:rPr>
-        <w:t xml:space="preserve"> aller </w:t>
-      </w:r>
-      <w:proofErr w:type="spellStart"/>
-      <w:r>
-        <w:rPr>
-          <w:rFonts w:ascii="Cambria Math" w:hAnsi="Cambria Math"/>
-        </w:rPr>
-        <w:t>Bedingungen</w:t>
-      </w:r>
-      <w:proofErr w:type="spellEnd"/>
-      <w:r>
-        <w:rPr>
-          <w:rFonts w:ascii="Cambria Math" w:hAnsi="Cambria Math"/>
-        </w:rPr>
-        <w:t xml:space="preserve"> </w:t>
-      </w:r>
-      <w:proofErr w:type="spellStart"/>
-      <w:r>
-        <w:rPr>
-          <w:rFonts w:ascii="Cambria Math" w:hAnsi="Cambria Math"/>
-        </w:rPr>
-        <w:t>schreibt</w:t>
-      </w:r>
-      <w:proofErr w:type="spellEnd"/>
-      <w:r>
-        <w:rPr>
-          <w:rFonts w:ascii="Cambria Math" w:hAnsi="Cambria Math"/>
-        </w:rPr>
-        <w:t xml:space="preserve"> die Maschine "JUNIOR" </w:t>
+        <w:t xml:space="preserve">Das Konzept für die Zustandsüberführungsfunktion δ, beinhaltet spezifische Zustände für jede Phase der Wortanalyse, beginnend mit dem Startzustand, der das Lesen des Wortes initiiert. Jeder Zustand ist zuständig für die Überprüfung bestimmter Wortteile und Strukturen. Die Maschine wechselt Zustände basierend auf der erfolgreichen Erkennung dieser Teile und führt entsprechende Aktionen aus, wie das Schreiben von Markierungen oder die Bewegung des Lese-/Schreibkopfes. Bei Erfüllung aller Bedingungen schreibt die Maschine "JUNIOR" </w:t>
       </w:r>
       <w:r>
         <w:rPr>
@@ -3189,6 +2292,7 @@
             <w:rPr>
               <w:rFonts w:ascii="Cambria Math" w:hAnsi="Cambria Math"/>
             </w:rPr>
+            <w:lastRenderedPageBreak/>
             <m:t>δ</m:t>
           </m:r>
           <m:d>
@@ -3300,55 +2404,7 @@
             <w:rPr>
               <w:rFonts w:ascii="Cambria Math" w:hAnsi="Cambria Math"/>
             </w:rPr>
-            <m:t>∀</m:t>
-          </m:r>
-          <m:r>
-            <w:rPr>
-              <w:rFonts w:ascii="Cambria Math" w:hAnsi="Cambria Math"/>
-            </w:rPr>
-            <m:t xml:space="preserve"> x </m:t>
-          </m:r>
-          <m:r>
-            <w:rPr>
-              <w:rFonts w:ascii="Cambria Math" w:hAnsi="Cambria Math"/>
-            </w:rPr>
-            <m:t>ϵ</m:t>
-          </m:r>
-          <m:r>
-            <w:rPr>
-              <w:rFonts w:ascii="Cambria Math" w:hAnsi="Cambria Math"/>
-            </w:rPr>
-            <m:t xml:space="preserve"> </m:t>
-          </m:r>
-          <m:r>
-            <w:rPr>
-              <w:rFonts w:ascii="Cambria Math" w:hAnsi="Cambria Math"/>
-            </w:rPr>
-            <m:t>Γ</m:t>
-          </m:r>
-          <m:r>
-            <w:rPr>
-              <w:rFonts w:ascii="Cambria Math" w:hAnsi="Cambria Math"/>
-            </w:rPr>
-            <m:t xml:space="preserve"> \ { if }</m:t>
-          </m:r>
-          <m:r>
-            <w:rPr>
-              <w:rFonts w:ascii="Cambria Math" w:hAnsi="Cambria Math"/>
-            </w:rPr>
-            <m:t xml:space="preserve"> </m:t>
-          </m:r>
-          <m:r>
-            <w:rPr>
-              <w:rFonts w:ascii="Cambria Math" w:hAnsi="Cambria Math"/>
-            </w:rPr>
-            <m:t>:</m:t>
-          </m:r>
-          <m:r>
-            <w:rPr>
-              <w:rFonts w:ascii="Cambria Math" w:hAnsi="Cambria Math"/>
-            </w:rPr>
-            <m:t>δ</m:t>
+            <m:t>∀ x ϵ Γ \ { if } :δ</m:t>
           </m:r>
           <m:d>
             <m:dPr>
@@ -3551,19 +2607,7 @@
                 <w:rPr>
                   <w:rFonts w:ascii="Cambria Math" w:hAnsi="Cambria Math"/>
                 </w:rPr>
-                <m:t xml:space="preserve">, </m:t>
-              </m:r>
-              <m:r>
-                <w:rPr>
-                  <w:rFonts w:ascii="Cambria Math" w:hAnsi="Cambria Math"/>
-                </w:rPr>
-                <m:t>[</m:t>
-              </m:r>
-              <m:r>
-                <w:rPr>
-                  <w:rFonts w:ascii="Cambria Math" w:hAnsi="Cambria Math"/>
-                </w:rPr>
-                <m:t>, R</m:t>
+                <m:t>, [, R</m:t>
               </m:r>
             </m:e>
           </m:d>
@@ -3582,37 +2626,7 @@
             <w:rPr>
               <w:rFonts w:ascii="Cambria Math" w:hAnsi="Cambria Math"/>
             </w:rPr>
-            <m:t>∀</m:t>
-          </m:r>
-          <m:r>
-            <w:rPr>
-              <w:rFonts w:ascii="Cambria Math" w:hAnsi="Cambria Math"/>
-            </w:rPr>
-            <m:t xml:space="preserve"> x </m:t>
-          </m:r>
-          <m:r>
-            <w:rPr>
-              <w:rFonts w:ascii="Cambria Math" w:hAnsi="Cambria Math"/>
-            </w:rPr>
-            <m:t>ϵ</m:t>
-          </m:r>
-          <m:r>
-            <w:rPr>
-              <w:rFonts w:ascii="Cambria Math" w:hAnsi="Cambria Math"/>
-            </w:rPr>
-            <m:t xml:space="preserve"> </m:t>
-          </m:r>
-          <m:r>
-            <w:rPr>
-              <w:rFonts w:ascii="Cambria Math" w:hAnsi="Cambria Math"/>
-            </w:rPr>
-            <m:t>Γ</m:t>
-          </m:r>
-          <m:r>
-            <w:rPr>
-              <w:rFonts w:ascii="Cambria Math" w:hAnsi="Cambria Math"/>
-            </w:rPr>
-            <m:t xml:space="preserve"> \ { </m:t>
+            <m:t xml:space="preserve">∀ x ϵ Γ \ { </m:t>
           </m:r>
           <m:d>
             <m:dPr>
@@ -3638,19 +2652,7 @@
             <w:rPr>
               <w:rFonts w:ascii="Cambria Math" w:hAnsi="Cambria Math"/>
             </w:rPr>
-            <m:t xml:space="preserve"> </m:t>
-          </m:r>
-          <m:r>
-            <w:rPr>
-              <w:rFonts w:ascii="Cambria Math" w:hAnsi="Cambria Math"/>
-            </w:rPr>
-            <m:t xml:space="preserve">: </m:t>
-          </m:r>
-          <m:r>
-            <w:rPr>
-              <w:rFonts w:ascii="Cambria Math" w:hAnsi="Cambria Math"/>
-            </w:rPr>
-            <m:t>δ</m:t>
+            <m:t xml:space="preserve"> : δ</m:t>
           </m:r>
           <m:d>
             <m:dPr>
@@ -3692,13 +2694,7 @@
                 <w:rPr>
                   <w:rFonts w:ascii="Cambria Math" w:hAnsi="Cambria Math"/>
                 </w:rPr>
-                <m:t xml:space="preserve">, </m:t>
-              </m:r>
-              <m:r>
-                <w:rPr>
-                  <w:rFonts w:ascii="Cambria Math" w:hAnsi="Cambria Math"/>
-                </w:rPr>
-                <m:t>x</m:t>
+                <m:t>, x</m:t>
               </m:r>
             </m:e>
           </m:d>
@@ -3809,13 +2805,7 @@
                 <w:rPr>
                   <w:rFonts w:ascii="Cambria Math" w:hAnsi="Cambria Math"/>
                 </w:rPr>
-                <m:t xml:space="preserve">, </m:t>
-              </m:r>
-              <m:r>
-                <w:rPr>
-                  <w:rFonts w:ascii="Cambria Math" w:hAnsi="Cambria Math"/>
-                </w:rPr>
-                <m:t>10</m:t>
+                <m:t>, 10</m:t>
               </m:r>
             </m:e>
           </m:d>
@@ -3865,19 +2855,7 @@
                 <w:rPr>
                   <w:rFonts w:ascii="Cambria Math" w:hAnsi="Cambria Math"/>
                 </w:rPr>
-                <m:t xml:space="preserve">, </m:t>
-              </m:r>
-              <m:r>
-                <w:rPr>
-                  <w:rFonts w:ascii="Cambria Math" w:hAnsi="Cambria Math"/>
-                </w:rPr>
-                <m:t>10</m:t>
-              </m:r>
-              <m:r>
-                <w:rPr>
-                  <w:rFonts w:ascii="Cambria Math" w:hAnsi="Cambria Math"/>
-                </w:rPr>
-                <m:t>, R</m:t>
+                <m:t>, 10, R</m:t>
               </m:r>
             </m:e>
           </m:d>
@@ -3896,37 +2874,7 @@
             <w:rPr>
               <w:rFonts w:ascii="Cambria Math" w:hAnsi="Cambria Math"/>
             </w:rPr>
-            <m:t>∀</m:t>
-          </m:r>
-          <m:r>
-            <w:rPr>
-              <w:rFonts w:ascii="Cambria Math" w:hAnsi="Cambria Math"/>
-            </w:rPr>
-            <m:t xml:space="preserve"> x </m:t>
-          </m:r>
-          <m:r>
-            <w:rPr>
-              <w:rFonts w:ascii="Cambria Math" w:hAnsi="Cambria Math"/>
-            </w:rPr>
-            <m:t>ϵ</m:t>
-          </m:r>
-          <m:r>
-            <w:rPr>
-              <w:rFonts w:ascii="Cambria Math" w:hAnsi="Cambria Math"/>
-            </w:rPr>
-            <m:t xml:space="preserve"> </m:t>
-          </m:r>
-          <m:r>
-            <w:rPr>
-              <w:rFonts w:ascii="Cambria Math" w:hAnsi="Cambria Math"/>
-            </w:rPr>
-            <m:t>Γ</m:t>
-          </m:r>
-          <m:r>
-            <w:rPr>
-              <w:rFonts w:ascii="Cambria Math" w:hAnsi="Cambria Math"/>
-            </w:rPr>
-            <m:t xml:space="preserve"> </m:t>
+            <m:t xml:space="preserve">∀ x ϵ Γ </m:t>
           </m:r>
           <m:r>
             <m:rPr>
@@ -3961,19 +2909,7 @@
             <w:rPr>
               <w:rFonts w:ascii="Cambria Math" w:hAnsi="Cambria Math"/>
             </w:rPr>
-            <m:t xml:space="preserve"> </m:t>
-          </m:r>
-          <m:r>
-            <w:rPr>
-              <w:rFonts w:ascii="Cambria Math" w:hAnsi="Cambria Math"/>
-            </w:rPr>
-            <m:t xml:space="preserve">: </m:t>
-          </m:r>
-          <m:r>
-            <w:rPr>
-              <w:rFonts w:ascii="Cambria Math" w:hAnsi="Cambria Math"/>
-            </w:rPr>
-            <m:t>δ</m:t>
+            <m:t xml:space="preserve"> : δ</m:t>
           </m:r>
           <m:d>
             <m:dPr>
@@ -4195,37 +3131,7 @@
             <w:rPr>
               <w:rFonts w:ascii="Cambria Math" w:hAnsi="Cambria Math"/>
             </w:rPr>
-            <m:t>∀</m:t>
-          </m:r>
-          <m:r>
-            <w:rPr>
-              <w:rFonts w:ascii="Cambria Math" w:hAnsi="Cambria Math"/>
-            </w:rPr>
-            <m:t xml:space="preserve"> x </m:t>
-          </m:r>
-          <m:r>
-            <w:rPr>
-              <w:rFonts w:ascii="Cambria Math" w:hAnsi="Cambria Math"/>
-            </w:rPr>
-            <m:t>ϵ</m:t>
-          </m:r>
-          <m:r>
-            <w:rPr>
-              <w:rFonts w:ascii="Cambria Math" w:hAnsi="Cambria Math"/>
-            </w:rPr>
-            <m:t xml:space="preserve"> </m:t>
-          </m:r>
-          <m:r>
-            <w:rPr>
-              <w:rFonts w:ascii="Cambria Math" w:hAnsi="Cambria Math"/>
-            </w:rPr>
-            <m:t>Γ</m:t>
-          </m:r>
-          <m:r>
-            <w:rPr>
-              <w:rFonts w:ascii="Cambria Math" w:hAnsi="Cambria Math"/>
-            </w:rPr>
-            <m:t xml:space="preserve"> </m:t>
+            <m:t xml:space="preserve">∀ x ϵ Γ </m:t>
           </m:r>
           <m:r>
             <m:rPr>
@@ -4260,19 +3166,7 @@
             <w:rPr>
               <w:rFonts w:ascii="Cambria Math" w:hAnsi="Cambria Math"/>
             </w:rPr>
-            <m:t xml:space="preserve"> :</m:t>
-          </m:r>
-          <m:r>
-            <w:rPr>
-              <w:rFonts w:ascii="Cambria Math" w:hAnsi="Cambria Math"/>
-            </w:rPr>
-            <m:t xml:space="preserve"> </m:t>
-          </m:r>
-          <m:r>
-            <w:rPr>
-              <w:rFonts w:ascii="Cambria Math" w:hAnsi="Cambria Math"/>
-            </w:rPr>
-            <m:t>δ</m:t>
+            <m:t xml:space="preserve"> : δ</m:t>
           </m:r>
           <m:d>
             <m:dPr>
@@ -4494,37 +3388,7 @@
             <w:rPr>
               <w:rFonts w:ascii="Cambria Math" w:hAnsi="Cambria Math"/>
             </w:rPr>
-            <m:t>∀</m:t>
-          </m:r>
-          <m:r>
-            <w:rPr>
-              <w:rFonts w:ascii="Cambria Math" w:hAnsi="Cambria Math"/>
-            </w:rPr>
-            <m:t xml:space="preserve"> x </m:t>
-          </m:r>
-          <m:r>
-            <w:rPr>
-              <w:rFonts w:ascii="Cambria Math" w:hAnsi="Cambria Math"/>
-            </w:rPr>
-            <m:t>ϵ</m:t>
-          </m:r>
-          <m:r>
-            <w:rPr>
-              <w:rFonts w:ascii="Cambria Math" w:hAnsi="Cambria Math"/>
-            </w:rPr>
-            <m:t xml:space="preserve"> </m:t>
-          </m:r>
-          <m:r>
-            <w:rPr>
-              <w:rFonts w:ascii="Cambria Math" w:hAnsi="Cambria Math"/>
-            </w:rPr>
-            <m:t>Γ</m:t>
-          </m:r>
-          <m:r>
-            <w:rPr>
-              <w:rFonts w:ascii="Cambria Math" w:hAnsi="Cambria Math"/>
-            </w:rPr>
-            <m:t xml:space="preserve"> </m:t>
+            <m:t xml:space="preserve">∀ x ϵ Γ </m:t>
           </m:r>
           <m:r>
             <m:rPr>
@@ -4559,19 +3423,7 @@
             <w:rPr>
               <w:rFonts w:ascii="Cambria Math" w:hAnsi="Cambria Math"/>
             </w:rPr>
-            <m:t xml:space="preserve"> </m:t>
-          </m:r>
-          <m:r>
-            <w:rPr>
-              <w:rFonts w:ascii="Cambria Math" w:hAnsi="Cambria Math"/>
-            </w:rPr>
-            <m:t xml:space="preserve">: </m:t>
-          </m:r>
-          <m:r>
-            <w:rPr>
-              <w:rFonts w:ascii="Cambria Math" w:hAnsi="Cambria Math"/>
-            </w:rPr>
-            <m:t>δ</m:t>
+            <m:t xml:space="preserve"> : δ</m:t>
           </m:r>
           <m:d>
             <m:dPr>
@@ -4724,13 +3576,7 @@
                 <w:rPr>
                   <w:rFonts w:ascii="Cambria Math" w:hAnsi="Cambria Math"/>
                 </w:rPr>
-                <m:t xml:space="preserve">, </m:t>
-              </m:r>
-              <m:r>
-                <w:rPr>
-                  <w:rFonts w:ascii="Cambria Math" w:hAnsi="Cambria Math"/>
-                </w:rPr>
-                <m:t>]</m:t>
+                <m:t>, ]</m:t>
               </m:r>
             </m:e>
           </m:d>
@@ -4780,19 +3626,7 @@
                 <w:rPr>
                   <w:rFonts w:ascii="Cambria Math" w:hAnsi="Cambria Math"/>
                 </w:rPr>
-                <m:t xml:space="preserve">, </m:t>
-              </m:r>
-              <m:r>
-                <w:rPr>
-                  <w:rFonts w:ascii="Cambria Math" w:hAnsi="Cambria Math"/>
-                </w:rPr>
-                <m:t>]</m:t>
-              </m:r>
-              <m:r>
-                <w:rPr>
-                  <w:rFonts w:ascii="Cambria Math" w:hAnsi="Cambria Math"/>
-                </w:rPr>
-                <m:t>, R</m:t>
+                <m:t>, ], R</m:t>
               </m:r>
             </m:e>
           </m:d>
@@ -4811,37 +3645,7 @@
             <w:rPr>
               <w:rFonts w:ascii="Cambria Math" w:hAnsi="Cambria Math"/>
             </w:rPr>
-            <m:t>∀</m:t>
-          </m:r>
-          <m:r>
-            <w:rPr>
-              <w:rFonts w:ascii="Cambria Math" w:hAnsi="Cambria Math"/>
-            </w:rPr>
-            <m:t xml:space="preserve"> x </m:t>
-          </m:r>
-          <m:r>
-            <w:rPr>
-              <w:rFonts w:ascii="Cambria Math" w:hAnsi="Cambria Math"/>
-            </w:rPr>
-            <m:t>ϵ</m:t>
-          </m:r>
-          <m:r>
-            <w:rPr>
-              <w:rFonts w:ascii="Cambria Math" w:hAnsi="Cambria Math"/>
-            </w:rPr>
-            <m:t xml:space="preserve"> </m:t>
-          </m:r>
-          <m:r>
-            <w:rPr>
-              <w:rFonts w:ascii="Cambria Math" w:hAnsi="Cambria Math"/>
-            </w:rPr>
-            <m:t>Γ</m:t>
-          </m:r>
-          <m:r>
-            <w:rPr>
-              <w:rFonts w:ascii="Cambria Math" w:hAnsi="Cambria Math"/>
-            </w:rPr>
-            <m:t xml:space="preserve"> </m:t>
+            <m:t xml:space="preserve">∀ x ϵ Γ </m:t>
           </m:r>
           <m:r>
             <m:rPr>
@@ -4868,19 +3672,7 @@
                 <w:rPr>
                   <w:rFonts w:ascii="Cambria Math" w:hAnsi="Cambria Math"/>
                 </w:rPr>
-                <m:t xml:space="preserve"> </m:t>
-              </m:r>
-              <m:r>
-                <w:rPr>
-                  <w:rFonts w:ascii="Cambria Math" w:hAnsi="Cambria Math"/>
-                </w:rPr>
-                <m:t>]</m:t>
-              </m:r>
-              <m:r>
-                <w:rPr>
-                  <w:rFonts w:ascii="Cambria Math" w:hAnsi="Cambria Math"/>
-                </w:rPr>
-                <m:t xml:space="preserve"> </m:t>
+                <m:t xml:space="preserve"> ] </m:t>
               </m:r>
             </m:e>
           </m:d>
@@ -4888,19 +3680,7 @@
             <w:rPr>
               <w:rFonts w:ascii="Cambria Math" w:hAnsi="Cambria Math"/>
             </w:rPr>
-            <m:t xml:space="preserve"> :</m:t>
-          </m:r>
-          <m:r>
-            <w:rPr>
-              <w:rFonts w:ascii="Cambria Math" w:hAnsi="Cambria Math"/>
-            </w:rPr>
-            <m:t xml:space="preserve"> </m:t>
-          </m:r>
-          <m:r>
-            <w:rPr>
-              <w:rFonts w:ascii="Cambria Math" w:hAnsi="Cambria Math"/>
-            </w:rPr>
-            <m:t>δ</m:t>
+            <m:t xml:space="preserve"> : δ</m:t>
           </m:r>
           <m:d>
             <m:dPr>
@@ -5053,13 +3833,7 @@
                 <w:rPr>
                   <w:rFonts w:ascii="Cambria Math" w:hAnsi="Cambria Math"/>
                 </w:rPr>
-                <m:t xml:space="preserve">, </m:t>
-              </m:r>
-              <m:r>
-                <w:rPr>
-                  <w:rFonts w:ascii="Cambria Math" w:hAnsi="Cambria Math"/>
-                </w:rPr>
-                <m:t>;</m:t>
+                <m:t>, ;</m:t>
               </m:r>
             </m:e>
           </m:d>
@@ -5109,19 +3883,7 @@
                 <w:rPr>
                   <w:rFonts w:ascii="Cambria Math" w:hAnsi="Cambria Math"/>
                 </w:rPr>
-                <m:t xml:space="preserve">, </m:t>
-              </m:r>
-              <m:r>
-                <w:rPr>
-                  <w:rFonts w:ascii="Cambria Math" w:hAnsi="Cambria Math"/>
-                </w:rPr>
-                <m:t>;</m:t>
-              </m:r>
-              <m:r>
-                <w:rPr>
-                  <w:rFonts w:ascii="Cambria Math" w:hAnsi="Cambria Math"/>
-                </w:rPr>
-                <m:t>, R</m:t>
+                <m:t>, ;, R</m:t>
               </m:r>
             </m:e>
           </m:d>
@@ -5140,37 +3902,7 @@
             <w:rPr>
               <w:rFonts w:ascii="Cambria Math" w:hAnsi="Cambria Math"/>
             </w:rPr>
-            <m:t>∀</m:t>
-          </m:r>
-          <m:r>
-            <w:rPr>
-              <w:rFonts w:ascii="Cambria Math" w:hAnsi="Cambria Math"/>
-            </w:rPr>
-            <m:t xml:space="preserve"> x </m:t>
-          </m:r>
-          <m:r>
-            <w:rPr>
-              <w:rFonts w:ascii="Cambria Math" w:hAnsi="Cambria Math"/>
-            </w:rPr>
-            <m:t>ϵ</m:t>
-          </m:r>
-          <m:r>
-            <w:rPr>
-              <w:rFonts w:ascii="Cambria Math" w:hAnsi="Cambria Math"/>
-            </w:rPr>
-            <m:t xml:space="preserve"> </m:t>
-          </m:r>
-          <m:r>
-            <w:rPr>
-              <w:rFonts w:ascii="Cambria Math" w:hAnsi="Cambria Math"/>
-            </w:rPr>
-            <m:t>Γ</m:t>
-          </m:r>
-          <m:r>
-            <w:rPr>
-              <w:rFonts w:ascii="Cambria Math" w:hAnsi="Cambria Math"/>
-            </w:rPr>
-            <m:t xml:space="preserve"> </m:t>
+            <m:t xml:space="preserve">∀ x ϵ Γ </m:t>
           </m:r>
           <m:r>
             <m:rPr>
@@ -5197,19 +3929,7 @@
                 <w:rPr>
                   <w:rFonts w:ascii="Cambria Math" w:hAnsi="Cambria Math"/>
                 </w:rPr>
-                <m:t xml:space="preserve"> </m:t>
-              </m:r>
-              <m:r>
-                <w:rPr>
-                  <w:rFonts w:ascii="Cambria Math" w:hAnsi="Cambria Math"/>
-                </w:rPr>
-                <m:t>;</m:t>
-              </m:r>
-              <m:r>
-                <w:rPr>
-                  <w:rFonts w:ascii="Cambria Math" w:hAnsi="Cambria Math"/>
-                </w:rPr>
-                <m:t xml:space="preserve"> </m:t>
+                <m:t xml:space="preserve"> ; </m:t>
               </m:r>
             </m:e>
           </m:d>
@@ -5217,19 +3937,7 @@
             <w:rPr>
               <w:rFonts w:ascii="Cambria Math" w:hAnsi="Cambria Math"/>
             </w:rPr>
-            <m:t xml:space="preserve"> </m:t>
-          </m:r>
-          <m:r>
-            <w:rPr>
-              <w:rFonts w:ascii="Cambria Math" w:hAnsi="Cambria Math"/>
-            </w:rPr>
-            <m:t xml:space="preserve">: </m:t>
-          </m:r>
-          <m:r>
-            <w:rPr>
-              <w:rFonts w:ascii="Cambria Math" w:hAnsi="Cambria Math"/>
-            </w:rPr>
-            <m:t>δ</m:t>
+            <m:t xml:space="preserve"> : δ</m:t>
           </m:r>
           <m:d>
             <m:dPr>
@@ -5340,14 +4048,7 @@
             <w:rPr>
               <w:rFonts w:ascii="Cambria Math" w:hAnsi="Cambria Math"/>
             </w:rPr>
-            <w:lastRenderedPageBreak/>
-            <m:t xml:space="preserve"> </m:t>
-          </m:r>
-          <m:r>
-            <w:rPr>
-              <w:rFonts w:ascii="Cambria Math" w:hAnsi="Cambria Math"/>
-            </w:rPr>
-            <m:t>δ</m:t>
+            <m:t xml:space="preserve"> δ</m:t>
           </m:r>
           <m:d>
             <m:dPr>
@@ -5389,13 +4090,7 @@
                 <w:rPr>
                   <w:rFonts w:ascii="Cambria Math" w:hAnsi="Cambria Math"/>
                 </w:rPr>
-                <m:t xml:space="preserve">, </m:t>
-              </m:r>
-              <m:r>
-                <w:rPr>
-                  <w:rFonts w:ascii="Cambria Math" w:hAnsi="Cambria Math"/>
-                </w:rPr>
-                <m:t>then</m:t>
+                <m:t>, then</m:t>
               </m:r>
             </m:e>
           </m:d>
@@ -5445,19 +4140,7 @@
                 <w:rPr>
                   <w:rFonts w:ascii="Cambria Math" w:hAnsi="Cambria Math"/>
                 </w:rPr>
-                <m:t xml:space="preserve">, </m:t>
-              </m:r>
-              <m:r>
-                <w:rPr>
-                  <w:rFonts w:ascii="Cambria Math" w:hAnsi="Cambria Math"/>
-                </w:rPr>
-                <m:t>then</m:t>
-              </m:r>
-              <m:r>
-                <w:rPr>
-                  <w:rFonts w:ascii="Cambria Math" w:hAnsi="Cambria Math"/>
-                </w:rPr>
-                <m:t>, R</m:t>
+                <m:t>, then, R</m:t>
               </m:r>
             </m:e>
           </m:d>
@@ -5476,37 +4159,7 @@
             <w:rPr>
               <w:rFonts w:ascii="Cambria Math" w:hAnsi="Cambria Math"/>
             </w:rPr>
-            <m:t>∀</m:t>
-          </m:r>
-          <m:r>
-            <w:rPr>
-              <w:rFonts w:ascii="Cambria Math" w:hAnsi="Cambria Math"/>
-            </w:rPr>
-            <m:t xml:space="preserve"> x </m:t>
-          </m:r>
-          <m:r>
-            <w:rPr>
-              <w:rFonts w:ascii="Cambria Math" w:hAnsi="Cambria Math"/>
-            </w:rPr>
-            <m:t>ϵ</m:t>
-          </m:r>
-          <m:r>
-            <w:rPr>
-              <w:rFonts w:ascii="Cambria Math" w:hAnsi="Cambria Math"/>
-            </w:rPr>
-            <m:t xml:space="preserve"> </m:t>
-          </m:r>
-          <m:r>
-            <w:rPr>
-              <w:rFonts w:ascii="Cambria Math" w:hAnsi="Cambria Math"/>
-            </w:rPr>
-            <m:t>Γ</m:t>
-          </m:r>
-          <m:r>
-            <w:rPr>
-              <w:rFonts w:ascii="Cambria Math" w:hAnsi="Cambria Math"/>
-            </w:rPr>
-            <m:t xml:space="preserve"> </m:t>
+            <m:t xml:space="preserve">∀ x ϵ Γ </m:t>
           </m:r>
           <m:r>
             <m:rPr>
@@ -5533,19 +4186,7 @@
                 <w:rPr>
                   <w:rFonts w:ascii="Cambria Math" w:hAnsi="Cambria Math"/>
                 </w:rPr>
-                <m:t xml:space="preserve"> </m:t>
-              </m:r>
-              <m:r>
-                <w:rPr>
-                  <w:rFonts w:ascii="Cambria Math" w:hAnsi="Cambria Math"/>
-                </w:rPr>
-                <m:t>then</m:t>
-              </m:r>
-              <m:r>
-                <w:rPr>
-                  <w:rFonts w:ascii="Cambria Math" w:hAnsi="Cambria Math"/>
-                </w:rPr>
-                <m:t xml:space="preserve"> </m:t>
+                <m:t xml:space="preserve"> then </m:t>
               </m:r>
             </m:e>
           </m:d>
@@ -5553,19 +4194,7 @@
             <w:rPr>
               <w:rFonts w:ascii="Cambria Math" w:hAnsi="Cambria Math"/>
             </w:rPr>
-            <m:t xml:space="preserve"> </m:t>
-          </m:r>
-          <m:r>
-            <w:rPr>
-              <w:rFonts w:ascii="Cambria Math" w:hAnsi="Cambria Math"/>
-            </w:rPr>
-            <m:t xml:space="preserve">: </m:t>
-          </m:r>
-          <m:r>
-            <w:rPr>
-              <w:rFonts w:ascii="Cambria Math" w:hAnsi="Cambria Math"/>
-            </w:rPr>
-            <m:t>δ</m:t>
+            <m:t xml:space="preserve"> : δ</m:t>
           </m:r>
           <m:d>
             <m:dPr>
@@ -5676,13 +4305,7 @@
             <w:rPr>
               <w:rFonts w:ascii="Cambria Math" w:hAnsi="Cambria Math"/>
             </w:rPr>
-            <m:t xml:space="preserve"> </m:t>
-          </m:r>
-          <m:r>
-            <w:rPr>
-              <w:rFonts w:ascii="Cambria Math" w:hAnsi="Cambria Math"/>
-            </w:rPr>
-            <m:t>δ</m:t>
+            <m:t xml:space="preserve"> δ</m:t>
           </m:r>
           <m:d>
             <m:dPr>
@@ -5724,13 +4347,7 @@
                 <w:rPr>
                   <w:rFonts w:ascii="Cambria Math" w:hAnsi="Cambria Math"/>
                 </w:rPr>
-                <m:t xml:space="preserve">, </m:t>
-              </m:r>
-              <m:r>
-                <w:rPr>
-                  <w:rFonts w:ascii="Cambria Math" w:hAnsi="Cambria Math"/>
-                </w:rPr>
-                <m:t>echo</m:t>
+                <m:t>, echo</m:t>
               </m:r>
             </m:e>
           </m:d>
@@ -5780,19 +4397,7 @@
                 <w:rPr>
                   <w:rFonts w:ascii="Cambria Math" w:hAnsi="Cambria Math"/>
                 </w:rPr>
-                <m:t xml:space="preserve">, </m:t>
-              </m:r>
-              <m:r>
-                <w:rPr>
-                  <w:rFonts w:ascii="Cambria Math" w:hAnsi="Cambria Math"/>
-                </w:rPr>
-                <m:t>echo</m:t>
-              </m:r>
-              <m:r>
-                <w:rPr>
-                  <w:rFonts w:ascii="Cambria Math" w:hAnsi="Cambria Math"/>
-                </w:rPr>
-                <m:t>, R</m:t>
+                <m:t>, echo, R</m:t>
               </m:r>
             </m:e>
           </m:d>
@@ -5811,37 +4416,7 @@
             <w:rPr>
               <w:rFonts w:ascii="Cambria Math" w:hAnsi="Cambria Math"/>
             </w:rPr>
-            <m:t>∀</m:t>
-          </m:r>
-          <m:r>
-            <w:rPr>
-              <w:rFonts w:ascii="Cambria Math" w:hAnsi="Cambria Math"/>
-            </w:rPr>
-            <m:t xml:space="preserve"> x </m:t>
-          </m:r>
-          <m:r>
-            <w:rPr>
-              <w:rFonts w:ascii="Cambria Math" w:hAnsi="Cambria Math"/>
-            </w:rPr>
-            <m:t>ϵ</m:t>
-          </m:r>
-          <m:r>
-            <w:rPr>
-              <w:rFonts w:ascii="Cambria Math" w:hAnsi="Cambria Math"/>
-            </w:rPr>
-            <m:t xml:space="preserve"> </m:t>
-          </m:r>
-          <m:r>
-            <w:rPr>
-              <w:rFonts w:ascii="Cambria Math" w:hAnsi="Cambria Math"/>
-            </w:rPr>
-            <m:t>Γ</m:t>
-          </m:r>
-          <m:r>
-            <w:rPr>
-              <w:rFonts w:ascii="Cambria Math" w:hAnsi="Cambria Math"/>
-            </w:rPr>
-            <m:t xml:space="preserve"> </m:t>
+            <m:t xml:space="preserve">∀ x ϵ Γ </m:t>
           </m:r>
           <m:r>
             <m:rPr>
@@ -5876,19 +4451,7 @@
             <w:rPr>
               <w:rFonts w:ascii="Cambria Math" w:hAnsi="Cambria Math"/>
             </w:rPr>
-            <m:t xml:space="preserve"> :</m:t>
-          </m:r>
-          <m:r>
-            <w:rPr>
-              <w:rFonts w:ascii="Cambria Math" w:hAnsi="Cambria Math"/>
-            </w:rPr>
-            <m:t xml:space="preserve"> </m:t>
-          </m:r>
-          <m:r>
-            <w:rPr>
-              <w:rFonts w:ascii="Cambria Math" w:hAnsi="Cambria Math"/>
-            </w:rPr>
-            <m:t>δ</m:t>
+            <m:t xml:space="preserve"> : δ</m:t>
           </m:r>
           <m:d>
             <m:dPr>
@@ -5999,13 +4562,7 @@
             <w:rPr>
               <w:rFonts w:ascii="Cambria Math" w:hAnsi="Cambria Math"/>
             </w:rPr>
-            <m:t xml:space="preserve"> </m:t>
-          </m:r>
-          <m:r>
-            <w:rPr>
-              <w:rFonts w:ascii="Cambria Math" w:hAnsi="Cambria Math"/>
-            </w:rPr>
-            <m:t>δ</m:t>
+            <m:t xml:space="preserve"> δ</m:t>
           </m:r>
           <m:d>
             <m:dPr>
@@ -6116,37 +4673,7 @@
             <w:rPr>
               <w:rFonts w:ascii="Cambria Math" w:hAnsi="Cambria Math"/>
             </w:rPr>
-            <m:t>∀</m:t>
-          </m:r>
-          <m:r>
-            <w:rPr>
-              <w:rFonts w:ascii="Cambria Math" w:hAnsi="Cambria Math"/>
-            </w:rPr>
-            <m:t xml:space="preserve"> x </m:t>
-          </m:r>
-          <m:r>
-            <w:rPr>
-              <w:rFonts w:ascii="Cambria Math" w:hAnsi="Cambria Math"/>
-            </w:rPr>
-            <m:t>ϵ</m:t>
-          </m:r>
-          <m:r>
-            <w:rPr>
-              <w:rFonts w:ascii="Cambria Math" w:hAnsi="Cambria Math"/>
-            </w:rPr>
-            <m:t xml:space="preserve"> </m:t>
-          </m:r>
-          <m:r>
-            <w:rPr>
-              <w:rFonts w:ascii="Cambria Math" w:hAnsi="Cambria Math"/>
-            </w:rPr>
-            <m:t>Γ</m:t>
-          </m:r>
-          <m:r>
-            <w:rPr>
-              <w:rFonts w:ascii="Cambria Math" w:hAnsi="Cambria Math"/>
-            </w:rPr>
-            <m:t xml:space="preserve"> </m:t>
+            <m:t xml:space="preserve">∀ x ϵ Γ </m:t>
           </m:r>
           <m:r>
             <m:rPr>
@@ -6181,19 +4708,7 @@
             <w:rPr>
               <w:rFonts w:ascii="Cambria Math" w:hAnsi="Cambria Math"/>
             </w:rPr>
-            <m:t xml:space="preserve"> :</m:t>
-          </m:r>
-          <m:r>
-            <w:rPr>
-              <w:rFonts w:ascii="Cambria Math" w:hAnsi="Cambria Math"/>
-            </w:rPr>
-            <m:t xml:space="preserve"> </m:t>
-          </m:r>
-          <m:r>
-            <w:rPr>
-              <w:rFonts w:ascii="Cambria Math" w:hAnsi="Cambria Math"/>
-            </w:rPr>
-            <m:t>δ</m:t>
+            <m:t xml:space="preserve"> : δ</m:t>
           </m:r>
           <m:d>
             <m:dPr>
@@ -6304,13 +4819,7 @@
             <w:rPr>
               <w:rFonts w:ascii="Cambria Math" w:hAnsi="Cambria Math"/>
             </w:rPr>
-            <m:t xml:space="preserve"> </m:t>
-          </m:r>
-          <m:r>
-            <w:rPr>
-              <w:rFonts w:ascii="Cambria Math" w:hAnsi="Cambria Math"/>
-            </w:rPr>
-            <m:t>δ</m:t>
+            <m:t xml:space="preserve"> δ</m:t>
           </m:r>
           <m:d>
             <m:dPr>
@@ -6421,37 +4930,7 @@
             <w:rPr>
               <w:rFonts w:ascii="Cambria Math" w:hAnsi="Cambria Math"/>
             </w:rPr>
-            <m:t>∀</m:t>
-          </m:r>
-          <m:r>
-            <w:rPr>
-              <w:rFonts w:ascii="Cambria Math" w:hAnsi="Cambria Math"/>
-            </w:rPr>
-            <m:t xml:space="preserve"> x </m:t>
-          </m:r>
-          <m:r>
-            <w:rPr>
-              <w:rFonts w:ascii="Cambria Math" w:hAnsi="Cambria Math"/>
-            </w:rPr>
-            <m:t>ϵ</m:t>
-          </m:r>
-          <m:r>
-            <w:rPr>
-              <w:rFonts w:ascii="Cambria Math" w:hAnsi="Cambria Math"/>
-            </w:rPr>
-            <m:t xml:space="preserve"> </m:t>
-          </m:r>
-          <m:r>
-            <w:rPr>
-              <w:rFonts w:ascii="Cambria Math" w:hAnsi="Cambria Math"/>
-            </w:rPr>
-            <m:t>Γ</m:t>
-          </m:r>
-          <m:r>
-            <w:rPr>
-              <w:rFonts w:ascii="Cambria Math" w:hAnsi="Cambria Math"/>
-            </w:rPr>
-            <m:t xml:space="preserve"> </m:t>
+            <m:t xml:space="preserve">∀ x ϵ Γ </m:t>
           </m:r>
           <m:r>
             <m:rPr>
@@ -6486,19 +4965,7 @@
             <w:rPr>
               <w:rFonts w:ascii="Cambria Math" w:hAnsi="Cambria Math"/>
             </w:rPr>
-            <m:t xml:space="preserve"> </m:t>
-          </m:r>
-          <m:r>
-            <w:rPr>
-              <w:rFonts w:ascii="Cambria Math" w:hAnsi="Cambria Math"/>
-            </w:rPr>
-            <m:t xml:space="preserve">: </m:t>
-          </m:r>
-          <m:r>
-            <w:rPr>
-              <w:rFonts w:ascii="Cambria Math" w:hAnsi="Cambria Math"/>
-            </w:rPr>
-            <m:t>δ</m:t>
+            <m:t xml:space="preserve"> : δ</m:t>
           </m:r>
           <m:d>
             <m:dPr>
@@ -6651,13 +5118,7 @@
                 <w:rPr>
                   <w:rFonts w:ascii="Cambria Math" w:hAnsi="Cambria Math"/>
                 </w:rPr>
-                <m:t xml:space="preserve">, </m:t>
-              </m:r>
-              <m:r>
-                <w:rPr>
-                  <w:rFonts w:ascii="Cambria Math" w:hAnsi="Cambria Math"/>
-                </w:rPr>
-                <m:t>fi</m:t>
+                <m:t>, fi</m:t>
               </m:r>
             </m:e>
           </m:d>
@@ -6707,19 +5168,7 @@
                 <w:rPr>
                   <w:rFonts w:ascii="Cambria Math" w:hAnsi="Cambria Math"/>
                 </w:rPr>
-                <m:t xml:space="preserve">, </m:t>
-              </m:r>
-              <m:r>
-                <w:rPr>
-                  <w:rFonts w:ascii="Cambria Math" w:hAnsi="Cambria Math"/>
-                </w:rPr>
-                <m:t>fi</m:t>
-              </m:r>
-              <m:r>
-                <w:rPr>
-                  <w:rFonts w:ascii="Cambria Math" w:hAnsi="Cambria Math"/>
-                </w:rPr>
-                <m:t>, R</m:t>
+                <m:t>, fi, R</m:t>
               </m:r>
             </m:e>
           </m:d>
@@ -6781,13 +5230,7 @@
                 <w:rPr>
                   <w:rFonts w:ascii="Cambria Math" w:hAnsi="Cambria Math"/>
                 </w:rPr>
-                <m:t xml:space="preserve">, </m:t>
-              </m:r>
-              <m:r>
-                <w:rPr>
-                  <w:rFonts w:ascii="Cambria Math" w:hAnsi="Cambria Math"/>
-                </w:rPr>
-                <m:t>□</m:t>
+                <m:t>, □</m:t>
               </m:r>
             </m:e>
           </m:d>
@@ -6837,25 +5280,7 @@
                 <w:rPr>
                   <w:rFonts w:ascii="Cambria Math" w:hAnsi="Cambria Math"/>
                 </w:rPr>
-                <m:t>,</m:t>
-              </m:r>
-              <m:r>
-                <w:rPr>
-                  <w:rFonts w:ascii="Cambria Math" w:hAnsi="Cambria Math"/>
-                </w:rPr>
-                <m:t>□</m:t>
-              </m:r>
-              <m:r>
-                <w:rPr>
-                  <w:rFonts w:ascii="Cambria Math" w:hAnsi="Cambria Math"/>
-                </w:rPr>
-                <m:t xml:space="preserve">, </m:t>
-              </m:r>
-              <m:r>
-                <w:rPr>
-                  <w:rFonts w:ascii="Cambria Math" w:hAnsi="Cambria Math"/>
-                </w:rPr>
-                <m:t>L</m:t>
+                <m:t>,□, L</m:t>
               </m:r>
             </m:e>
           </m:d>
@@ -6939,31 +5364,7 @@
             <w:rPr>
               <w:rFonts w:ascii="Cambria Math" w:hAnsi="Cambria Math"/>
             </w:rPr>
-            <m:t xml:space="preserve">, </m:t>
-          </m:r>
-          <m:r>
-            <w:rPr>
-              <w:rFonts w:ascii="Cambria Math" w:hAnsi="Cambria Math"/>
-            </w:rPr>
-            <m:t>R</m:t>
-          </m:r>
-          <m:r>
-            <w:rPr>
-              <w:rFonts w:ascii="Cambria Math" w:hAnsi="Cambria Math"/>
-            </w:rPr>
-            <m:t xml:space="preserve">, </m:t>
-          </m:r>
-          <m:r>
-            <w:rPr>
-              <w:rFonts w:ascii="Cambria Math" w:hAnsi="Cambria Math"/>
-            </w:rPr>
-            <m:t>L</m:t>
-          </m:r>
-          <m:r>
-            <w:rPr>
-              <w:rFonts w:ascii="Cambria Math" w:hAnsi="Cambria Math"/>
-            </w:rPr>
-            <m:t>)</m:t>
+            <m:t>, R, L)</m:t>
           </m:r>
         </m:oMath>
       </m:oMathPara>
@@ -7013,13 +5414,7 @@
             <w:rPr>
               <w:rFonts w:ascii="Cambria Math" w:hAnsi="Cambria Math"/>
             </w:rPr>
-            <m:t xml:space="preserve"> </m:t>
-          </m:r>
-          <m:r>
-            <w:rPr>
-              <w:rFonts w:ascii="Cambria Math" w:hAnsi="Cambria Math"/>
-            </w:rPr>
-            <m:t>, Ä) = (</m:t>
+            <m:t xml:space="preserve"> , Ä) = (</m:t>
           </m:r>
           <m:sSub>
             <m:sSubPr>
@@ -7051,31 +5446,7 @@
             <w:rPr>
               <w:rFonts w:ascii="Cambria Math" w:hAnsi="Cambria Math"/>
             </w:rPr>
-            <m:t xml:space="preserve">, </m:t>
-          </m:r>
-          <m:r>
-            <w:rPr>
-              <w:rFonts w:ascii="Cambria Math" w:hAnsi="Cambria Math"/>
-            </w:rPr>
-            <m:t>O</m:t>
-          </m:r>
-          <m:r>
-            <w:rPr>
-              <w:rFonts w:ascii="Cambria Math" w:hAnsi="Cambria Math"/>
-            </w:rPr>
-            <m:t xml:space="preserve">, </m:t>
-          </m:r>
-          <m:r>
-            <w:rPr>
-              <w:rFonts w:ascii="Cambria Math" w:hAnsi="Cambria Math"/>
-            </w:rPr>
-            <m:t>L</m:t>
-          </m:r>
-          <m:r>
-            <w:rPr>
-              <w:rFonts w:ascii="Cambria Math" w:hAnsi="Cambria Math"/>
-            </w:rPr>
-            <m:t>)</m:t>
+            <m:t>, O, L)</m:t>
           </m:r>
         </m:oMath>
       </m:oMathPara>
@@ -7125,19 +5496,7 @@
             <w:rPr>
               <w:rFonts w:ascii="Cambria Math" w:hAnsi="Cambria Math"/>
             </w:rPr>
-            <m:t>, ß</m:t>
-          </m:r>
-          <m:r>
-            <w:rPr>
-              <w:rFonts w:ascii="Cambria Math" w:hAnsi="Cambria Math"/>
-            </w:rPr>
-            <m:t xml:space="preserve"> </m:t>
-          </m:r>
-          <m:r>
-            <w:rPr>
-              <w:rFonts w:ascii="Cambria Math" w:hAnsi="Cambria Math"/>
-            </w:rPr>
-            <m:t>) = (</m:t>
+            <m:t>, ß ) = (</m:t>
           </m:r>
           <m:sSub>
             <m:sSubPr>
@@ -7169,31 +5528,7 @@
             <w:rPr>
               <w:rFonts w:ascii="Cambria Math" w:hAnsi="Cambria Math"/>
             </w:rPr>
-            <m:t xml:space="preserve">, </m:t>
-          </m:r>
-          <m:r>
-            <w:rPr>
-              <w:rFonts w:ascii="Cambria Math" w:hAnsi="Cambria Math"/>
-            </w:rPr>
-            <m:t>I</m:t>
-          </m:r>
-          <m:r>
-            <w:rPr>
-              <w:rFonts w:ascii="Cambria Math" w:hAnsi="Cambria Math"/>
-            </w:rPr>
-            <m:t xml:space="preserve">, </m:t>
-          </m:r>
-          <m:r>
-            <w:rPr>
-              <w:rFonts w:ascii="Cambria Math" w:hAnsi="Cambria Math"/>
-            </w:rPr>
-            <m:t>L</m:t>
-          </m:r>
-          <m:r>
-            <w:rPr>
-              <w:rFonts w:ascii="Cambria Math" w:hAnsi="Cambria Math"/>
-            </w:rPr>
-            <m:t>)</m:t>
+            <m:t>, I, L)</m:t>
           </m:r>
         </m:oMath>
       </m:oMathPara>
@@ -7275,31 +5610,7 @@
             <w:rPr>
               <w:rFonts w:ascii="Cambria Math" w:hAnsi="Cambria Math"/>
             </w:rPr>
-            <m:t xml:space="preserve">, </m:t>
-          </m:r>
-          <m:r>
-            <w:rPr>
-              <w:rFonts w:ascii="Cambria Math" w:hAnsi="Cambria Math"/>
-            </w:rPr>
-            <m:t>N</m:t>
-          </m:r>
-          <m:r>
-            <w:rPr>
-              <w:rFonts w:ascii="Cambria Math" w:hAnsi="Cambria Math"/>
-            </w:rPr>
-            <m:t xml:space="preserve">, </m:t>
-          </m:r>
-          <m:r>
-            <w:rPr>
-              <w:rFonts w:ascii="Cambria Math" w:hAnsi="Cambria Math"/>
-            </w:rPr>
-            <m:t>L</m:t>
-          </m:r>
-          <m:r>
-            <w:rPr>
-              <w:rFonts w:ascii="Cambria Math" w:hAnsi="Cambria Math"/>
-            </w:rPr>
-            <m:t>)</m:t>
+            <m:t>, N, L)</m:t>
           </m:r>
         </m:oMath>
       </m:oMathPara>
@@ -7381,31 +5692,7 @@
             <w:rPr>
               <w:rFonts w:ascii="Cambria Math" w:hAnsi="Cambria Math"/>
             </w:rPr>
-            <m:t xml:space="preserve">, </m:t>
-          </m:r>
-          <m:r>
-            <w:rPr>
-              <w:rFonts w:ascii="Cambria Math" w:hAnsi="Cambria Math"/>
-            </w:rPr>
-            <m:t>U</m:t>
-          </m:r>
-          <m:r>
-            <w:rPr>
-              <w:rFonts w:ascii="Cambria Math" w:hAnsi="Cambria Math"/>
-            </w:rPr>
-            <m:t xml:space="preserve">, </m:t>
-          </m:r>
-          <m:r>
-            <w:rPr>
-              <w:rFonts w:ascii="Cambria Math" w:hAnsi="Cambria Math"/>
-            </w:rPr>
-            <m:t>L</m:t>
-          </m:r>
-          <m:r>
-            <w:rPr>
-              <w:rFonts w:ascii="Cambria Math" w:hAnsi="Cambria Math"/>
-            </w:rPr>
-            <m:t>)</m:t>
+            <m:t>, U, L)</m:t>
           </m:r>
         </m:oMath>
       </m:oMathPara>
@@ -7455,19 +5742,7 @@
             <w:rPr>
               <w:rFonts w:ascii="Cambria Math" w:hAnsi="Cambria Math"/>
             </w:rPr>
-            <m:t xml:space="preserve">, </m:t>
-          </m:r>
-          <m:r>
-            <w:rPr>
-              <w:rFonts w:ascii="Cambria Math" w:hAnsi="Cambria Math"/>
-            </w:rPr>
-            <m:t>%</m:t>
-          </m:r>
-          <m:r>
-            <w:rPr>
-              <w:rFonts w:ascii="Cambria Math" w:hAnsi="Cambria Math"/>
-            </w:rPr>
-            <m:t>$&amp;ß Ä) = (</m:t>
+            <m:t>, %$&amp;ß Ä) = (</m:t>
           </m:r>
           <m:sSub>
             <m:sSubPr>
@@ -7499,31 +5774,7 @@
             <w:rPr>
               <w:rFonts w:ascii="Cambria Math" w:hAnsi="Cambria Math"/>
             </w:rPr>
-            <m:t xml:space="preserve">, </m:t>
-          </m:r>
-          <m:r>
-            <w:rPr>
-              <w:rFonts w:ascii="Cambria Math" w:hAnsi="Cambria Math"/>
-            </w:rPr>
-            <m:t>J</m:t>
-          </m:r>
-          <m:r>
-            <w:rPr>
-              <w:rFonts w:ascii="Cambria Math" w:hAnsi="Cambria Math"/>
-            </w:rPr>
-            <m:t xml:space="preserve">, </m:t>
-          </m:r>
-          <m:r>
-            <w:rPr>
-              <w:rFonts w:ascii="Cambria Math" w:hAnsi="Cambria Math"/>
-            </w:rPr>
-            <m:t>L</m:t>
-          </m:r>
-          <m:r>
-            <w:rPr>
-              <w:rFonts w:ascii="Cambria Math" w:hAnsi="Cambria Math"/>
-            </w:rPr>
-            <m:t>)</m:t>
+            <m:t>, J, L)</m:t>
           </m:r>
         </m:oMath>
       </m:oMathPara>
@@ -7541,55 +5792,7 @@
             <w:rPr>
               <w:rFonts w:ascii="Cambria Math" w:hAnsi="Cambria Math"/>
             </w:rPr>
-            <m:t>∀</m:t>
-          </m:r>
-          <m:r>
-            <w:rPr>
-              <w:rFonts w:ascii="Cambria Math" w:hAnsi="Cambria Math"/>
-            </w:rPr>
-            <m:t xml:space="preserve"> x </m:t>
-          </m:r>
-          <m:r>
-            <w:rPr>
-              <w:rFonts w:ascii="Cambria Math" w:hAnsi="Cambria Math"/>
-            </w:rPr>
-            <m:t>ϵ</m:t>
-          </m:r>
-          <m:r>
-            <w:rPr>
-              <w:rFonts w:ascii="Cambria Math" w:hAnsi="Cambria Math"/>
-            </w:rPr>
-            <m:t xml:space="preserve"> </m:t>
-          </m:r>
-          <m:r>
-            <w:rPr>
-              <w:rFonts w:ascii="Cambria Math" w:hAnsi="Cambria Math"/>
-            </w:rPr>
-            <m:t>Σ</m:t>
-          </m:r>
-          <m:r>
-            <w:rPr>
-              <w:rFonts w:ascii="Cambria Math" w:hAnsi="Cambria Math"/>
-            </w:rPr>
-            <m:t xml:space="preserve"> :</m:t>
-          </m:r>
-          <m:r>
-            <w:rPr>
-              <w:rFonts w:ascii="Cambria Math" w:hAnsi="Cambria Math"/>
-            </w:rPr>
-            <m:t xml:space="preserve"> </m:t>
-          </m:r>
-          <m:r>
-            <w:rPr>
-              <w:rFonts w:ascii="Cambria Math" w:hAnsi="Cambria Math"/>
-            </w:rPr>
-            <m:t xml:space="preserve"> </m:t>
-          </m:r>
-          <m:r>
-            <w:rPr>
-              <w:rFonts w:ascii="Cambria Math" w:hAnsi="Cambria Math"/>
-            </w:rPr>
-            <m:t>δ(</m:t>
+            <m:t>∀ x ϵ Σ :  δ(</m:t>
           </m:r>
           <m:sSub>
             <m:sSubPr>
@@ -7621,19 +5824,7 @@
             <w:rPr>
               <w:rFonts w:ascii="Cambria Math" w:hAnsi="Cambria Math"/>
             </w:rPr>
-            <m:t xml:space="preserve">, </m:t>
-          </m:r>
-          <m:r>
-            <w:rPr>
-              <w:rFonts w:ascii="Cambria Math" w:hAnsi="Cambria Math"/>
-            </w:rPr>
-            <m:t>x</m:t>
-          </m:r>
-          <m:r>
-            <w:rPr>
-              <w:rFonts w:ascii="Cambria Math" w:hAnsi="Cambria Math"/>
-            </w:rPr>
-            <m:t>) = (</m:t>
+            <m:t>, x) = (</m:t>
           </m:r>
           <m:sSub>
             <m:sSubPr>
@@ -7665,31 +5856,7 @@
             <w:rPr>
               <w:rFonts w:ascii="Cambria Math" w:hAnsi="Cambria Math"/>
             </w:rPr>
-            <m:t xml:space="preserve">, </m:t>
-          </m:r>
-          <m:r>
-            <w:rPr>
-              <w:rFonts w:ascii="Cambria Math" w:hAnsi="Cambria Math"/>
-            </w:rPr>
-            <m:t>□</m:t>
-          </m:r>
-          <m:r>
-            <w:rPr>
-              <w:rFonts w:ascii="Cambria Math" w:hAnsi="Cambria Math"/>
-            </w:rPr>
-            <m:t xml:space="preserve">, </m:t>
-          </m:r>
-          <m:r>
-            <w:rPr>
-              <w:rFonts w:ascii="Cambria Math" w:hAnsi="Cambria Math"/>
-            </w:rPr>
-            <m:t>L</m:t>
-          </m:r>
-          <m:r>
-            <w:rPr>
-              <w:rFonts w:ascii="Cambria Math" w:hAnsi="Cambria Math"/>
-            </w:rPr>
-            <m:t>)</m:t>
+            <m:t>, □, L)</m:t>
           </m:r>
         </m:oMath>
       </m:oMathPara>
@@ -7739,19 +5906,7 @@
             <w:rPr>
               <w:rFonts w:ascii="Cambria Math" w:hAnsi="Cambria Math"/>
             </w:rPr>
-            <m:t xml:space="preserve">, </m:t>
-          </m:r>
-          <m:r>
-            <w:rPr>
-              <w:rFonts w:ascii="Cambria Math" w:hAnsi="Cambria Math"/>
-            </w:rPr>
-            <m:t>□</m:t>
-          </m:r>
-          <m:r>
-            <w:rPr>
-              <w:rFonts w:ascii="Cambria Math" w:hAnsi="Cambria Math"/>
-            </w:rPr>
-            <m:t>) = (</m:t>
+            <m:t>, □) = (</m:t>
           </m:r>
           <m:sSub>
             <m:sSubPr>
@@ -7783,19 +5938,7 @@
             <w:rPr>
               <w:rFonts w:ascii="Cambria Math" w:hAnsi="Cambria Math"/>
             </w:rPr>
-            <m:t>,</m:t>
-          </m:r>
-          <m:r>
-            <w:rPr>
-              <w:rFonts w:ascii="Cambria Math" w:hAnsi="Cambria Math"/>
-            </w:rPr>
-            <m:t>□</m:t>
-          </m:r>
-          <m:r>
-            <w:rPr>
-              <w:rFonts w:ascii="Cambria Math" w:hAnsi="Cambria Math"/>
-            </w:rPr>
-            <m:t>, R)</m:t>
+            <m:t>,□, R)</m:t>
           </m:r>
         </m:oMath>
       </m:oMathPara>
@@ -7920,7 +6063,6 @@
           <w:sz w:val="24"/>
           <w:szCs w:val="24"/>
         </w:rPr>
-        <w:lastRenderedPageBreak/>
         <w:br w:type="page"/>
       </w:r>
     </w:p>
@@ -7938,8 +6080,8 @@
           <w:szCs w:val="22"/>
         </w:rPr>
       </w:pPr>
-      <w:bookmarkStart w:id="3" w:name="_Hlk149423945"/>
-      <w:bookmarkStart w:id="4" w:name="_Toc156260904"/>
+      <w:bookmarkStart w:id="3" w:name="_Toc156260904"/>
+      <w:bookmarkStart w:id="4" w:name="_Hlk149423945"/>
       <w:r>
         <w:rPr>
           <w:rFonts w:ascii="Cambria Math" w:eastAsiaTheme="minorHAnsi" w:hAnsi="Cambria Math" w:cstheme="minorBidi"/>
@@ -7947,9 +6089,10 @@
           <w:sz w:val="28"/>
           <w:szCs w:val="22"/>
         </w:rPr>
+        <w:lastRenderedPageBreak/>
         <w:t>Aufgabe 02</w:t>
       </w:r>
-      <w:bookmarkEnd w:id="4"/>
+      <w:bookmarkEnd w:id="3"/>
     </w:p>
     <w:p/>
     <w:p>
@@ -9592,19 +7735,7 @@
               <w:sz w:val="21"/>
               <w:szCs w:val="21"/>
             </w:rPr>
-            <m:t>, □, □□□□□□□□</m:t>
-          </m:r>
-          <m:r>
-            <m:rPr>
-              <m:sty m:val="bi"/>
-            </m:rPr>
-            <w:rPr>
-              <w:rFonts w:ascii="Cambria Math" w:hAnsi="Cambria Math" w:cs="Courier New"/>
-              <w:color w:val="111827"/>
-              <w:sz w:val="21"/>
-              <w:szCs w:val="21"/>
-            </w:rPr>
-            <m:t>□</m:t>
+            <m:t>, □, □□□□□□□□□</m:t>
           </m:r>
         </m:oMath>
       </m:oMathPara>
@@ -9673,6 +7804,7 @@
         <w:rPr>
           <w:rFonts w:ascii="Cambria Math" w:hAnsi="Cambria Math"/>
         </w:rPr>
+        <w:lastRenderedPageBreak/>
         <w:t>Angenommen, das Wort mit Fehlern ist</w:t>
       </w:r>
       <w:r>
@@ -10006,21 +8138,7 @@
           <w:rFonts w:ascii="Cambria Math" w:hAnsi="Cambria Math"/>
           <w:color w:val="FF0000"/>
         </w:rPr>
-        <w:t>An diese</w:t>
-      </w:r>
-      <w:r>
-        <w:rPr>
-          <w:rFonts w:ascii="Cambria Math" w:hAnsi="Cambria Math"/>
-          <w:color w:val="FF0000"/>
-        </w:rPr>
-        <w:t xml:space="preserve">m </w:t>
-      </w:r>
-      <w:r>
-        <w:rPr>
-          <w:rFonts w:ascii="Cambria Math" w:hAnsi="Cambria Math"/>
-          <w:color w:val="FF0000"/>
-        </w:rPr>
-        <w:t xml:space="preserve">Punkt angekommen, wo sie einen Fehler erkennt, da "1x" nicht dem erwarteten Wort "10" entspricht. Daher wechselt sie in den Fehlerbehandlungszustand </w:t>
+        <w:t xml:space="preserve">An diesem Punkt angekommen, wo sie einen Fehler erkennt, da "1x" nicht dem erwarteten Wort "10" entspricht. Daher wechselt sie in den Fehlerbehandlungszustand </w:t>
       </w:r>
       <w:proofErr w:type="spellStart"/>
       <w:r>
@@ -10073,7 +8191,19 @@
             <w:sz w:val="21"/>
             <w:szCs w:val="21"/>
           </w:rPr>
-          <m:t>zr, 1x -ge 8 ]; then echo ok ; fi, if [□□□□□□□</m:t>
+          <m:t>zr, 1</m:t>
+        </m:r>
+        <m:r>
+          <m:rPr>
+            <m:sty m:val="bi"/>
+          </m:rPr>
+          <w:rPr>
+            <w:rFonts w:ascii="Cambria Math" w:hAnsi="Cambria Math" w:cs="Courier New"/>
+            <w:color w:val="111827"/>
+            <w:sz w:val="21"/>
+            <w:szCs w:val="21"/>
+          </w:rPr>
+          <m:t>x -ge 8 ]; then echo ok ; fi, if [□□□□□□□</m:t>
         </m:r>
       </m:oMath>
     </w:p>
@@ -10107,6 +8237,8 @@
         </w:rPr>
         <w:t xml:space="preserve"> und beginnt den Fehlerbehandlungsprozess.</w:t>
       </w:r>
+      <w:bookmarkStart w:id="7" w:name="_GoBack"/>
+      <w:bookmarkEnd w:id="7"/>
     </w:p>
     <w:p>
       <w:pPr>
@@ -10354,7 +8486,7 @@
           <w:szCs w:val="22"/>
         </w:rPr>
       </w:pPr>
-      <w:bookmarkStart w:id="7" w:name="_Toc156260907"/>
+      <w:bookmarkStart w:id="8" w:name="_Toc156260907"/>
       <w:r>
         <w:rPr>
           <w:rFonts w:ascii="Cambria Math" w:eastAsiaTheme="minorHAnsi" w:hAnsi="Cambria Math" w:cstheme="minorBidi"/>
@@ -10364,7 +8496,7 @@
         </w:rPr>
         <w:t>Antwort zu Frage a</w:t>
       </w:r>
-      <w:bookmarkEnd w:id="7"/>
+      <w:bookmarkEnd w:id="8"/>
     </w:p>
     <w:p/>
     <w:p>
@@ -10377,13 +8509,7 @@
         <w:rPr>
           <w:rFonts w:ascii="Cambria Math" w:hAnsi="Cambria Math"/>
         </w:rPr>
-        <w:t xml:space="preserve"> </w:t>
-      </w:r>
-      <w:r>
-        <w:rPr>
-          <w:rFonts w:ascii="Cambria Math" w:hAnsi="Cambria Math"/>
-        </w:rPr>
-        <w:t>Für den endlich oft wiederholten Teil müsste die Maschine einen Mechanismus haben, um zu zählen, wie oft der Wiederholungsteil auftritt. Das könnte durch Zustände erreicht werden, die speziell für das Zählen und Überprüfen der Wiederholungen zuständig sind.</w:t>
+        <w:t xml:space="preserve"> Für den endlich oft wiederholten Teil müsste die Maschine einen Mechanismus haben, um zu zählen, wie oft der Wiederholungsteil auftritt. Das könnte durch Zustände erreicht werden, die speziell für das Zählen und Überprüfen der Wiederholungen zuständig sind.</w:t>
       </w:r>
     </w:p>
     <w:p>
@@ -10407,7 +8533,7 @@
           <w:szCs w:val="22"/>
         </w:rPr>
       </w:pPr>
-      <w:bookmarkStart w:id="8" w:name="_Toc156260908"/>
+      <w:bookmarkStart w:id="9" w:name="_Toc156260908"/>
       <w:r>
         <w:rPr>
           <w:rFonts w:ascii="Cambria Math" w:eastAsiaTheme="minorHAnsi" w:hAnsi="Cambria Math" w:cstheme="minorBidi"/>
@@ -10415,18 +8541,11 @@
           <w:sz w:val="28"/>
           <w:szCs w:val="22"/>
         </w:rPr>
-        <w:t>Antwort zu Frage b)</w:t>
+        <w:t>Antwort zu Frage b</w:t>
       </w:r>
-      <w:bookmarkEnd w:id="8"/>
-    </w:p>
-    <w:p>
-      <w:pPr>
-        <w:rPr>
-          <w:rFonts w:ascii="Cambria Math" w:hAnsi="Cambria Math"/>
-          <w:color w:val="4472C4" w:themeColor="accent1"/>
-        </w:rPr>
-      </w:pPr>
-    </w:p>
+      <w:bookmarkEnd w:id="9"/>
+    </w:p>
+    <w:p/>
     <w:p>
       <w:pPr>
         <w:rPr>
@@ -10461,7 +8580,7 @@
           <w:szCs w:val="22"/>
         </w:rPr>
       </w:pPr>
-      <w:bookmarkStart w:id="9" w:name="_Toc156260909"/>
+      <w:bookmarkStart w:id="10" w:name="_Toc156260909"/>
       <w:r>
         <w:rPr>
           <w:rFonts w:ascii="Cambria Math" w:eastAsiaTheme="minorHAnsi" w:hAnsi="Cambria Math" w:cstheme="minorBidi"/>
@@ -10471,9 +8590,86 @@
         </w:rPr>
         <w:t>Aufgabe 03</w:t>
       </w:r>
-      <w:bookmarkEnd w:id="9"/>
+      <w:bookmarkEnd w:id="10"/>
     </w:p>
     <w:p/>
+    <w:p>
+      <w:pPr>
+        <w:pStyle w:val="berschrift2"/>
+        <w:numPr>
+          <w:ilvl w:val="0"/>
+          <w:numId w:val="20"/>
+        </w:numPr>
+        <w:rPr>
+          <w:rFonts w:ascii="Cambria Math" w:eastAsiaTheme="minorHAnsi" w:hAnsi="Cambria Math" w:cstheme="minorBidi"/>
+          <w:color w:val="auto"/>
+          <w:sz w:val="28"/>
+          <w:szCs w:val="22"/>
+        </w:rPr>
+      </w:pPr>
+      <w:proofErr w:type="spellStart"/>
+      <w:r>
+        <w:rPr>
+          <w:rFonts w:ascii="Cambria Math" w:eastAsiaTheme="minorHAnsi" w:hAnsi="Cambria Math" w:cstheme="minorBidi"/>
+          <w:color w:val="auto"/>
+          <w:sz w:val="28"/>
+          <w:szCs w:val="22"/>
+        </w:rPr>
+        <w:t>sdfgjk</w:t>
+      </w:r>
+      <w:proofErr w:type="spellEnd"/>
+      <w:r>
+        <w:rPr>
+          <w:rFonts w:ascii="Cambria Math" w:eastAsiaTheme="minorHAnsi" w:hAnsi="Cambria Math" w:cstheme="minorBidi"/>
+          <w:color w:val="auto"/>
+          <w:sz w:val="28"/>
+          <w:szCs w:val="22"/>
+        </w:rPr>
+        <w:t xml:space="preserve"> </w:t>
+      </w:r>
+    </w:p>
+    <w:p/>
+    <w:p>
+      <w:pPr>
+        <w:rPr>
+          <w:rFonts w:eastAsiaTheme="minorEastAsia"/>
+          <w:sz w:val="28"/>
+        </w:rPr>
+      </w:pPr>
+    </w:p>
+    <w:p>
+      <w:pPr>
+        <w:rPr>
+          <w:rFonts w:eastAsiaTheme="minorEastAsia"/>
+        </w:rPr>
+      </w:pPr>
+    </w:p>
+    <w:p>
+      <w:pPr>
+        <w:pStyle w:val="berschrift2"/>
+        <w:numPr>
+          <w:ilvl w:val="0"/>
+          <w:numId w:val="20"/>
+        </w:numPr>
+        <w:rPr>
+          <w:rFonts w:ascii="Cambria Math" w:eastAsiaTheme="minorHAnsi" w:hAnsi="Cambria Math" w:cstheme="minorBidi"/>
+          <w:color w:val="auto"/>
+          <w:sz w:val="28"/>
+          <w:szCs w:val="22"/>
+        </w:rPr>
+      </w:pPr>
+      <w:proofErr w:type="spellStart"/>
+      <w:r>
+        <w:rPr>
+          <w:rFonts w:ascii="Cambria Math" w:eastAsiaTheme="minorHAnsi" w:hAnsi="Cambria Math" w:cstheme="minorBidi"/>
+          <w:color w:val="auto"/>
+          <w:sz w:val="28"/>
+          <w:szCs w:val="22"/>
+        </w:rPr>
+        <w:t>afsdfbhgmjkä</w:t>
+      </w:r>
+      <w:proofErr w:type="spellEnd"/>
+    </w:p>
     <w:p/>
     <w:p>
       <w:pPr>
@@ -10489,7 +8685,7 @@
           <w:szCs w:val="22"/>
         </w:rPr>
       </w:pPr>
-      <w:bookmarkStart w:id="10" w:name="_Toc156260910"/>
+      <w:bookmarkStart w:id="11" w:name="_Toc156260910"/>
       <w:r>
         <w:rPr>
           <w:rFonts w:ascii="Cambria Math" w:eastAsiaTheme="minorHAnsi" w:hAnsi="Cambria Math" w:cstheme="minorBidi"/>
@@ -10499,9 +8695,9 @@
         </w:rPr>
         <w:t>Literaturverzeichnis</w:t>
       </w:r>
-      <w:bookmarkEnd w:id="10"/>
-    </w:p>
-    <w:bookmarkEnd w:id="3"/>
+      <w:bookmarkEnd w:id="11"/>
+    </w:p>
+    <w:bookmarkEnd w:id="4"/>
     <w:p>
       <w:pPr>
         <w:rPr>
@@ -10584,8 +8780,6 @@
         </w:rPr>
         <w:t xml:space="preserve">Letzter Zugriff am 11.01.00:21 Uhr </w:t>
       </w:r>
-      <w:bookmarkStart w:id="11" w:name="_GoBack"/>
-      <w:bookmarkEnd w:id="11"/>
     </w:p>
     <w:p>
       <w:pPr>
@@ -11275,6 +9469,95 @@
     </w:lvl>
   </w:abstractNum>
   <w:abstractNum w:abstractNumId="5" w15:restartNumberingAfterBreak="0">
+    <w:nsid w:val="17066C72"/>
+    <w:multiLevelType w:val="hybridMultilevel"/>
+    <w:tmpl w:val="2D269630"/>
+    <w:lvl w:ilvl="0" w:tplc="3C32BF4A">
+      <w:start w:val="1"/>
+      <w:numFmt w:val="lowerLetter"/>
+      <w:lvlText w:val="%1."/>
+      <w:lvlJc w:val="left"/>
+      <w:pPr>
+        <w:ind w:left="720" w:hanging="360"/>
+      </w:pPr>
+      <w:rPr>
+        <w:rFonts w:hint="default"/>
+      </w:rPr>
+    </w:lvl>
+    <w:lvl w:ilvl="1" w:tplc="04070019" w:tentative="1">
+      <w:start w:val="1"/>
+      <w:numFmt w:val="lowerLetter"/>
+      <w:lvlText w:val="%2."/>
+      <w:lvlJc w:val="left"/>
+      <w:pPr>
+        <w:ind w:left="1440" w:hanging="360"/>
+      </w:pPr>
+    </w:lvl>
+    <w:lvl w:ilvl="2" w:tplc="0407001B" w:tentative="1">
+      <w:start w:val="1"/>
+      <w:numFmt w:val="lowerRoman"/>
+      <w:lvlText w:val="%3."/>
+      <w:lvlJc w:val="right"/>
+      <w:pPr>
+        <w:ind w:left="2160" w:hanging="180"/>
+      </w:pPr>
+    </w:lvl>
+    <w:lvl w:ilvl="3" w:tplc="0407000F" w:tentative="1">
+      <w:start w:val="1"/>
+      <w:numFmt w:val="decimal"/>
+      <w:lvlText w:val="%4."/>
+      <w:lvlJc w:val="left"/>
+      <w:pPr>
+        <w:ind w:left="2880" w:hanging="360"/>
+      </w:pPr>
+    </w:lvl>
+    <w:lvl w:ilvl="4" w:tplc="04070019" w:tentative="1">
+      <w:start w:val="1"/>
+      <w:numFmt w:val="lowerLetter"/>
+      <w:lvlText w:val="%5."/>
+      <w:lvlJc w:val="left"/>
+      <w:pPr>
+        <w:ind w:left="3600" w:hanging="360"/>
+      </w:pPr>
+    </w:lvl>
+    <w:lvl w:ilvl="5" w:tplc="0407001B" w:tentative="1">
+      <w:start w:val="1"/>
+      <w:numFmt w:val="lowerRoman"/>
+      <w:lvlText w:val="%6."/>
+      <w:lvlJc w:val="right"/>
+      <w:pPr>
+        <w:ind w:left="4320" w:hanging="180"/>
+      </w:pPr>
+    </w:lvl>
+    <w:lvl w:ilvl="6" w:tplc="0407000F" w:tentative="1">
+      <w:start w:val="1"/>
+      <w:numFmt w:val="decimal"/>
+      <w:lvlText w:val="%7."/>
+      <w:lvlJc w:val="left"/>
+      <w:pPr>
+        <w:ind w:left="5040" w:hanging="360"/>
+      </w:pPr>
+    </w:lvl>
+    <w:lvl w:ilvl="7" w:tplc="04070019" w:tentative="1">
+      <w:start w:val="1"/>
+      <w:numFmt w:val="lowerLetter"/>
+      <w:lvlText w:val="%8."/>
+      <w:lvlJc w:val="left"/>
+      <w:pPr>
+        <w:ind w:left="5760" w:hanging="360"/>
+      </w:pPr>
+    </w:lvl>
+    <w:lvl w:ilvl="8" w:tplc="0407001B" w:tentative="1">
+      <w:start w:val="1"/>
+      <w:numFmt w:val="lowerRoman"/>
+      <w:lvlText w:val="%9."/>
+      <w:lvlJc w:val="right"/>
+      <w:pPr>
+        <w:ind w:left="6480" w:hanging="180"/>
+      </w:pPr>
+    </w:lvl>
+  </w:abstractNum>
+  <w:abstractNum w:abstractNumId="6" w15:restartNumberingAfterBreak="0">
     <w:nsid w:val="188425E6"/>
     <w:multiLevelType w:val="hybridMultilevel"/>
     <w:tmpl w:val="246EEEB0"/>
@@ -11360,7 +9643,7 @@
       </w:pPr>
     </w:lvl>
   </w:abstractNum>
-  <w:abstractNum w:abstractNumId="6" w15:restartNumberingAfterBreak="0">
+  <w:abstractNum w:abstractNumId="7" w15:restartNumberingAfterBreak="0">
     <w:nsid w:val="1D4C2D39"/>
     <w:multiLevelType w:val="hybridMultilevel"/>
     <w:tmpl w:val="6B10E3CA"/>
@@ -11446,7 +9729,7 @@
       </w:pPr>
     </w:lvl>
   </w:abstractNum>
-  <w:abstractNum w:abstractNumId="7" w15:restartNumberingAfterBreak="0">
+  <w:abstractNum w:abstractNumId="8" w15:restartNumberingAfterBreak="0">
     <w:nsid w:val="2A937566"/>
     <w:multiLevelType w:val="hybridMultilevel"/>
     <w:tmpl w:val="DABC1C16"/>
@@ -11535,7 +9818,7 @@
       </w:pPr>
     </w:lvl>
   </w:abstractNum>
-  <w:abstractNum w:abstractNumId="8" w15:restartNumberingAfterBreak="0">
+  <w:abstractNum w:abstractNumId="9" w15:restartNumberingAfterBreak="0">
     <w:nsid w:val="308A48C9"/>
     <w:multiLevelType w:val="hybridMultilevel"/>
     <w:tmpl w:val="F4ECC8D6"/>
@@ -11648,7 +9931,7 @@
       </w:rPr>
     </w:lvl>
   </w:abstractNum>
-  <w:abstractNum w:abstractNumId="9" w15:restartNumberingAfterBreak="0">
+  <w:abstractNum w:abstractNumId="10" w15:restartNumberingAfterBreak="0">
     <w:nsid w:val="3C7B156A"/>
     <w:multiLevelType w:val="hybridMultilevel"/>
     <w:tmpl w:val="5B3A4754"/>
@@ -11734,7 +10017,7 @@
       </w:pPr>
     </w:lvl>
   </w:abstractNum>
-  <w:abstractNum w:abstractNumId="10" w15:restartNumberingAfterBreak="0">
+  <w:abstractNum w:abstractNumId="11" w15:restartNumberingAfterBreak="0">
     <w:nsid w:val="48AD6B57"/>
     <w:multiLevelType w:val="hybridMultilevel"/>
     <w:tmpl w:val="D65AC778"/>
@@ -11820,7 +10103,7 @@
       </w:pPr>
     </w:lvl>
   </w:abstractNum>
-  <w:abstractNum w:abstractNumId="11" w15:restartNumberingAfterBreak="0">
+  <w:abstractNum w:abstractNumId="12" w15:restartNumberingAfterBreak="0">
     <w:nsid w:val="48E1E14C"/>
     <w:multiLevelType w:val="hybridMultilevel"/>
     <w:tmpl w:val="16866D60"/>
@@ -11909,7 +10192,7 @@
       </w:pPr>
     </w:lvl>
   </w:abstractNum>
-  <w:abstractNum w:abstractNumId="12" w15:restartNumberingAfterBreak="0">
+  <w:abstractNum w:abstractNumId="13" w15:restartNumberingAfterBreak="0">
     <w:nsid w:val="4A30636D"/>
     <w:multiLevelType w:val="hybridMultilevel"/>
     <w:tmpl w:val="DFEAB3B6"/>
@@ -11995,7 +10278,7 @@
       </w:pPr>
     </w:lvl>
   </w:abstractNum>
-  <w:abstractNum w:abstractNumId="13" w15:restartNumberingAfterBreak="0">
+  <w:abstractNum w:abstractNumId="14" w15:restartNumberingAfterBreak="0">
     <w:nsid w:val="4DE913EA"/>
     <w:multiLevelType w:val="hybridMultilevel"/>
     <w:tmpl w:val="554829FA"/>
@@ -12108,7 +10391,7 @@
       </w:rPr>
     </w:lvl>
   </w:abstractNum>
-  <w:abstractNum w:abstractNumId="14" w15:restartNumberingAfterBreak="0">
+  <w:abstractNum w:abstractNumId="15" w15:restartNumberingAfterBreak="0">
     <w:nsid w:val="506FDC1A"/>
     <w:multiLevelType w:val="hybridMultilevel"/>
     <w:tmpl w:val="6EE6EE7A"/>
@@ -12194,7 +10477,7 @@
       </w:pPr>
     </w:lvl>
   </w:abstractNum>
-  <w:abstractNum w:abstractNumId="15" w15:restartNumberingAfterBreak="0">
+  <w:abstractNum w:abstractNumId="16" w15:restartNumberingAfterBreak="0">
     <w:nsid w:val="594D2F5F"/>
     <w:multiLevelType w:val="hybridMultilevel"/>
     <w:tmpl w:val="0B889DDC"/>
@@ -12307,7 +10590,7 @@
       </w:rPr>
     </w:lvl>
   </w:abstractNum>
-  <w:abstractNum w:abstractNumId="16" w15:restartNumberingAfterBreak="0">
+  <w:abstractNum w:abstractNumId="17" w15:restartNumberingAfterBreak="0">
     <w:nsid w:val="670D203E"/>
     <w:multiLevelType w:val="hybridMultilevel"/>
     <w:tmpl w:val="94AE6B44"/>
@@ -12393,7 +10676,7 @@
       </w:pPr>
     </w:lvl>
   </w:abstractNum>
-  <w:abstractNum w:abstractNumId="17" w15:restartNumberingAfterBreak="0">
+  <w:abstractNum w:abstractNumId="18" w15:restartNumberingAfterBreak="0">
     <w:nsid w:val="768F24FB"/>
     <w:multiLevelType w:val="hybridMultilevel"/>
     <w:tmpl w:val="C7267B6C"/>
@@ -12479,7 +10762,7 @@
       </w:pPr>
     </w:lvl>
   </w:abstractNum>
-  <w:abstractNum w:abstractNumId="18" w15:restartNumberingAfterBreak="0">
+  <w:abstractNum w:abstractNumId="19" w15:restartNumberingAfterBreak="0">
     <w:nsid w:val="7EE57943"/>
     <w:multiLevelType w:val="hybridMultilevel"/>
     <w:tmpl w:val="C5A869C0"/>
@@ -12593,61 +10876,64 @@
     </w:lvl>
   </w:abstractNum>
   <w:num w:numId="1">
-    <w:abstractNumId w:val="13"/>
+    <w:abstractNumId w:val="14"/>
   </w:num>
   <w:num w:numId="2">
     <w:abstractNumId w:val="3"/>
   </w:num>
   <w:num w:numId="3">
-    <w:abstractNumId w:val="11"/>
+    <w:abstractNumId w:val="12"/>
   </w:num>
   <w:num w:numId="4">
-    <w:abstractNumId w:val="10"/>
+    <w:abstractNumId w:val="11"/>
   </w:num>
   <w:num w:numId="5">
     <w:abstractNumId w:val="0"/>
   </w:num>
   <w:num w:numId="6">
-    <w:abstractNumId w:val="16"/>
+    <w:abstractNumId w:val="17"/>
   </w:num>
   <w:num w:numId="7">
-    <w:abstractNumId w:val="9"/>
+    <w:abstractNumId w:val="10"/>
   </w:num>
   <w:num w:numId="8">
-    <w:abstractNumId w:val="12"/>
+    <w:abstractNumId w:val="13"/>
   </w:num>
   <w:num w:numId="9">
     <w:abstractNumId w:val="2"/>
   </w:num>
   <w:num w:numId="10">
+    <w:abstractNumId w:val="7"/>
+  </w:num>
+  <w:num w:numId="11">
+    <w:abstractNumId w:val="15"/>
+  </w:num>
+  <w:num w:numId="12">
+    <w:abstractNumId w:val="18"/>
+  </w:num>
+  <w:num w:numId="13">
     <w:abstractNumId w:val="6"/>
   </w:num>
-  <w:num w:numId="11">
-    <w:abstractNumId w:val="14"/>
-  </w:num>
-  <w:num w:numId="12">
-    <w:abstractNumId w:val="17"/>
-  </w:num>
-  <w:num w:numId="13">
-    <w:abstractNumId w:val="5"/>
-  </w:num>
   <w:num w:numId="14">
-    <w:abstractNumId w:val="7"/>
+    <w:abstractNumId w:val="8"/>
   </w:num>
   <w:num w:numId="15">
     <w:abstractNumId w:val="4"/>
   </w:num>
   <w:num w:numId="16">
-    <w:abstractNumId w:val="18"/>
+    <w:abstractNumId w:val="19"/>
   </w:num>
   <w:num w:numId="17">
-    <w:abstractNumId w:val="8"/>
+    <w:abstractNumId w:val="9"/>
   </w:num>
   <w:num w:numId="18">
-    <w:abstractNumId w:val="15"/>
+    <w:abstractNumId w:val="16"/>
   </w:num>
   <w:num w:numId="19">
     <w:abstractNumId w:val="1"/>
+  </w:num>
+  <w:num w:numId="20">
+    <w:abstractNumId w:val="5"/>
   </w:num>
 </w:numbering>
 </file>
@@ -13306,6 +11592,16 @@
       <w:shd w:val="clear" w:color="auto" w:fill="E1DFDD"/>
     </w:rPr>
   </w:style>
+  <w:style w:type="character" w:styleId="Platzhaltertext">
+    <w:name w:val="Placeholder Text"/>
+    <w:basedOn w:val="Absatz-Standardschriftart"/>
+    <w:uiPriority w:val="99"/>
+    <w:semiHidden/>
+    <w:rsid w:val="00333D71"/>
+    <w:rPr>
+      <w:color w:val="808080"/>
+    </w:rPr>
+  </w:style>
 </w:styles>
 </file>
 
@@ -13575,7 +11871,7 @@
 </file>
 
 <file path=customXml/itemProps1.xml><?xml version="1.0" encoding="utf-8"?>
-<ds:datastoreItem xmlns:ds="http://schemas.openxmlformats.org/officeDocument/2006/customXml" ds:itemID="{349AF612-44D5-4345-BB76-1AE892FEAB99}">
+<ds:datastoreItem xmlns:ds="http://schemas.openxmlformats.org/officeDocument/2006/customXml" ds:itemID="{3EA87E7B-060E-490E-9549-79B28932F0FC}">
   <ds:schemaRefs>
     <ds:schemaRef ds:uri="http://schemas.openxmlformats.org/officeDocument/2006/bibliography"/>
   </ds:schemaRefs>

</xml_diff>

<commit_message>
exercise two was added and completed
</commit_message>
<xml_diff>
--- a/09.docx
+++ b/09.docx
@@ -1397,23 +1397,13 @@
         </w:p>
         <w:p>
           <w:r>
-            <w:t xml:space="preserve">     a. Gesucht ………………………………………………………………………………………………………………………………</w:t>
-          </w:r>
-          <w:proofErr w:type="gramStart"/>
-          <w:r>
-            <w:t>…….</w:t>
-          </w:r>
-          <w:proofErr w:type="gramEnd"/>
-          <w:r>
-            <w:t>7</w:t>
+            <w:t xml:space="preserve">     a. Gesucht …………………………………………………………………………………………………………………………………….7</w:t>
           </w:r>
         </w:p>
         <w:p>
           <w:r>
             <w:t xml:space="preserve">     b. Idee …………………………………………………………………………………………………………………………………………..7</w:t>
           </w:r>
-          <w:bookmarkStart w:id="0" w:name="_GoBack"/>
-          <w:bookmarkEnd w:id="0"/>
         </w:p>
         <w:p>
           <w:pPr>
@@ -1424,93 +1414,80 @@
               <w:lang w:eastAsia="de-DE"/>
             </w:rPr>
           </w:pPr>
-          <w:r>
-            <w:fldChar w:fldCharType="begin"/>
-          </w:r>
-          <w:r>
-            <w:instrText xml:space="preserve"> HYPERLINK \l "_Toc156260910" </w:instrText>
-          </w:r>
-          <w:r>
-            <w:fldChar w:fldCharType="separate"/>
-          </w:r>
-          <w:r>
-            <w:rPr>
-              <w:rStyle w:val="Hyperlink"/>
-              <w:rFonts w:ascii="Cambria Math" w:hAnsi="Cambria Math"/>
-              <w:noProof/>
-            </w:rPr>
-            <w:t>IV.</w:t>
-          </w:r>
-          <w:r>
-            <w:rPr>
-              <w:rFonts w:eastAsiaTheme="minorEastAsia"/>
-              <w:noProof/>
-              <w:lang w:eastAsia="de-DE"/>
-            </w:rPr>
-            <w:tab/>
-          </w:r>
-          <w:r>
-            <w:rPr>
-              <w:rStyle w:val="Hyperlink"/>
-              <w:rFonts w:ascii="Cambria Math" w:hAnsi="Cambria Math"/>
-              <w:noProof/>
-            </w:rPr>
-            <w:t>Literaturverzeichnis</w:t>
-          </w:r>
-          <w:r>
-            <w:rPr>
-              <w:noProof/>
-              <w:webHidden/>
-            </w:rPr>
-            <w:tab/>
-          </w:r>
-          <w:r>
-            <w:rPr>
-              <w:noProof/>
-              <w:webHidden/>
-            </w:rPr>
-            <w:fldChar w:fldCharType="begin"/>
-          </w:r>
-          <w:r>
-            <w:rPr>
-              <w:noProof/>
-              <w:webHidden/>
-            </w:rPr>
-            <w:instrText xml:space="preserve"> PAGEREF _Toc156260910 \h </w:instrText>
-          </w:r>
-          <w:r>
-            <w:rPr>
-              <w:noProof/>
-              <w:webHidden/>
-            </w:rPr>
-          </w:r>
-          <w:r>
-            <w:rPr>
-              <w:noProof/>
-              <w:webHidden/>
-            </w:rPr>
-            <w:fldChar w:fldCharType="separate"/>
-          </w:r>
-          <w:r>
-            <w:rPr>
-              <w:noProof/>
-              <w:webHidden/>
-            </w:rPr>
-            <w:t>9</w:t>
-          </w:r>
-          <w:r>
-            <w:rPr>
-              <w:noProof/>
-              <w:webHidden/>
-            </w:rPr>
-            <w:fldChar w:fldCharType="end"/>
-          </w:r>
-          <w:r>
-            <w:rPr>
-              <w:noProof/>
-            </w:rPr>
-            <w:fldChar w:fldCharType="end"/>
-          </w:r>
+          <w:hyperlink w:anchor="_Toc156260910" w:history="1">
+            <w:r>
+              <w:rPr>
+                <w:rStyle w:val="Hyperlink"/>
+                <w:rFonts w:ascii="Cambria Math" w:hAnsi="Cambria Math"/>
+                <w:noProof/>
+              </w:rPr>
+              <w:t>IV.</w:t>
+            </w:r>
+            <w:r>
+              <w:rPr>
+                <w:rFonts w:eastAsiaTheme="minorEastAsia"/>
+                <w:noProof/>
+                <w:lang w:eastAsia="de-DE"/>
+              </w:rPr>
+              <w:tab/>
+            </w:r>
+            <w:r>
+              <w:rPr>
+                <w:rStyle w:val="Hyperlink"/>
+                <w:rFonts w:ascii="Cambria Math" w:hAnsi="Cambria Math"/>
+                <w:noProof/>
+              </w:rPr>
+              <w:t>Literaturverzeichnis</w:t>
+            </w:r>
+            <w:r>
+              <w:rPr>
+                <w:noProof/>
+                <w:webHidden/>
+              </w:rPr>
+              <w:tab/>
+            </w:r>
+            <w:r>
+              <w:rPr>
+                <w:noProof/>
+                <w:webHidden/>
+              </w:rPr>
+              <w:fldChar w:fldCharType="begin"/>
+            </w:r>
+            <w:r>
+              <w:rPr>
+                <w:noProof/>
+                <w:webHidden/>
+              </w:rPr>
+              <w:instrText xml:space="preserve"> PAGEREF _Toc156260910 \h </w:instrText>
+            </w:r>
+            <w:r>
+              <w:rPr>
+                <w:noProof/>
+                <w:webHidden/>
+              </w:rPr>
+            </w:r>
+            <w:r>
+              <w:rPr>
+                <w:noProof/>
+                <w:webHidden/>
+              </w:rPr>
+              <w:fldChar w:fldCharType="separate"/>
+            </w:r>
+            <w:r>
+              <w:rPr>
+                <w:noProof/>
+                <w:webHidden/>
+              </w:rPr>
+              <w:t>8</w:t>
+            </w:r>
+            <w:r>
+              <w:rPr>
+                <w:noProof/>
+                <w:webHidden/>
+              </w:rPr>
+              <w:fldChar w:fldCharType="end"/>
+            </w:r>
+          </w:hyperlink>
         </w:p>
         <w:p>
           <w:r>
@@ -1579,7 +1556,7 @@
           <w:szCs w:val="22"/>
         </w:rPr>
       </w:pPr>
-      <w:bookmarkStart w:id="1" w:name="_Toc156260901"/>
+      <w:bookmarkStart w:id="0" w:name="_Toc156260901"/>
       <w:r>
         <w:rPr>
           <w:rFonts w:ascii="Cambria Math" w:eastAsiaTheme="minorHAnsi" w:hAnsi="Cambria Math" w:cstheme="minorBidi"/>
@@ -1598,7 +1575,7 @@
         </w:rPr>
         <w:t>1</w:t>
       </w:r>
-      <w:bookmarkEnd w:id="1"/>
+      <w:bookmarkEnd w:id="0"/>
     </w:p>
     <w:p/>
     <w:p>
@@ -1691,7 +1668,7 @@
           <w:szCs w:val="22"/>
         </w:rPr>
       </w:pPr>
-      <w:bookmarkStart w:id="2" w:name="_Toc156260902"/>
+      <w:bookmarkStart w:id="1" w:name="_Toc156260902"/>
       <w:r>
         <w:rPr>
           <w:rFonts w:ascii="Cambria Math" w:eastAsiaTheme="minorHAnsi" w:hAnsi="Cambria Math" w:cstheme="minorBidi"/>
@@ -1701,7 +1678,7 @@
         </w:rPr>
         <w:t>Wortwahl</w:t>
       </w:r>
-      <w:bookmarkEnd w:id="2"/>
+      <w:bookmarkEnd w:id="1"/>
     </w:p>
     <w:p/>
     <w:p>
@@ -1771,7 +1748,7 @@
           <w:szCs w:val="22"/>
         </w:rPr>
       </w:pPr>
-      <w:bookmarkStart w:id="3" w:name="_Toc156260903"/>
+      <w:bookmarkStart w:id="2" w:name="_Toc156260903"/>
       <w:r>
         <w:rPr>
           <w:rFonts w:ascii="Cambria Math" w:eastAsiaTheme="minorHAnsi" w:hAnsi="Cambria Math" w:cstheme="minorBidi"/>
@@ -1781,7 +1758,7 @@
         </w:rPr>
         <w:t>Turingmaschine</w:t>
       </w:r>
-      <w:bookmarkEnd w:id="3"/>
+      <w:bookmarkEnd w:id="2"/>
     </w:p>
     <w:p/>
     <w:p>
@@ -6111,8 +6088,8 @@
           <w:szCs w:val="22"/>
         </w:rPr>
       </w:pPr>
-      <w:bookmarkStart w:id="4" w:name="_Toc156260904"/>
-      <w:bookmarkStart w:id="5" w:name="_Hlk149423945"/>
+      <w:bookmarkStart w:id="3" w:name="_Toc156260904"/>
+      <w:bookmarkStart w:id="4" w:name="_Hlk149423945"/>
       <w:r>
         <w:rPr>
           <w:rFonts w:ascii="Cambria Math" w:eastAsiaTheme="minorHAnsi" w:hAnsi="Cambria Math" w:cstheme="minorBidi"/>
@@ -6123,7 +6100,7 @@
         <w:lastRenderedPageBreak/>
         <w:t>Aufgabe 02</w:t>
       </w:r>
-      <w:bookmarkEnd w:id="4"/>
+      <w:bookmarkEnd w:id="3"/>
     </w:p>
     <w:p/>
     <w:p>
@@ -6160,7 +6137,7 @@
           <w:szCs w:val="22"/>
         </w:rPr>
       </w:pPr>
-      <w:bookmarkStart w:id="6" w:name="_Toc156260905"/>
+      <w:bookmarkStart w:id="5" w:name="_Toc156260905"/>
       <w:r>
         <w:rPr>
           <w:rFonts w:ascii="Cambria Math" w:eastAsiaTheme="minorHAnsi" w:hAnsi="Cambria Math" w:cstheme="minorBidi"/>
@@ -6170,7 +6147,7 @@
         </w:rPr>
         <w:t>Konfigurationsüberleitungen für unser Wort</w:t>
       </w:r>
-      <w:bookmarkEnd w:id="6"/>
+      <w:bookmarkEnd w:id="5"/>
     </w:p>
     <w:p>
       <w:pPr>
@@ -7792,7 +7769,7 @@
           <w:szCs w:val="22"/>
         </w:rPr>
       </w:pPr>
-      <w:bookmarkStart w:id="7" w:name="_Toc156260906"/>
+      <w:bookmarkStart w:id="6" w:name="_Toc156260906"/>
       <w:r>
         <w:rPr>
           <w:rFonts w:ascii="Cambria Math" w:eastAsiaTheme="minorHAnsi" w:hAnsi="Cambria Math" w:cstheme="minorBidi"/>
@@ -7802,7 +7779,7 @@
         </w:rPr>
         <w:t>Konfiguration für ein Wort mit Schreibfehlern</w:t>
       </w:r>
-      <w:bookmarkEnd w:id="7"/>
+      <w:bookmarkEnd w:id="6"/>
     </w:p>
     <w:p/>
     <w:p>
@@ -8515,7 +8492,7 @@
           <w:szCs w:val="22"/>
         </w:rPr>
       </w:pPr>
-      <w:bookmarkStart w:id="8" w:name="_Toc156260907"/>
+      <w:bookmarkStart w:id="7" w:name="_Toc156260907"/>
       <w:r>
         <w:rPr>
           <w:rFonts w:ascii="Cambria Math" w:eastAsiaTheme="minorHAnsi" w:hAnsi="Cambria Math" w:cstheme="minorBidi"/>
@@ -8525,7 +8502,7 @@
         </w:rPr>
         <w:t>Antwort zu Frage a</w:t>
       </w:r>
-      <w:bookmarkEnd w:id="8"/>
+      <w:bookmarkEnd w:id="7"/>
     </w:p>
     <w:p/>
     <w:p>
@@ -8562,7 +8539,7 @@
           <w:szCs w:val="22"/>
         </w:rPr>
       </w:pPr>
-      <w:bookmarkStart w:id="9" w:name="_Toc156260908"/>
+      <w:bookmarkStart w:id="8" w:name="_Toc156260908"/>
       <w:r>
         <w:rPr>
           <w:rFonts w:ascii="Cambria Math" w:eastAsiaTheme="minorHAnsi" w:hAnsi="Cambria Math" w:cstheme="minorBidi"/>
@@ -8572,7 +8549,7 @@
         </w:rPr>
         <w:t>Antwort zu Frage b</w:t>
       </w:r>
-      <w:bookmarkEnd w:id="9"/>
+      <w:bookmarkEnd w:id="8"/>
     </w:p>
     <w:p/>
     <w:p>
@@ -8609,7 +8586,7 @@
           <w:szCs w:val="22"/>
         </w:rPr>
       </w:pPr>
-      <w:bookmarkStart w:id="10" w:name="_Toc156260909"/>
+      <w:bookmarkStart w:id="9" w:name="_Toc156260909"/>
       <w:r>
         <w:rPr>
           <w:rFonts w:ascii="Cambria Math" w:eastAsiaTheme="minorHAnsi" w:hAnsi="Cambria Math" w:cstheme="minorBidi"/>
@@ -8619,7 +8596,7 @@
         </w:rPr>
         <w:t>Aufgabe 03</w:t>
       </w:r>
-      <w:bookmarkEnd w:id="10"/>
+      <w:bookmarkEnd w:id="9"/>
     </w:p>
     <w:p/>
     <w:p>
@@ -8950,243 +8927,7 @@
         <w:t>.</w:t>
       </w:r>
     </w:p>
-    <w:p>
-      <w:r>
-        <w:t>Unsere Produktionsregeln sind dann also:</w:t>
-      </w:r>
-    </w:p>
-    <w:p>
-      <w:r>
-        <w:rPr>
-          <w:rFonts w:ascii="Cambria Math" w:hAnsi="Cambria Math" w:cs="Cambria Math"/>
-        </w:rPr>
-        <w:t>𝐺</w:t>
-      </w:r>
-      <w:r>
-        <w:t xml:space="preserve"> = (</w:t>
-      </w:r>
-      <w:r>
-        <w:rPr>
-          <w:rFonts w:ascii="Cambria Math" w:hAnsi="Cambria Math" w:cs="Cambria Math"/>
-        </w:rPr>
-        <w:t>𝛴</w:t>
-      </w:r>
-      <w:r>
-        <w:t xml:space="preserve">, </w:t>
-      </w:r>
-      <w:r>
-        <w:rPr>
-          <w:rFonts w:ascii="Cambria Math" w:hAnsi="Cambria Math" w:cs="Cambria Math"/>
-        </w:rPr>
-        <w:t>𝑉</w:t>
-      </w:r>
-      <w:r>
-        <w:t xml:space="preserve">, </w:t>
-      </w:r>
-      <w:r>
-        <w:rPr>
-          <w:rFonts w:ascii="Cambria Math" w:hAnsi="Cambria Math" w:cs="Cambria Math"/>
-        </w:rPr>
-        <w:t>𝑃</w:t>
-      </w:r>
-      <w:r>
-        <w:t xml:space="preserve">, </w:t>
-      </w:r>
-      <w:r>
-        <w:rPr>
-          <w:rFonts w:ascii="Cambria Math" w:hAnsi="Cambria Math" w:cs="Cambria Math"/>
-        </w:rPr>
-        <w:t>𝑆</w:t>
-      </w:r>
-      <w:r>
-        <w:t xml:space="preserve">) eine mögliche Grammatik für unsere Sprache würde aus Folgendem bestehen: • Ein Alphabet: </w:t>
-      </w:r>
-      <w:r>
-        <w:rPr>
-          <w:rFonts w:ascii="Cambria Math" w:hAnsi="Cambria Math" w:cs="Cambria Math"/>
-        </w:rPr>
-        <w:t>𝛴</w:t>
-      </w:r>
-      <w:r>
-        <w:t xml:space="preserve"> = {</w:t>
-      </w:r>
-      <w:r>
-        <w:rPr>
-          <w:rFonts w:ascii="Cambria Math" w:hAnsi="Cambria Math" w:cs="Cambria Math"/>
-        </w:rPr>
-        <w:t>𝑎</w:t>
-      </w:r>
-      <w:r>
-        <w:t xml:space="preserve">; </w:t>
-      </w:r>
-      <w:r>
-        <w:rPr>
-          <w:rFonts w:ascii="Cambria Math" w:hAnsi="Cambria Math" w:cs="Cambria Math"/>
-        </w:rPr>
-        <w:t>𝑏</w:t>
-      </w:r>
-      <w:r>
-        <w:t xml:space="preserve">; </w:t>
-      </w:r>
-      <w:r>
-        <w:rPr>
-          <w:rFonts w:ascii="Cambria Math" w:hAnsi="Cambria Math" w:cs="Cambria Math"/>
-        </w:rPr>
-        <w:t>𝑐</w:t>
-      </w:r>
-      <w:r>
-        <w:t xml:space="preserve">} </w:t>
-      </w:r>
-    </w:p>
-    <w:p>
-      <w:r>
-        <w:t xml:space="preserve">• Eine Variablenmenge: </w:t>
-      </w:r>
-      <w:r>
-        <w:rPr>
-          <w:rFonts w:ascii="Cambria Math" w:hAnsi="Cambria Math" w:cs="Cambria Math"/>
-        </w:rPr>
-        <w:t>𝑉</w:t>
-      </w:r>
-      <w:r>
-        <w:t xml:space="preserve"> = </w:t>
-      </w:r>
-      <w:proofErr w:type="gramStart"/>
-      <w:r>
-        <w:t xml:space="preserve">{ </w:t>
-      </w:r>
-      <w:r>
-        <w:rPr>
-          <w:rFonts w:ascii="Cambria Math" w:hAnsi="Cambria Math" w:cs="Cambria Math"/>
-        </w:rPr>
-        <w:t>𝑆</w:t>
-      </w:r>
-      <w:proofErr w:type="gramEnd"/>
-      <w:r>
-        <w:t xml:space="preserve">; </w:t>
-      </w:r>
-      <w:r>
-        <w:rPr>
-          <w:rFonts w:ascii="Cambria Math" w:hAnsi="Cambria Math" w:cs="Cambria Math"/>
-        </w:rPr>
-        <w:t>𝐴</w:t>
-      </w:r>
-      <w:r>
-        <w:t xml:space="preserve">; </w:t>
-      </w:r>
-      <w:r>
-        <w:rPr>
-          <w:rFonts w:ascii="Cambria Math" w:hAnsi="Cambria Math" w:cs="Cambria Math"/>
-        </w:rPr>
-        <w:t>𝐵</w:t>
-      </w:r>
-      <w:r>
-        <w:t xml:space="preserve">; </w:t>
-      </w:r>
-      <w:r>
-        <w:rPr>
-          <w:rFonts w:ascii="Cambria Math" w:hAnsi="Cambria Math" w:cs="Cambria Math"/>
-        </w:rPr>
-        <w:t>𝑋</w:t>
-      </w:r>
-      <w:r>
-        <w:t xml:space="preserve">} </w:t>
-      </w:r>
-    </w:p>
-    <w:p>
-      <w:r>
-        <w:t xml:space="preserve">Produktionsregeln: </w:t>
-      </w:r>
-    </w:p>
-    <w:p>
-      <w:r>
-        <w:t xml:space="preserve">  </w:t>
-      </w:r>
-      <w:r>
-        <w:rPr>
-          <w:rFonts w:ascii="Cambria Math" w:hAnsi="Cambria Math" w:cs="Cambria Math"/>
-        </w:rPr>
-        <w:t>𝑆</w:t>
-      </w:r>
-      <w:r>
-        <w:t xml:space="preserve"> → </w:t>
-      </w:r>
-      <w:r>
-        <w:rPr>
-          <w:rFonts w:ascii="Cambria Math" w:hAnsi="Cambria Math" w:cs="Cambria Math"/>
-        </w:rPr>
-        <w:t>𝑎𝑆𝐵𝐶</w:t>
-      </w:r>
-    </w:p>
-    <w:p>
-      <w:r>
-        <w:t xml:space="preserve"> </w:t>
-      </w:r>
-      <w:r>
-        <w:rPr>
-          <w:rFonts w:ascii="Cambria Math" w:hAnsi="Cambria Math" w:cs="Cambria Math"/>
-        </w:rPr>
-        <w:t>𝐶𝐵</w:t>
-      </w:r>
-      <w:r>
-        <w:t xml:space="preserve"> → </w:t>
-      </w:r>
-      <w:r>
-        <w:rPr>
-          <w:rFonts w:ascii="Cambria Math" w:hAnsi="Cambria Math" w:cs="Cambria Math"/>
-        </w:rPr>
-        <w:t>𝐴𝐵</w:t>
-      </w:r>
-      <w:r>
-        <w:t xml:space="preserve">    </w:t>
-      </w:r>
-    </w:p>
-    <w:p>
-      <w:r>
-        <w:t xml:space="preserve"> </w:t>
-      </w:r>
-      <w:r>
-        <w:rPr>
-          <w:rFonts w:ascii="Cambria Math" w:hAnsi="Cambria Math" w:cs="Cambria Math"/>
-        </w:rPr>
-        <w:t>𝑆𝐵</w:t>
-      </w:r>
-      <w:r>
-        <w:t xml:space="preserve"> → </w:t>
-      </w:r>
-      <w:r>
-        <w:rPr>
-          <w:rFonts w:ascii="Cambria Math" w:hAnsi="Cambria Math" w:cs="Cambria Math"/>
-        </w:rPr>
-        <w:t>𝑎𝑋</w:t>
-      </w:r>
-      <w:r>
-        <w:t xml:space="preserve">  </w:t>
-      </w:r>
-    </w:p>
-    <w:p>
-      <w:r>
-        <w:t xml:space="preserve"> </w:t>
-      </w:r>
-      <w:r>
-        <w:rPr>
-          <w:rFonts w:ascii="Cambria Math" w:hAnsi="Cambria Math" w:cs="Cambria Math"/>
-        </w:rPr>
-        <w:t>𝑋</w:t>
-      </w:r>
-      <w:r>
-        <w:t xml:space="preserve"> → </w:t>
-      </w:r>
-      <w:r>
-        <w:rPr>
-          <w:rFonts w:ascii="Cambria Math" w:hAnsi="Cambria Math" w:cs="Cambria Math"/>
-        </w:rPr>
-        <w:t>𝑏</w:t>
-      </w:r>
-      <w:r>
-        <w:t xml:space="preserve"> </w:t>
-      </w:r>
-    </w:p>
+    <w:p/>
     <w:p>
       <w:r>
         <w:t xml:space="preserve">Wir haben die Turingmaschine M </w:t>
@@ -9266,13 +9007,7 @@
           <w:rPr>
             <w:rFonts w:ascii="Cambria Math" w:hAnsi="Cambria Math" w:cstheme="minorHAnsi"/>
           </w:rPr>
-          <m:t xml:space="preserve"> </m:t>
-        </m:r>
-        <m:r>
-          <w:rPr>
-            <w:rFonts w:ascii="Cambria Math" w:hAnsi="Cambria Math" w:cstheme="minorHAnsi"/>
-          </w:rPr>
-          <m:t>□</m:t>
+          <m:t xml:space="preserve"> □</m:t>
         </m:r>
         <m:r>
           <w:rPr>
@@ -9282,99 +9017,9 @@
         </m:r>
       </m:oMath>
       <w:r>
-        <w:t>,X}</w:t>
-      </w:r>
-    </w:p>
-    <w:p>
-      <w:r>
-        <w:t>• z</w:t>
-      </w:r>
-      <w:proofErr w:type="gramStart"/>
-      <w:r>
-        <w:t>0  (</w:t>
-      </w:r>
-      <w:proofErr w:type="gramEnd"/>
-      <w:r>
-        <w:t>Anfangszustand)</w:t>
-      </w:r>
-    </w:p>
-    <w:p>
-      <w:r>
-        <w:t>• z</w:t>
-      </w:r>
-      <w:proofErr w:type="gramStart"/>
-      <w:r>
-        <w:t>1  (</w:t>
-      </w:r>
-      <w:proofErr w:type="gramEnd"/>
-      <w:r>
-        <w:t>Zustand zum Lesen von S)</w:t>
-      </w:r>
-    </w:p>
-    <w:p>
-      <w:r>
-        <w:t>• z</w:t>
-      </w:r>
-      <w:proofErr w:type="gramStart"/>
-      <w:r>
-        <w:t>2  (</w:t>
-      </w:r>
-      <w:proofErr w:type="gramEnd"/>
-      <w:r>
-        <w:t>Zustand zum Lesen von CB)</w:t>
-      </w:r>
-    </w:p>
-    <w:p>
-      <w:r>
-        <w:lastRenderedPageBreak/>
-        <w:t>• z</w:t>
-      </w:r>
-      <w:proofErr w:type="gramStart"/>
-      <w:r>
-        <w:t>3  (</w:t>
-      </w:r>
-      <w:proofErr w:type="gramEnd"/>
-      <w:r>
-        <w:t>Zustand zum Lesen von SB)</w:t>
-      </w:r>
-    </w:p>
-    <w:p>
-      <w:r>
-        <w:t>• z</w:t>
-      </w:r>
-      <w:proofErr w:type="gramStart"/>
-      <w:r>
-        <w:t>4  (</w:t>
-      </w:r>
-      <w:proofErr w:type="gramEnd"/>
-      <w:r>
-        <w:t>Zustand zum Lesen von X)</w:t>
-      </w:r>
-    </w:p>
-    <w:p>
-      <w:r>
-        <w:t xml:space="preserve">•Z </w:t>
-      </w:r>
-      <w:proofErr w:type="spellStart"/>
-      <w:proofErr w:type="gramStart"/>
-      <w:r>
-        <w:t>ak</w:t>
-      </w:r>
-      <w:proofErr w:type="spellEnd"/>
-      <w:r>
-        <w:t xml:space="preserve">  (</w:t>
-      </w:r>
-      <w:proofErr w:type="gramEnd"/>
-      <w:r>
-        <w:t>Akzeptierzustand)</w:t>
-      </w:r>
-    </w:p>
-    <w:p>
-      <w:r>
-        <w:t>•Z ab (Ablehnungszustand)</w:t>
-      </w:r>
-    </w:p>
-    <w:p/>
+        <w:t xml:space="preserve">,X} </w:t>
+      </w:r>
+    </w:p>
     <w:p/>
     <w:p>
       <w:r>
@@ -9463,10 +9108,7 @@
     </w:p>
     <w:p>
       <w:r>
-        <w:t xml:space="preserve">Am Ende geht die Maschine nach rechts in den Zustand </w:t>
-      </w:r>
-      <w:r>
-        <w:t xml:space="preserve">Z </w:t>
+        <w:t xml:space="preserve">Am Ende geht die Maschine nach rechts in den Zustand Z </w:t>
       </w:r>
       <w:proofErr w:type="spellStart"/>
       <w:proofErr w:type="gramStart"/>
@@ -9493,7 +9135,7 @@
       </w:r>
       <w:proofErr w:type="gramEnd"/>
       <w:r>
-        <w:t xml:space="preserve"> )→ (z1 ,X,R) (Lesen von S)</w:t>
+        <w:t xml:space="preserve"> )→ (z1 ,X,R) </w:t>
       </w:r>
     </w:p>
     <w:p>
@@ -9507,6 +9149,33 @@
       <w:proofErr w:type="gramEnd"/>
       <w:r>
         <w:t>)→(z2 ,</w:t>
+      </w:r>
+      <m:oMath>
+        <m:r>
+          <w:rPr>
+            <w:rFonts w:ascii="Cambria Math" w:hAnsi="Cambria Math" w:cstheme="minorHAnsi"/>
+          </w:rPr>
+          <m:t xml:space="preserve"> □</m:t>
+        </m:r>
+      </m:oMath>
+      <w:r>
+        <w:t xml:space="preserve">,L) </w:t>
+      </w:r>
+    </w:p>
+    <w:p>
+      <w:r>
+        <w:t>δ (z</w:t>
+      </w:r>
+      <w:proofErr w:type="gramStart"/>
+      <w:r>
+        <w:t>2 ,</w:t>
+      </w:r>
+      <w:r>
+        <w:t>X</w:t>
+      </w:r>
+      <w:proofErr w:type="gramEnd"/>
+      <w:r>
+        <w:t>)→(z3 ,</w:t>
       </w:r>
       <m:oMath>
         <m:r>
@@ -9519,24 +9188,216 @@
           <w:rPr>
             <w:rFonts w:ascii="Cambria Math" w:hAnsi="Cambria Math" w:cstheme="minorHAnsi"/>
           </w:rPr>
-          <m:t>□</m:t>
+          <m:t>X</m:t>
         </m:r>
       </m:oMath>
       <w:r>
-        <w:t>,L) (Lesen von CB)</w:t>
-      </w:r>
-    </w:p>
-    <w:p>
-      <w:r>
+        <w:t>,</w:t>
+      </w:r>
+      <w:r>
+        <w:t>R</w:t>
+      </w:r>
+      <w:r>
+        <w:t xml:space="preserve">)  </w:t>
+      </w:r>
+    </w:p>
+    <w:p>
+      <w:r>
+        <w:lastRenderedPageBreak/>
         <w:t>δ (z</w:t>
       </w:r>
       <w:proofErr w:type="gramStart"/>
       <w:r>
-        <w:t>2 ,a</w:t>
+        <w:t>3 ,</w:t>
       </w:r>
       <w:proofErr w:type="gramEnd"/>
-      <w:r>
-        <w:t>)→(z3 ,</w:t>
+      <m:oMath>
+        <m:r>
+          <w:rPr>
+            <w:rFonts w:ascii="Cambria Math" w:hAnsi="Cambria Math" w:cstheme="minorHAnsi"/>
+          </w:rPr>
+          <m:t xml:space="preserve"> □</m:t>
+        </m:r>
+      </m:oMath>
+      <w:r>
+        <w:t xml:space="preserve">) </w:t>
+      </w:r>
+      <w:r>
+        <w:rPr>
+          <w:rFonts w:ascii="Calibri" w:hAnsi="Calibri" w:cs="Calibri"/>
+        </w:rPr>
+        <w:t>→</w:t>
+      </w:r>
+      <w:r>
+        <w:t xml:space="preserve"> (z4 ,</w:t>
+      </w:r>
+      <m:oMath>
+        <m:r>
+          <w:rPr>
+            <w:rFonts w:ascii="Cambria Math" w:hAnsi="Cambria Math" w:cstheme="minorHAnsi"/>
+          </w:rPr>
+          <m:t xml:space="preserve"> □</m:t>
+        </m:r>
+      </m:oMath>
+      <w:r>
+        <w:t>,R)</w:t>
+      </w:r>
+    </w:p>
+    <w:p>
+      <w:r>
+        <w:t>δ (z</w:t>
+      </w:r>
+      <w:proofErr w:type="gramStart"/>
+      <w:r>
+        <w:t>4 ,b</w:t>
+      </w:r>
+      <w:proofErr w:type="gramEnd"/>
+      <w:r>
+        <w:t xml:space="preserve">) →(z </w:t>
+      </w:r>
+      <w:proofErr w:type="spellStart"/>
+      <w:r>
+        <w:t>ak</w:t>
+      </w:r>
+      <w:proofErr w:type="spellEnd"/>
+      <w:r>
+        <w:t xml:space="preserve"> ,</w:t>
+      </w:r>
+      <m:oMath>
+        <m:r>
+          <w:rPr>
+            <w:rFonts w:ascii="Cambria Math" w:hAnsi="Cambria Math" w:cstheme="minorHAnsi"/>
+          </w:rPr>
+          <m:t xml:space="preserve"> □</m:t>
+        </m:r>
+      </m:oMath>
+      <w:r>
+        <w:t xml:space="preserve">,R) </w:t>
+      </w:r>
+    </w:p>
+    <w:p>
+      <w:r>
+        <w:t>δ (z</w:t>
+      </w:r>
+      <w:proofErr w:type="gramStart"/>
+      <w:r>
+        <w:t>0 ,b</w:t>
+      </w:r>
+      <w:proofErr w:type="gramEnd"/>
+      <w:r>
+        <w:t>) → (z ab ,</w:t>
+      </w:r>
+      <m:oMath>
+        <m:r>
+          <w:rPr>
+            <w:rFonts w:ascii="Cambria Math" w:hAnsi="Cambria Math" w:cstheme="minorHAnsi"/>
+          </w:rPr>
+          <m:t xml:space="preserve"> □</m:t>
+        </m:r>
+      </m:oMath>
+      <w:r>
+        <w:t>,R )</w:t>
+      </w:r>
+    </w:p>
+    <w:p>
+      <w:r>
+        <w:t>δ (z</w:t>
+      </w:r>
+      <w:proofErr w:type="gramStart"/>
+      <w:r>
+        <w:t>1 ,</w:t>
+      </w:r>
+      <w:proofErr w:type="gramEnd"/>
+      <m:oMath>
+        <m:r>
+          <w:rPr>
+            <w:rFonts w:ascii="Cambria Math" w:hAnsi="Cambria Math" w:cstheme="minorHAnsi"/>
+          </w:rPr>
+          <m:t xml:space="preserve"> □</m:t>
+        </m:r>
+      </m:oMath>
+      <w:r>
+        <w:t>)</w:t>
+      </w:r>
+      <w:r>
+        <w:rPr>
+          <w:rFonts w:ascii="Calibri" w:hAnsi="Calibri" w:cs="Calibri"/>
+        </w:rPr>
+        <w:t>→</w:t>
+      </w:r>
+      <w:r>
+        <w:t>(z ab ,</w:t>
+      </w:r>
+      <m:oMath>
+        <m:r>
+          <w:rPr>
+            <w:rFonts w:ascii="Cambria Math" w:hAnsi="Cambria Math" w:cstheme="minorHAnsi"/>
+          </w:rPr>
+          <m:t xml:space="preserve"> □</m:t>
+        </m:r>
+      </m:oMath>
+      <w:r>
+        <w:t xml:space="preserve">,R) </w:t>
+      </w:r>
+    </w:p>
+    <w:p>
+      <w:r>
+        <w:t>δ (z</w:t>
+      </w:r>
+      <w:proofErr w:type="gramStart"/>
+      <w:r>
+        <w:t>2 ,</w:t>
+      </w:r>
+      <w:proofErr w:type="gramEnd"/>
+      <m:oMath>
+        <m:r>
+          <w:rPr>
+            <w:rFonts w:ascii="Cambria Math" w:hAnsi="Cambria Math" w:cstheme="minorHAnsi"/>
+          </w:rPr>
+          <m:t xml:space="preserve"> □</m:t>
+        </m:r>
+      </m:oMath>
+      <w:r>
+        <w:t xml:space="preserve">) </w:t>
+      </w:r>
+      <w:r>
+        <w:rPr>
+          <w:rFonts w:ascii="Calibri" w:hAnsi="Calibri" w:cs="Calibri"/>
+        </w:rPr>
+        <w:t>→</w:t>
+      </w:r>
+      <w:r>
+        <w:t>(z</w:t>
+      </w:r>
+      <w:r>
+        <w:t xml:space="preserve"> </w:t>
+      </w:r>
+      <w:r>
+        <w:t>ab ,</w:t>
+      </w:r>
+      <m:oMath>
+        <m:r>
+          <w:rPr>
+            <w:rFonts w:ascii="Cambria Math" w:hAnsi="Cambria Math" w:cstheme="minorHAnsi"/>
+          </w:rPr>
+          <m:t xml:space="preserve"> □</m:t>
+        </m:r>
+      </m:oMath>
+      <w:r>
+        <w:t>,L )</w:t>
+      </w:r>
+    </w:p>
+    <w:p>
+      <w:r>
+        <w:t>δ (z</w:t>
+      </w:r>
+      <w:proofErr w:type="gramStart"/>
+      <w:r>
+        <w:t>3 ,c</w:t>
+      </w:r>
+      <w:proofErr w:type="gramEnd"/>
+      <w:r>
+        <w:t>) → (z ab,</w:t>
       </w:r>
       <m:oMath>
         <m:r>
@@ -9545,6 +9406,7 @@
           </w:rPr>
           <m:t xml:space="preserve"> </m:t>
         </m:r>
+        <w:bookmarkStart w:id="10" w:name="_Hlk156296804"/>
         <m:r>
           <w:rPr>
             <w:rFonts w:ascii="Cambria Math" w:hAnsi="Cambria Math" w:cstheme="minorHAnsi"/>
@@ -9552,68 +9414,219 @@
           <m:t>□</m:t>
         </m:r>
       </m:oMath>
-      <w:r>
-        <w:t>,L) (Lesen von SB)</w:t>
-      </w:r>
-    </w:p>
-    <w:p>
-      <w:r>
-        <w:t>δ (z</w:t>
+      <w:bookmarkEnd w:id="10"/>
+      <w:r>
+        <w:t xml:space="preserve">,L) </w:t>
+      </w:r>
+    </w:p>
+    <w:p>
+      <w:r>
+        <w:t xml:space="preserve">mit ab=ablehnen , </w:t>
+      </w:r>
+      <w:proofErr w:type="spellStart"/>
+      <w:r>
+        <w:t>ak</w:t>
+      </w:r>
+      <w:proofErr w:type="spellEnd"/>
+      <w:r>
+        <w:t xml:space="preserve"> =akzeptieren.</w:t>
+      </w:r>
+      <w:bookmarkStart w:id="11" w:name="_GoBack"/>
+      <w:bookmarkEnd w:id="11"/>
+    </w:p>
+    <w:p>
+      <w:r>
+        <w:t>Jetzt kommen wir zu unsere</w:t>
+      </w:r>
+      <w:r>
+        <w:t>n</w:t>
+      </w:r>
+      <w:r>
+        <w:t xml:space="preserve"> Konfigurationsüberleitungen von Start-zustand bis zum </w:t>
+      </w:r>
+      <w:proofErr w:type="spellStart"/>
+      <w:r>
+        <w:t>Eerreichen</w:t>
+      </w:r>
+      <w:proofErr w:type="spellEnd"/>
+      <w:r>
+        <w:t xml:space="preserve"> des Endzustandes. </w:t>
+      </w:r>
+    </w:p>
+    <w:p>
+      <w:r>
+        <w:t xml:space="preserve">Lassen wir uns </w:t>
       </w:r>
       <w:proofErr w:type="gramStart"/>
       <w:r>
-        <w:t>3 ,a</w:t>
+        <w:t>nun  die</w:t>
       </w:r>
       <w:proofErr w:type="gramEnd"/>
       <w:r>
-        <w:t>)→(z3 ,</w:t>
-      </w:r>
+        <w:t xml:space="preserve"> Konfigurationsüberleitungen für ein bestimmtes Wort , ZB.</w:t>
+      </w:r>
+    </w:p>
+    <w:p>
       <w:proofErr w:type="spellStart"/>
       <w:r>
-        <w:t>a,L</w:t>
+        <w:t>abcbabcbab</w:t>
       </w:r>
       <w:proofErr w:type="spellEnd"/>
-      <w:r>
-        <w:t>) (Ignorieren von a in SB)</w:t>
-      </w:r>
-    </w:p>
-    <w:p>
-      <w:r>
-        <w:t>δ (z</w:t>
+    </w:p>
+    <w:p>
+      <w:pPr>
+        <w:rPr>
+          <w:rFonts w:ascii="system-ui" w:hAnsi="system-ui"/>
+          <w:color w:val="374151"/>
+        </w:rPr>
+      </w:pPr>
+      <w:r>
+        <w:rPr>
+          <w:rFonts w:cstheme="minorHAnsi"/>
+          <w:b/>
+        </w:rPr>
+        <w:t>Ⱶ z</w:t>
       </w:r>
       <w:proofErr w:type="gramStart"/>
       <w:r>
-        <w:t>3 ,b</w:t>
+        <w:rPr>
+          <w:rFonts w:cstheme="minorHAnsi"/>
+          <w:b/>
+        </w:rPr>
+        <w:t>0</w:t>
+      </w:r>
+      <w:r>
+        <w:rPr>
+          <w:rFonts w:cstheme="minorHAnsi"/>
+        </w:rPr>
+        <w:t xml:space="preserve"> ,</w:t>
       </w:r>
       <w:proofErr w:type="gramEnd"/>
       <w:r>
-        <w:t>)→ (z3 ,</w:t>
+        <w:rPr>
+          <w:rFonts w:cstheme="minorHAnsi"/>
+        </w:rPr>
+        <w:t xml:space="preserve"> </w:t>
       </w:r>
       <w:proofErr w:type="spellStart"/>
       <w:r>
-        <w:t>b,L</w:t>
+        <w:rPr>
+          <w:rFonts w:ascii="system-ui" w:hAnsi="system-ui"/>
+          <w:b/>
+          <w:color w:val="374151"/>
+        </w:rPr>
+        <w:t>abcbabcbab</w:t>
       </w:r>
       <w:proofErr w:type="spellEnd"/>
       <w:r>
-        <w:t>) (Ignorieren von b in SB)</w:t>
-      </w:r>
-    </w:p>
-    <w:p>
-      <w:r>
-        <w:t>δ (z</w:t>
+        <w:rPr>
+          <w:rFonts w:ascii="system-ui" w:hAnsi="system-ui"/>
+          <w:b/>
+          <w:color w:val="374151"/>
+        </w:rPr>
+        <w:t>,</w:t>
+      </w:r>
+      <w:r>
+        <w:rPr>
+          <w:rFonts w:ascii="system-ui" w:hAnsi="system-ui"/>
+          <w:color w:val="374151"/>
+        </w:rPr>
+        <w:t xml:space="preserve"> □□□□□□□□□□</w:t>
+      </w:r>
+    </w:p>
+    <w:p>
+      <w:r>
+        <w:rPr>
+          <w:rFonts w:cstheme="minorHAnsi"/>
+          <w:b/>
+        </w:rPr>
+        <w:t>Ⱶ z</w:t>
       </w:r>
       <w:proofErr w:type="gramStart"/>
       <w:r>
-        <w:t>3 ,</w:t>
+        <w:rPr>
+          <w:rFonts w:cstheme="minorHAnsi"/>
+          <w:b/>
+        </w:rPr>
+        <w:t>1</w:t>
+      </w:r>
+      <w:r>
+        <w:rPr>
+          <w:rFonts w:cstheme="minorHAnsi"/>
+        </w:rPr>
+        <w:t xml:space="preserve"> ,</w:t>
       </w:r>
       <w:proofErr w:type="gramEnd"/>
+      <w:r>
+        <w:rPr>
+          <w:rFonts w:ascii="system-ui" w:hAnsi="system-ui"/>
+          <w:color w:val="374151"/>
+        </w:rPr>
+        <w:t xml:space="preserve"> </w:t>
+      </w:r>
+      <w:proofErr w:type="spellStart"/>
+      <w:r>
+        <w:rPr>
+          <w:rFonts w:ascii="system-ui" w:hAnsi="system-ui"/>
+          <w:b/>
+          <w:color w:val="374151"/>
+        </w:rPr>
+        <w:t>Xbcbabcbab</w:t>
+      </w:r>
+      <w:proofErr w:type="spellEnd"/>
+      <w:r>
+        <w:rPr>
+          <w:rFonts w:ascii="system-ui" w:hAnsi="system-ui"/>
+          <w:color w:val="374151"/>
+        </w:rPr>
+        <w:t>,</w:t>
+      </w:r>
+      <w:r>
+        <w:rPr>
+          <w:rFonts w:ascii="system-ui" w:hAnsi="system-ui"/>
+          <w:b/>
+          <w:color w:val="374151"/>
+        </w:rPr>
+        <w:t xml:space="preserve"> a</w:t>
+      </w:r>
+      <w:r>
+        <w:rPr>
+          <w:rFonts w:ascii="system-ui" w:hAnsi="system-ui"/>
+          <w:color w:val="374151"/>
+        </w:rPr>
+        <w:t>□□□□□□□□□</w:t>
+      </w:r>
+    </w:p>
+    <w:p>
+      <w:r>
+        <w:rPr>
+          <w:rFonts w:cstheme="minorHAnsi"/>
+          <w:b/>
+        </w:rPr>
+        <w:t>Ⱶ z</w:t>
+      </w:r>
+      <w:r>
+        <w:rPr>
+          <w:rFonts w:cstheme="minorHAnsi"/>
+          <w:b/>
+        </w:rPr>
+        <w:t>2</w:t>
+      </w:r>
+      <w:r>
+        <w:rPr>
+          <w:rFonts w:cstheme="minorHAnsi"/>
+        </w:rPr>
+        <w:t xml:space="preserve">, </w:t>
+      </w:r>
+      <w:r>
+        <w:rPr>
+          <w:rFonts w:ascii="system-ui" w:hAnsi="system-ui"/>
+          <w:b/>
+          <w:color w:val="374151"/>
+        </w:rPr>
+        <w:t>X</w:t>
+      </w:r>
       <m:oMath>
-        <m:r>
-          <w:rPr>
-            <w:rFonts w:ascii="Cambria Math" w:hAnsi="Cambria Math" w:cstheme="minorHAnsi"/>
-          </w:rPr>
-          <m:t xml:space="preserve"> </m:t>
-        </m:r>
         <m:r>
           <w:rPr>
             <w:rFonts w:ascii="Cambria Math" w:hAnsi="Cambria Math" w:cstheme="minorHAnsi"/>
@@ -9622,365 +9635,85 @@
         </m:r>
       </m:oMath>
       <w:r>
-        <w:t xml:space="preserve">) </w:t>
-      </w:r>
-      <w:r>
-        <w:rPr>
-          <w:rFonts w:ascii="Calibri" w:hAnsi="Calibri" w:cs="Calibri"/>
-        </w:rPr>
-        <w:t>→</w:t>
-      </w:r>
-      <w:r>
-        <w:t xml:space="preserve"> (z4 ,</w:t>
-      </w:r>
-      <m:oMath>
-        <m:r>
-          <w:rPr>
-            <w:rFonts w:ascii="Cambria Math" w:hAnsi="Cambria Math" w:cstheme="minorHAnsi"/>
-          </w:rPr>
-          <m:t xml:space="preserve"> </m:t>
-        </m:r>
-        <m:r>
-          <w:rPr>
-            <w:rFonts w:ascii="Cambria Math" w:hAnsi="Cambria Math" w:cstheme="minorHAnsi"/>
-          </w:rPr>
-          <m:t>□</m:t>
-        </m:r>
-      </m:oMath>
-      <w:r>
-        <w:t>,R) (Lesen von X)</w:t>
-      </w:r>
-    </w:p>
-    <w:p>
-      <w:r>
-        <w:t>δ (z</w:t>
-      </w:r>
-      <w:proofErr w:type="gramStart"/>
-      <w:r>
-        <w:t>4 ,b</w:t>
-      </w:r>
-      <w:proofErr w:type="gramEnd"/>
-      <w:r>
-        <w:t xml:space="preserve">) →(z </w:t>
-      </w:r>
-      <w:proofErr w:type="spellStart"/>
-      <w:r>
-        <w:t>ak</w:t>
-      </w:r>
-      <w:proofErr w:type="spellEnd"/>
-      <w:r>
-        <w:t xml:space="preserve"> ,</w:t>
-      </w:r>
-      <m:oMath>
-        <m:r>
-          <w:rPr>
-            <w:rFonts w:ascii="Cambria Math" w:hAnsi="Cambria Math" w:cstheme="minorHAnsi"/>
-          </w:rPr>
-          <m:t xml:space="preserve"> </m:t>
-        </m:r>
-        <m:r>
-          <w:rPr>
-            <w:rFonts w:ascii="Cambria Math" w:hAnsi="Cambria Math" w:cstheme="minorHAnsi"/>
-          </w:rPr>
-          <m:t>□</m:t>
-        </m:r>
-      </m:oMath>
-      <w:r>
-        <w:t>,R) (Akzeptieren, wenn b gelesen wird)</w:t>
-      </w:r>
-    </w:p>
-    <w:p>
-      <w:r>
-        <w:t>δ (z</w:t>
-      </w:r>
-      <w:proofErr w:type="gramStart"/>
-      <w:r>
-        <w:t>0 ,b</w:t>
-      </w:r>
-      <w:proofErr w:type="gramEnd"/>
-      <w:r>
-        <w:t>) → (z ab ,</w:t>
-      </w:r>
-      <m:oMath>
-        <m:r>
-          <w:rPr>
-            <w:rFonts w:ascii="Cambria Math" w:hAnsi="Cambria Math" w:cstheme="minorHAnsi"/>
-          </w:rPr>
-          <m:t xml:space="preserve"> </m:t>
-        </m:r>
-        <m:r>
-          <w:rPr>
-            <w:rFonts w:ascii="Cambria Math" w:hAnsi="Cambria Math" w:cstheme="minorHAnsi"/>
-          </w:rPr>
-          <m:t>□</m:t>
-        </m:r>
-      </m:oMath>
-      <w:r>
-        <w:t>,R )(Ablehnen von zu kurzen W</w:t>
-      </w:r>
-      <w:r>
-        <w:rPr>
-          <w:rFonts w:ascii="Calibri" w:hAnsi="Calibri" w:cs="Calibri"/>
-        </w:rPr>
-        <w:t>ö</w:t>
-      </w:r>
-      <w:r>
-        <w:t>rtern)</w:t>
-      </w:r>
-    </w:p>
-    <w:p>
-      <w:r>
-        <w:t>δ (z</w:t>
-      </w:r>
-      <w:proofErr w:type="gramStart"/>
-      <w:r>
-        <w:t>1 ,</w:t>
-      </w:r>
-      <w:proofErr w:type="gramEnd"/>
-      <m:oMath>
-        <m:r>
-          <w:rPr>
-            <w:rFonts w:ascii="Cambria Math" w:hAnsi="Cambria Math" w:cstheme="minorHAnsi"/>
-          </w:rPr>
-          <m:t xml:space="preserve"> </m:t>
-        </m:r>
-        <m:r>
-          <w:rPr>
-            <w:rFonts w:ascii="Cambria Math" w:hAnsi="Cambria Math" w:cstheme="minorHAnsi"/>
-          </w:rPr>
-          <m:t>□</m:t>
-        </m:r>
-      </m:oMath>
-      <w:r>
-        <w:t>)</w:t>
-      </w:r>
-      <w:r>
-        <w:rPr>
-          <w:rFonts w:ascii="Calibri" w:hAnsi="Calibri" w:cs="Calibri"/>
-        </w:rPr>
-        <w:t>→</w:t>
-      </w:r>
-      <w:r>
-        <w:t>(z ab ,</w:t>
-      </w:r>
-      <m:oMath>
-        <m:r>
-          <w:rPr>
-            <w:rFonts w:ascii="Cambria Math" w:hAnsi="Cambria Math" w:cstheme="minorHAnsi"/>
-          </w:rPr>
-          <m:t xml:space="preserve"> </m:t>
-        </m:r>
-        <m:r>
-          <w:rPr>
-            <w:rFonts w:ascii="Cambria Math" w:hAnsi="Cambria Math" w:cstheme="minorHAnsi"/>
-          </w:rPr>
-          <m:t>□</m:t>
-        </m:r>
-      </m:oMath>
-      <w:r>
-        <w:t>,R) (Ablehnen von W</w:t>
-      </w:r>
-      <w:r>
-        <w:rPr>
-          <w:rFonts w:ascii="Calibri" w:hAnsi="Calibri" w:cs="Calibri"/>
-        </w:rPr>
-        <w:t>ö</w:t>
-      </w:r>
-      <w:r>
-        <w:t>rtern, die nicht mit S δ beginnen)</w:t>
-      </w:r>
-    </w:p>
-    <w:p>
-      <w:r>
-        <w:t>δ (z</w:t>
-      </w:r>
-      <w:proofErr w:type="gramStart"/>
-      <w:r>
-        <w:t>2 ,</w:t>
-      </w:r>
-      <w:proofErr w:type="gramEnd"/>
-      <m:oMath>
-        <m:r>
-          <w:rPr>
-            <w:rFonts w:ascii="Cambria Math" w:hAnsi="Cambria Math" w:cstheme="minorHAnsi"/>
-          </w:rPr>
-          <m:t xml:space="preserve"> </m:t>
-        </m:r>
-        <m:r>
-          <w:rPr>
-            <w:rFonts w:ascii="Cambria Math" w:hAnsi="Cambria Math" w:cstheme="minorHAnsi"/>
-          </w:rPr>
-          <m:t>□</m:t>
-        </m:r>
-      </m:oMath>
-      <w:r>
-        <w:t xml:space="preserve">) </w:t>
-      </w:r>
-      <w:r>
-        <w:rPr>
-          <w:rFonts w:ascii="Calibri" w:hAnsi="Calibri" w:cs="Calibri"/>
-        </w:rPr>
-        <w:t>→</w:t>
-      </w:r>
-      <w:r>
-        <w:t>(z ab ,</w:t>
-      </w:r>
-      <m:oMath>
-        <m:r>
-          <w:rPr>
-            <w:rFonts w:ascii="Cambria Math" w:hAnsi="Cambria Math" w:cstheme="minorHAnsi"/>
-          </w:rPr>
-          <m:t xml:space="preserve"> </m:t>
-        </m:r>
-        <m:r>
-          <w:rPr>
-            <w:rFonts w:ascii="Cambria Math" w:hAnsi="Cambria Math" w:cstheme="minorHAnsi"/>
-          </w:rPr>
-          <m:t>□</m:t>
-        </m:r>
-      </m:oMath>
-      <w:r>
-        <w:t>,L )(Ablehnen von W</w:t>
-      </w:r>
-      <w:r>
-        <w:rPr>
-          <w:rFonts w:ascii="Calibri" w:hAnsi="Calibri" w:cs="Calibri"/>
-        </w:rPr>
-        <w:t>ö</w:t>
-      </w:r>
-      <w:r>
-        <w:t>rtern ohne CB)</w:t>
-      </w:r>
-    </w:p>
-    <w:p>
-      <w:r>
-        <w:t>δ (z</w:t>
-      </w:r>
-      <w:proofErr w:type="gramStart"/>
-      <w:r>
-        <w:t>3 ,c</w:t>
-      </w:r>
-      <w:proofErr w:type="gramEnd"/>
-      <w:r>
-        <w:t>) → (z ab,</w:t>
-      </w:r>
-      <m:oMath>
-        <m:r>
-          <w:rPr>
-            <w:rFonts w:ascii="Cambria Math" w:hAnsi="Cambria Math" w:cstheme="minorHAnsi"/>
-          </w:rPr>
-          <m:t xml:space="preserve"> </m:t>
-        </m:r>
-        <m:r>
-          <w:rPr>
-            <w:rFonts w:ascii="Cambria Math" w:hAnsi="Cambria Math" w:cstheme="minorHAnsi"/>
-          </w:rPr>
-          <m:t>□</m:t>
-        </m:r>
-      </m:oMath>
-      <w:r>
-        <w:t>,L)  (Ablehnen von W</w:t>
-      </w:r>
-      <w:r>
-        <w:rPr>
-          <w:rFonts w:ascii="Calibri" w:hAnsi="Calibri" w:cs="Calibri"/>
-        </w:rPr>
-        <w:t>ö</w:t>
-      </w:r>
-      <w:r>
-        <w:t>rtern, die die Bedingung i &gt; j &gt; k nicht erf</w:t>
-      </w:r>
-      <w:r>
-        <w:rPr>
-          <w:rFonts w:ascii="Calibri" w:hAnsi="Calibri" w:cs="Calibri"/>
-        </w:rPr>
-        <w:t>ü</w:t>
-      </w:r>
-      <w:r>
-        <w:t>llen)</w:t>
-      </w:r>
-    </w:p>
-    <w:p/>
-    <w:p>
-      <w:r>
-        <w:t>Jetzt kommen wir zu unsere</w:t>
-      </w:r>
-      <w:r>
-        <w:t>n</w:t>
-      </w:r>
-      <w:r>
-        <w:t xml:space="preserve"> Konfigurationsüberleitungen von Start-zustand bis zum </w:t>
-      </w:r>
-      <w:proofErr w:type="spellStart"/>
-      <w:r>
-        <w:t>Eerreichen</w:t>
-      </w:r>
-      <w:proofErr w:type="spellEnd"/>
-      <w:r>
-        <w:t xml:space="preserve"> des Endzustandes. </w:t>
-      </w:r>
-    </w:p>
-    <w:p>
-      <w:r>
-        <w:t xml:space="preserve">Lassen wir uns </w:t>
-      </w:r>
-      <w:proofErr w:type="gramStart"/>
-      <w:r>
-        <w:t>nun  die</w:t>
-      </w:r>
-      <w:proofErr w:type="gramEnd"/>
-      <w:r>
-        <w:t xml:space="preserve"> Konfigurationsüberleitungen für ein bestimmtes Wort , ZB.</w:t>
-      </w:r>
-    </w:p>
-    <w:p>
-      <w:proofErr w:type="spellStart"/>
-      <w:r>
-        <w:t>abcbabcbab</w:t>
-      </w:r>
-      <w:proofErr w:type="spellEnd"/>
-    </w:p>
-    <w:p>
-      <w:r>
-        <w:rPr>
-          <w:rFonts w:cstheme="minorHAnsi"/>
-        </w:rPr>
-        <w:t>Ⱶ</w:t>
-      </w:r>
-      <w:r>
-        <w:rPr>
-          <w:rFonts w:cstheme="minorHAnsi"/>
-        </w:rPr>
-        <w:t xml:space="preserve"> z</w:t>
-      </w:r>
-      <w:proofErr w:type="gramStart"/>
-      <w:r>
-        <w:rPr>
-          <w:rFonts w:cstheme="minorHAnsi"/>
-        </w:rPr>
-        <w:t>0 ,</w:t>
-      </w:r>
-      <w:proofErr w:type="gramEnd"/>
-      <w:r>
-        <w:rPr>
-          <w:rFonts w:cstheme="minorHAnsi"/>
-        </w:rPr>
-        <w:t xml:space="preserve"> </w:t>
+        <w:rPr>
+          <w:rFonts w:ascii="system-ui" w:hAnsi="system-ui"/>
+          <w:b/>
+          <w:color w:val="374151"/>
+        </w:rPr>
+        <w:t>cbabcbab, Xb</w:t>
       </w:r>
       <w:r>
         <w:rPr>
           <w:rFonts w:ascii="system-ui" w:hAnsi="system-ui"/>
           <w:color w:val="374151"/>
         </w:rPr>
-        <w:t>"</w:t>
+        <w:t>□□□□□□□□</w:t>
+      </w:r>
+    </w:p>
+    <w:p>
+      <w:pPr>
+        <w:rPr>
+          <w:rFonts w:cstheme="minorHAnsi"/>
+          <w:b/>
+        </w:rPr>
+      </w:pPr>
+      <w:r>
+        <w:rPr>
+          <w:rFonts w:cstheme="minorHAnsi"/>
+          <w:b/>
+        </w:rPr>
+        <w:t>Ⱶ</w:t>
+      </w:r>
+      <w:r>
+        <w:rPr>
+          <w:rFonts w:cstheme="minorHAnsi"/>
+          <w:b/>
+        </w:rPr>
+        <w:t xml:space="preserve"> z</w:t>
+      </w:r>
+      <w:r>
+        <w:rPr>
+          <w:rFonts w:cstheme="minorHAnsi"/>
+          <w:b/>
+        </w:rPr>
+        <w:t>3</w:t>
+      </w:r>
+      <w:r>
+        <w:rPr>
+          <w:rFonts w:cstheme="minorHAnsi"/>
+          <w:b/>
+        </w:rPr>
+        <w:t>,</w:t>
+      </w:r>
+      <w:r>
+        <w:rPr>
+          <w:rFonts w:cstheme="minorHAnsi"/>
+        </w:rPr>
+        <w:t xml:space="preserve"> </w:t>
       </w:r>
       <w:proofErr w:type="spellStart"/>
+      <w:r>
+        <w:rPr>
+          <w:rFonts w:ascii="system-ui" w:hAnsi="system-ui"/>
+          <w:b/>
+          <w:color w:val="374151"/>
+        </w:rPr>
+        <w:t>X</w:t>
+      </w:r>
       <w:r>
         <w:rPr>
           <w:rFonts w:ascii="system-ui" w:hAnsi="system-ui"/>
           <w:color w:val="374151"/>
         </w:rPr>
-        <w:t>aaabbcc</w:t>
+        <w:t>□</w:t>
+      </w:r>
+      <w:r>
+        <w:rPr>
+          <w:rFonts w:ascii="system-ui" w:hAnsi="system-ui"/>
+          <w:b/>
+          <w:color w:val="374151"/>
+        </w:rPr>
+        <w:t>cbabcbab</w:t>
       </w:r>
       <w:proofErr w:type="spellEnd"/>
       <w:r>
@@ -9988,423 +9721,179 @@
           <w:rFonts w:ascii="system-ui" w:hAnsi="system-ui"/>
           <w:color w:val="374151"/>
         </w:rPr>
-        <w:t>", □□□□□□□</w:t>
-      </w:r>
-    </w:p>
-    <w:p>
-      <w:r>
-        <w:rPr>
-          <w:rFonts w:cstheme="minorHAnsi"/>
-        </w:rPr>
-        <w:t>Ⱶ</w:t>
-      </w:r>
-      <w:r>
-        <w:rPr>
-          <w:rFonts w:cstheme="minorHAnsi"/>
-        </w:rPr>
-        <w:t xml:space="preserve"> z</w:t>
-      </w:r>
-      <w:proofErr w:type="gramStart"/>
-      <w:r>
-        <w:rPr>
-          <w:rFonts w:cstheme="minorHAnsi"/>
-        </w:rPr>
-        <w:t>1 ,</w:t>
-      </w:r>
-      <w:proofErr w:type="gramEnd"/>
+        <w:t xml:space="preserve">, </w:t>
+      </w:r>
+      <w:proofErr w:type="spellStart"/>
+      <w:r>
+        <w:rPr>
+          <w:rFonts w:ascii="system-ui" w:hAnsi="system-ui"/>
+          <w:b/>
+          <w:color w:val="374151"/>
+        </w:rPr>
+        <w:t>X</w:t>
+      </w:r>
       <w:r>
         <w:rPr>
           <w:rFonts w:ascii="system-ui" w:hAnsi="system-ui"/>
           <w:color w:val="374151"/>
         </w:rPr>
-        <w:t xml:space="preserve"> </w:t>
+        <w:t>□</w:t>
+      </w:r>
+      <w:r>
+        <w:rPr>
+          <w:rFonts w:ascii="system-ui" w:hAnsi="system-ui"/>
+          <w:b/>
+          <w:color w:val="374151"/>
+        </w:rPr>
+        <w:t>cbabcbab</w:t>
+      </w:r>
+      <w:proofErr w:type="spellEnd"/>
+    </w:p>
+    <w:p>
+      <w:pPr>
+        <w:rPr>
+          <w:rFonts w:ascii="system-ui" w:hAnsi="system-ui"/>
+          <w:b/>
+          <w:color w:val="374151"/>
+        </w:rPr>
+      </w:pPr>
+      <w:r>
+        <w:rPr>
+          <w:rFonts w:cstheme="minorHAnsi"/>
+          <w:b/>
+        </w:rPr>
+        <w:t>Ⱶ</w:t>
+      </w:r>
+      <w:r>
+        <w:rPr>
+          <w:rFonts w:cstheme="minorHAnsi"/>
+          <w:b/>
+        </w:rPr>
+        <w:t xml:space="preserve"> Z </w:t>
+      </w:r>
+      <w:proofErr w:type="spellStart"/>
+      <w:r>
+        <w:rPr>
+          <w:rFonts w:cstheme="minorHAnsi"/>
+          <w:b/>
+        </w:rPr>
+        <w:t>ak</w:t>
+      </w:r>
+      <w:proofErr w:type="spellEnd"/>
+      <w:r>
+        <w:rPr>
+          <w:rFonts w:cstheme="minorHAnsi"/>
+        </w:rPr>
+        <w:t xml:space="preserve">, </w:t>
+      </w:r>
+      <w:proofErr w:type="spellStart"/>
+      <w:r>
+        <w:rPr>
+          <w:rFonts w:ascii="system-ui" w:hAnsi="system-ui"/>
+          <w:b/>
+          <w:color w:val="374151"/>
+        </w:rPr>
+        <w:t>X</w:t>
       </w:r>
       <w:r>
         <w:rPr>
           <w:rFonts w:ascii="system-ui" w:hAnsi="system-ui"/>
           <w:color w:val="374151"/>
         </w:rPr>
-        <w:t>"</w:t>
-      </w:r>
-      <w:proofErr w:type="spellStart"/>
+        <w:t>□</w:t>
+      </w:r>
+      <w:r>
+        <w:rPr>
+          <w:rFonts w:ascii="system-ui" w:hAnsi="system-ui"/>
+          <w:b/>
+          <w:color w:val="374151"/>
+        </w:rPr>
+        <w:t>cbabcbab</w:t>
+      </w:r>
+      <w:proofErr w:type="spellEnd"/>
+      <w:r>
+        <w:rPr>
+          <w:rFonts w:ascii="system-ui" w:hAnsi="system-ui"/>
+          <w:b/>
+          <w:color w:val="374151"/>
+        </w:rPr>
+        <w:t>, X</w:t>
+      </w:r>
       <w:r>
         <w:rPr>
           <w:rFonts w:ascii="system-ui" w:hAnsi="system-ui"/>
           <w:color w:val="374151"/>
         </w:rPr>
-        <w:t>Xaabbcc</w:t>
+        <w:t>□</w:t>
+      </w:r>
+      <w:r>
+        <w:rPr>
+          <w:rFonts w:ascii="system-ui" w:hAnsi="system-ui"/>
+          <w:b/>
+          <w:color w:val="374151"/>
+        </w:rPr>
+        <w:t>cbabcbab</w:t>
+      </w:r>
+    </w:p>
+    <w:p>
+      <w:r>
+        <w:t xml:space="preserve">An diesem Punkt hat die Turingmaschine den Endzustand </w:t>
+      </w:r>
+      <w:proofErr w:type="spellStart"/>
+      <w:r>
+        <w:t>zak</w:t>
       </w:r>
       <w:proofErr w:type="spellEnd"/>
       <w:r>
-        <w:rPr>
-          <w:rFonts w:ascii="system-ui" w:hAnsi="system-ui"/>
-          <w:color w:val="374151"/>
-        </w:rPr>
-        <w:t>", □□□□□□</w:t>
-      </w:r>
-    </w:p>
-    <w:p>
-      <w:r>
-        <w:rPr>
-          <w:rFonts w:cstheme="minorHAnsi"/>
-        </w:rPr>
-        <w:lastRenderedPageBreak/>
-        <w:t>Ⱶ</w:t>
-      </w:r>
-      <w:r>
-        <w:rPr>
-          <w:rFonts w:cstheme="minorHAnsi"/>
-        </w:rPr>
-        <w:t xml:space="preserve"> z</w:t>
-      </w:r>
-      <w:r>
-        <w:rPr>
-          <w:rFonts w:cstheme="minorHAnsi"/>
-        </w:rPr>
-        <w:t>1</w:t>
-      </w:r>
-      <w:r>
-        <w:rPr>
-          <w:rFonts w:cstheme="minorHAnsi"/>
-        </w:rPr>
-        <w:t xml:space="preserve">, </w:t>
-      </w:r>
-      <w:r>
-        <w:rPr>
-          <w:rFonts w:ascii="system-ui" w:hAnsi="system-ui"/>
-          <w:color w:val="374151"/>
-        </w:rPr>
-        <w:t>"</w:t>
+        <w:t xml:space="preserve"> erreicht, und es gibt keine weiteren Übergänge zu betrachten. Das Wort "</w:t>
       </w:r>
       <w:proofErr w:type="spellStart"/>
       <w:r>
-        <w:rPr>
-          <w:rFonts w:ascii="system-ui" w:hAnsi="system-ui"/>
-          <w:color w:val="374151"/>
-        </w:rPr>
-        <w:t>XXabbcc</w:t>
+        <w:t>abcbabcbab</w:t>
       </w:r>
       <w:proofErr w:type="spellEnd"/>
       <w:r>
-        <w:rPr>
-          <w:rFonts w:ascii="system-ui" w:hAnsi="system-ui"/>
-          <w:color w:val="374151"/>
-        </w:rPr>
-        <w:t>", □□□□□</w:t>
-      </w:r>
-    </w:p>
-    <w:p>
-      <w:pPr>
-        <w:rPr>
-          <w:rFonts w:cstheme="minorHAnsi"/>
-        </w:rPr>
-      </w:pPr>
-      <w:r>
-        <w:rPr>
-          <w:rFonts w:cstheme="minorHAnsi"/>
-        </w:rPr>
-        <w:t>Ⱶ</w:t>
-      </w:r>
-      <w:r>
-        <w:rPr>
-          <w:rFonts w:cstheme="minorHAnsi"/>
-        </w:rPr>
-        <w:t xml:space="preserve"> z1, </w:t>
-      </w:r>
-      <w:r>
-        <w:rPr>
-          <w:rFonts w:ascii="system-ui" w:hAnsi="system-ui"/>
-          <w:color w:val="374151"/>
-        </w:rPr>
-        <w:t>"</w:t>
+        <w:t>" wird akzeptiert, da die Maschine den akzeptierenden Zustand erreicht ha</w:t>
+      </w:r>
+      <w:r>
+        <w:t>t</w:t>
+      </w:r>
+      <w:r>
+        <w:t>.</w:t>
+      </w:r>
+    </w:p>
+    <w:p>
+      <w:r>
+        <w:rPr>
+          <w:b/>
+        </w:rPr>
+        <w:t>Anmerkung</w:t>
+      </w:r>
+      <w:r>
+        <w:t xml:space="preserve">: </w:t>
+      </w:r>
+      <w:r>
+        <w:t xml:space="preserve">Wenn die Maschine einmal einen akzeptierenden oder ablehnenden Zustand erreicht hat, stoppt sie und weitere Eingaben werden nicht mehr berücksichtigt. In </w:t>
+      </w:r>
+      <w:r>
+        <w:t xml:space="preserve">diesem </w:t>
+      </w:r>
+      <w:r>
+        <w:t xml:space="preserve">Fall erreicht die Maschine den Zustand z </w:t>
       </w:r>
       <w:proofErr w:type="spellStart"/>
       <w:r>
-        <w:rPr>
-          <w:rFonts w:ascii="system-ui" w:hAnsi="system-ui"/>
-          <w:color w:val="374151"/>
-        </w:rPr>
-        <w:t>XXXbbcc</w:t>
+        <w:t>ak</w:t>
       </w:r>
       <w:proofErr w:type="spellEnd"/>
       <w:r>
-        <w:rPr>
-          <w:rFonts w:ascii="system-ui" w:hAnsi="system-ui"/>
-          <w:color w:val="374151"/>
-        </w:rPr>
-        <w:t>", □□□□</w:t>
-      </w:r>
-      <w:r>
-        <w:rPr>
-          <w:rFonts w:cstheme="minorHAnsi"/>
-        </w:rPr>
-        <w:t xml:space="preserve"> </w:t>
-      </w:r>
-    </w:p>
-    <w:p>
-      <w:pPr>
-        <w:rPr>
-          <w:rFonts w:ascii="system-ui" w:hAnsi="system-ui"/>
-          <w:color w:val="374151"/>
-        </w:rPr>
-      </w:pPr>
-      <w:r>
-        <w:rPr>
-          <w:rFonts w:cstheme="minorHAnsi"/>
-        </w:rPr>
-        <w:t>Ⱶ</w:t>
-      </w:r>
-      <w:r>
-        <w:rPr>
-          <w:rFonts w:cstheme="minorHAnsi"/>
-        </w:rPr>
-        <w:t xml:space="preserve"> z</w:t>
-      </w:r>
-      <w:proofErr w:type="gramStart"/>
-      <w:r>
-        <w:rPr>
-          <w:rFonts w:cstheme="minorHAnsi"/>
-        </w:rPr>
-        <w:t>2 ,</w:t>
-      </w:r>
-      <w:proofErr w:type="gramEnd"/>
-      <w:r>
-        <w:rPr>
-          <w:rFonts w:cstheme="minorHAnsi"/>
-        </w:rPr>
-        <w:t xml:space="preserve"> </w:t>
-      </w:r>
-      <w:r>
-        <w:rPr>
-          <w:rFonts w:ascii="system-ui" w:hAnsi="system-ui"/>
-          <w:color w:val="374151"/>
-        </w:rPr>
-        <w:t>"</w:t>
-      </w:r>
-      <w:proofErr w:type="spellStart"/>
-      <w:r>
-        <w:rPr>
-          <w:rFonts w:ascii="system-ui" w:hAnsi="system-ui"/>
-          <w:color w:val="374151"/>
-        </w:rPr>
-        <w:t>XXXBBcc</w:t>
-      </w:r>
-      <w:proofErr w:type="spellEnd"/>
-      <w:r>
-        <w:rPr>
-          <w:rFonts w:ascii="system-ui" w:hAnsi="system-ui"/>
-          <w:color w:val="374151"/>
-        </w:rPr>
-        <w:t>", □□</w:t>
-      </w:r>
-      <w:r>
-        <w:rPr>
-          <w:rFonts w:ascii="system-ui" w:hAnsi="system-ui"/>
-          <w:color w:val="374151"/>
-        </w:rPr>
-        <w:t xml:space="preserve"> </w:t>
-      </w:r>
-    </w:p>
-    <w:p>
-      <w:pPr>
-        <w:rPr>
-          <w:rFonts w:cstheme="minorHAnsi"/>
-        </w:rPr>
-      </w:pPr>
-      <w:r>
-        <w:rPr>
-          <w:rFonts w:cstheme="minorHAnsi"/>
-        </w:rPr>
-        <w:t>Ⱶ</w:t>
-      </w:r>
-      <w:r>
-        <w:rPr>
-          <w:rFonts w:cstheme="minorHAnsi"/>
-        </w:rPr>
-        <w:t xml:space="preserve"> z</w:t>
-      </w:r>
-      <w:proofErr w:type="gramStart"/>
-      <w:r>
-        <w:rPr>
-          <w:rFonts w:cstheme="minorHAnsi"/>
-        </w:rPr>
-        <w:t>3 ,</w:t>
-      </w:r>
-      <w:proofErr w:type="gramEnd"/>
-      <w:r>
-        <w:rPr>
-          <w:rFonts w:cstheme="minorHAnsi"/>
-        </w:rPr>
-        <w:t xml:space="preserve"> </w:t>
-      </w:r>
-      <w:proofErr w:type="spellStart"/>
-      <w:r>
-        <w:rPr>
-          <w:rFonts w:ascii="system-ui" w:hAnsi="system-ui"/>
-          <w:color w:val="374151"/>
-        </w:rPr>
-        <w:t>XXXBbcc</w:t>
-      </w:r>
-      <w:proofErr w:type="spellEnd"/>
-      <w:r>
-        <w:rPr>
-          <w:rFonts w:ascii="system-ui" w:hAnsi="system-ui"/>
-          <w:color w:val="374151"/>
-        </w:rPr>
-        <w:t>", □□□</w:t>
-      </w:r>
-      <w:r>
-        <w:rPr>
-          <w:rFonts w:cstheme="minorHAnsi"/>
-        </w:rPr>
-        <w:t xml:space="preserve"> </w:t>
-      </w:r>
-    </w:p>
-    <w:p>
-      <w:pPr>
-        <w:rPr>
-          <w:rFonts w:ascii="system-ui" w:hAnsi="system-ui"/>
-          <w:color w:val="374151"/>
-        </w:rPr>
-      </w:pPr>
-      <w:r>
-        <w:rPr>
-          <w:rFonts w:cstheme="minorHAnsi"/>
-        </w:rPr>
-        <w:t>Ⱶ</w:t>
-      </w:r>
-      <w:r>
-        <w:rPr>
-          <w:rFonts w:cstheme="minorHAnsi"/>
-        </w:rPr>
-        <w:t xml:space="preserve"> Z </w:t>
-      </w:r>
-      <w:proofErr w:type="spellStart"/>
-      <w:r>
-        <w:rPr>
-          <w:rFonts w:cstheme="minorHAnsi"/>
-        </w:rPr>
-        <w:t>ak</w:t>
-      </w:r>
-      <w:proofErr w:type="spellEnd"/>
-      <w:r>
-        <w:rPr>
-          <w:rFonts w:cstheme="minorHAnsi"/>
-        </w:rPr>
-        <w:t xml:space="preserve">, </w:t>
-      </w:r>
-      <w:r>
-        <w:rPr>
-          <w:rFonts w:ascii="system-ui" w:hAnsi="system-ui"/>
-          <w:color w:val="374151"/>
-        </w:rPr>
-        <w:t>"XXXBBCC", □</w:t>
-      </w:r>
-    </w:p>
-    <w:p>
-      <w:r>
-        <w:t>Die Maschine hat das Wort akzeptiert und befindet sich im Akzeptierzustand.</w:t>
-      </w:r>
-    </w:p>
-    <w:p>
-      <w:r>
-        <w:rPr>
-          <w:b/>
-          <w:i/>
-        </w:rPr>
-        <w:t>Die Turingmaschine startet im Zustand z0 mit dem Wort "</w:t>
-      </w:r>
-      <w:proofErr w:type="spellStart"/>
-      <w:r>
-        <w:rPr>
-          <w:b/>
-          <w:i/>
-        </w:rPr>
-        <w:t>aaabbcc</w:t>
-      </w:r>
-      <w:proofErr w:type="spellEnd"/>
-      <w:r>
-        <w:rPr>
-          <w:b/>
-          <w:i/>
-        </w:rPr>
-        <w:t>", ersetzt in den Zuständen Z1 und z2 sukzessive '</w:t>
-      </w:r>
-      <w:proofErr w:type="spellStart"/>
-      <w:r>
-        <w:rPr>
-          <w:b/>
-          <w:i/>
-        </w:rPr>
-        <w:t>a's</w:t>
-      </w:r>
-      <w:proofErr w:type="spellEnd"/>
-      <w:r>
-        <w:rPr>
-          <w:b/>
-          <w:i/>
-        </w:rPr>
-        <w:t xml:space="preserve"> und '</w:t>
-      </w:r>
-      <w:proofErr w:type="spellStart"/>
-      <w:r>
-        <w:rPr>
-          <w:b/>
-          <w:i/>
-        </w:rPr>
-        <w:t>b's</w:t>
-      </w:r>
-      <w:proofErr w:type="spellEnd"/>
-      <w:r>
-        <w:rPr>
-          <w:b/>
-          <w:i/>
-        </w:rPr>
-        <w:t>, verarbeitet in z3 die '</w:t>
-      </w:r>
-      <w:proofErr w:type="spellStart"/>
-      <w:r>
-        <w:rPr>
-          <w:b/>
-          <w:i/>
-        </w:rPr>
-        <w:t>c's</w:t>
-      </w:r>
-      <w:proofErr w:type="spellEnd"/>
-      <w:r>
-        <w:rPr>
-          <w:b/>
-          <w:i/>
-        </w:rPr>
-        <w:t xml:space="preserve"> und erreicht schließlich den Akzeptierzustand Z </w:t>
-      </w:r>
-      <w:proofErr w:type="spellStart"/>
-      <w:r>
-        <w:rPr>
-          <w:b/>
-          <w:i/>
-        </w:rPr>
-        <w:t>ak</w:t>
-      </w:r>
-      <w:proofErr w:type="spellEnd"/>
-      <w:r>
-        <w:rPr>
-          <w:b/>
-          <w:i/>
-        </w:rPr>
-        <w:t>, nachdem alle Symbole gemäß den Kriterien der Sprache korrekt verarbeitet wurden, was zur Annehmung des Wortes führt</w:t>
-      </w:r>
-      <w:r>
-        <w:t>.</w:t>
+        <w:t xml:space="preserve"> nach der Verarbeitung des zweiten Buchstabens 'b', was darauf hindeutet, dass sie das Wort akzeptiert, ohne es vollständig zu verarbeiten</w:t>
       </w:r>
     </w:p>
     <w:p/>
     <w:p>
       <w:r>
-        <w:t>Die Sprache L, definiert durch die Reg</w:t>
-      </w:r>
-      <w:r>
-        <w:t>el</w:t>
+        <w:t>Die Sprache L, definiert durch die Regel</w:t>
       </w:r>
     </w:p>
     <w:p>
@@ -10427,7 +9916,7 @@
           <w:szCs w:val="22"/>
         </w:rPr>
       </w:pPr>
-      <w:bookmarkStart w:id="11" w:name="_Toc156260910"/>
+      <w:bookmarkStart w:id="12" w:name="_Toc156260910"/>
       <w:r>
         <w:rPr>
           <w:rFonts w:ascii="Cambria Math" w:eastAsiaTheme="minorHAnsi" w:hAnsi="Cambria Math" w:cstheme="minorBidi"/>
@@ -10437,9 +9926,9 @@
         </w:rPr>
         <w:t>Literaturverzeichnis</w:t>
       </w:r>
-      <w:bookmarkEnd w:id="11"/>
-    </w:p>
-    <w:bookmarkEnd w:id="5"/>
+      <w:bookmarkEnd w:id="12"/>
+    </w:p>
+    <w:bookmarkEnd w:id="4"/>
     <w:p>
       <w:pPr>
         <w:rPr>
@@ -10520,6 +10009,7 @@
           <w:sz w:val="24"/>
           <w:szCs w:val="24"/>
         </w:rPr>
+        <w:lastRenderedPageBreak/>
         <w:t xml:space="preserve">Letzter Zugriff am 11.01.00:21 Uhr </w:t>
       </w:r>
     </w:p>
@@ -13776,7 +13266,7 @@
 </file>
 
 <file path=customXml/itemProps1.xml><?xml version="1.0" encoding="utf-8"?>
-<ds:datastoreItem xmlns:ds="http://schemas.openxmlformats.org/officeDocument/2006/customXml" ds:itemID="{84A2E57E-50DC-4752-A544-61828AD1713E}">
+<ds:datastoreItem xmlns:ds="http://schemas.openxmlformats.org/officeDocument/2006/customXml" ds:itemID="{2904AA54-99FB-4301-8F6F-4EEB6D00F6B3}">
   <ds:schemaRefs>
     <ds:schemaRef ds:uri="http://schemas.openxmlformats.org/officeDocument/2006/bibliography"/>
   </ds:schemaRefs>

</xml_diff>